<commit_message>
Add cach tiep can ky thuat + 2 rui ro
</commit_message>
<xml_diff>
--- a/NV1_KHDA_Template.docx
+++ b/NV1_KHDA_Template.docx
@@ -383,7 +383,6 @@
           <w:bCs/>
           <w:sz w:val="26"/>
           <w:szCs w:val="26"/>
-          <w:lang w:val="en-GB"/>
         </w:rPr>
       </w:pPr>
       <w:r>
@@ -393,31 +392,8 @@
           <w:bCs/>
           <w:sz w:val="26"/>
           <w:szCs w:val="26"/>
-          <w:lang w:val="en-GB"/>
-        </w:rPr>
-        <w:t>Hà Nội</w:t>
-      </w:r>
-      <w:r>
-        <w:rPr>
-          <w:rFonts w:ascii="Times New Roman" w:eastAsia="Times New Roman" w:hAnsi="Times New Roman" w:cs="Times New Roman"/>
-          <w:b/>
-          <w:bCs/>
-          <w:sz w:val="26"/>
-          <w:szCs w:val="26"/>
-          <w:lang w:val="en-GB"/>
-        </w:rPr>
-        <w:t xml:space="preserve"> -</w:t>
-      </w:r>
-      <w:r>
-        <w:rPr>
-          <w:rFonts w:ascii="Times New Roman" w:eastAsia="Times New Roman" w:hAnsi="Times New Roman" w:cs="Times New Roman"/>
-          <w:b/>
-          <w:bCs/>
-          <w:sz w:val="26"/>
-          <w:szCs w:val="26"/>
-          <w:lang w:val="en-GB"/>
-        </w:rPr>
-        <w:t xml:space="preserve"> 2023</w:t>
+        </w:rPr>
+        <w:t>Hà Nội - 2023</w:t>
       </w:r>
     </w:p>
     <w:p>
@@ -667,6 +643,212 @@
     </w:p>
     <w:p>
       <w:pPr>
+        <w:spacing w:line="360" w:lineRule="auto"/>
+        <w:ind w:left="1080"/>
+        <w:rPr>
+          <w:rFonts w:ascii="Times New Roman" w:eastAsia="Times New Roman" w:hAnsi="Times New Roman" w:cs="Times New Roman"/>
+          <w:sz w:val="26"/>
+          <w:szCs w:val="26"/>
+        </w:rPr>
+      </w:pPr>
+      <w:r>
+        <w:rPr>
+          <w:rFonts w:ascii="Times New Roman" w:eastAsia="Times New Roman" w:hAnsi="Times New Roman" w:cs="Times New Roman"/>
+          <w:sz w:val="26"/>
+          <w:szCs w:val="26"/>
+        </w:rPr>
+        <w:t xml:space="preserve">- </w:t>
+      </w:r>
+      <w:r>
+        <w:rPr>
+          <w:rFonts w:ascii="Times New Roman" w:eastAsia="Times New Roman" w:hAnsi="Times New Roman" w:cs="Times New Roman"/>
+          <w:sz w:val="26"/>
+          <w:szCs w:val="26"/>
+          <w:lang w:val="en-US"/>
+        </w:rPr>
+        <w:t xml:space="preserve"> </w:t>
+      </w:r>
+      <w:r>
+        <w:rPr>
+          <w:rFonts w:ascii="Times New Roman" w:eastAsia="Times New Roman" w:hAnsi="Times New Roman" w:cs="Times New Roman"/>
+          <w:sz w:val="26"/>
+          <w:szCs w:val="26"/>
+        </w:rPr>
+        <w:t>Danh mục sản phẩm</w:t>
+      </w:r>
+    </w:p>
+    <w:p>
+      <w:pPr>
+        <w:spacing w:line="360" w:lineRule="auto"/>
+        <w:ind w:left="1080" w:firstLine="360"/>
+        <w:rPr>
+          <w:rFonts w:ascii="Times New Roman" w:eastAsia="Times New Roman" w:hAnsi="Times New Roman" w:cs="Times New Roman"/>
+          <w:sz w:val="26"/>
+          <w:szCs w:val="26"/>
+        </w:rPr>
+      </w:pPr>
+      <w:r>
+        <w:rPr>
+          <w:rFonts w:ascii="Times New Roman" w:eastAsia="Times New Roman" w:hAnsi="Times New Roman" w:cs="Times New Roman"/>
+          <w:sz w:val="26"/>
+          <w:szCs w:val="26"/>
+        </w:rPr>
+        <w:t>+  Phân loại giày theo các danh mục sản phẩm như nam, nữ, trẻ em, …</w:t>
+      </w:r>
+    </w:p>
+    <w:p>
+      <w:pPr>
+        <w:spacing w:line="360" w:lineRule="auto"/>
+        <w:ind w:left="1080"/>
+        <w:rPr>
+          <w:rFonts w:ascii="Times New Roman" w:eastAsia="Times New Roman" w:hAnsi="Times New Roman" w:cs="Times New Roman"/>
+          <w:sz w:val="26"/>
+          <w:szCs w:val="26"/>
+        </w:rPr>
+      </w:pPr>
+      <w:r>
+        <w:rPr>
+          <w:rFonts w:ascii="Times New Roman" w:eastAsia="Times New Roman" w:hAnsi="Times New Roman" w:cs="Times New Roman"/>
+          <w:sz w:val="26"/>
+          <w:szCs w:val="26"/>
+        </w:rPr>
+        <w:t>-   Tìm kiếm và lọc sản phẩm</w:t>
+      </w:r>
+    </w:p>
+    <w:p>
+      <w:pPr>
+        <w:spacing w:line="360" w:lineRule="auto"/>
+        <w:ind w:left="1440"/>
+        <w:rPr>
+          <w:rFonts w:ascii="Times New Roman" w:eastAsia="Times New Roman" w:hAnsi="Times New Roman" w:cs="Times New Roman"/>
+          <w:sz w:val="26"/>
+          <w:szCs w:val="26"/>
+        </w:rPr>
+      </w:pPr>
+      <w:r>
+        <w:rPr>
+          <w:rFonts w:ascii="Times New Roman" w:eastAsia="Times New Roman" w:hAnsi="Times New Roman" w:cs="Times New Roman"/>
+          <w:sz w:val="26"/>
+          <w:szCs w:val="26"/>
+        </w:rPr>
+        <w:t>+ Hệ thống tìm kiếm mạnh mẽ để người dùng dễ dàng tìm thấy sản phẩm mong muốn.</w:t>
+      </w:r>
+    </w:p>
+    <w:p>
+      <w:pPr>
+        <w:spacing w:line="360" w:lineRule="auto"/>
+        <w:ind w:left="1440"/>
+        <w:rPr>
+          <w:rFonts w:ascii="Times New Roman" w:eastAsia="Times New Roman" w:hAnsi="Times New Roman" w:cs="Times New Roman"/>
+          <w:sz w:val="26"/>
+          <w:szCs w:val="26"/>
+        </w:rPr>
+      </w:pPr>
+      <w:r>
+        <w:rPr>
+          <w:rFonts w:ascii="Times New Roman" w:eastAsia="Times New Roman" w:hAnsi="Times New Roman" w:cs="Times New Roman"/>
+          <w:sz w:val="26"/>
+          <w:szCs w:val="26"/>
+        </w:rPr>
+        <w:t xml:space="preserve">+ Tính năng lọc sản phẩm theo kích thước, màu sắc, thương hiệu, giá cả, đánh giá, </w:t>
+      </w:r>
+      <w:proofErr w:type="spellStart"/>
+      <w:r>
+        <w:rPr>
+          <w:rFonts w:ascii="Times New Roman" w:eastAsia="Times New Roman" w:hAnsi="Times New Roman" w:cs="Times New Roman"/>
+          <w:sz w:val="26"/>
+          <w:szCs w:val="26"/>
+        </w:rPr>
+        <w:t>v.v</w:t>
+      </w:r>
+      <w:proofErr w:type="spellEnd"/>
+      <w:r>
+        <w:rPr>
+          <w:rFonts w:ascii="Times New Roman" w:eastAsia="Times New Roman" w:hAnsi="Times New Roman" w:cs="Times New Roman"/>
+          <w:sz w:val="26"/>
+          <w:szCs w:val="26"/>
+        </w:rPr>
+        <w:t>.</w:t>
+      </w:r>
+    </w:p>
+    <w:p>
+      <w:pPr>
+        <w:spacing w:line="360" w:lineRule="auto"/>
+        <w:ind w:left="1080"/>
+        <w:rPr>
+          <w:rFonts w:ascii="Times New Roman" w:eastAsia="Times New Roman" w:hAnsi="Times New Roman" w:cs="Times New Roman"/>
+          <w:sz w:val="26"/>
+          <w:szCs w:val="26"/>
+        </w:rPr>
+      </w:pPr>
+      <w:r>
+        <w:rPr>
+          <w:rFonts w:ascii="Times New Roman" w:eastAsia="Times New Roman" w:hAnsi="Times New Roman" w:cs="Times New Roman"/>
+          <w:sz w:val="26"/>
+          <w:szCs w:val="26"/>
+        </w:rPr>
+        <w:t>-   Thông tin chi tiết của từng sản phẩm</w:t>
+      </w:r>
+    </w:p>
+    <w:p>
+      <w:pPr>
+        <w:spacing w:line="360" w:lineRule="auto"/>
+        <w:ind w:left="1440"/>
+        <w:rPr>
+          <w:rFonts w:ascii="Times New Roman" w:eastAsia="Times New Roman" w:hAnsi="Times New Roman" w:cs="Times New Roman"/>
+          <w:sz w:val="26"/>
+          <w:szCs w:val="26"/>
+        </w:rPr>
+      </w:pPr>
+      <w:r>
+        <w:rPr>
+          <w:rFonts w:ascii="Times New Roman" w:eastAsia="Times New Roman" w:hAnsi="Times New Roman" w:cs="Times New Roman"/>
+          <w:sz w:val="26"/>
+          <w:szCs w:val="26"/>
+        </w:rPr>
+        <w:t>+ Hình ảnh chất lượng cao của sản phẩm từ nhiều góc độ.</w:t>
+      </w:r>
+    </w:p>
+    <w:p>
+      <w:pPr>
+        <w:spacing w:line="360" w:lineRule="auto"/>
+        <w:ind w:left="1440"/>
+        <w:rPr>
+          <w:rFonts w:ascii="Times New Roman" w:eastAsia="Times New Roman" w:hAnsi="Times New Roman" w:cs="Times New Roman"/>
+          <w:sz w:val="26"/>
+          <w:szCs w:val="26"/>
+        </w:rPr>
+      </w:pPr>
+      <w:r>
+        <w:rPr>
+          <w:rFonts w:ascii="Times New Roman" w:eastAsia="Times New Roman" w:hAnsi="Times New Roman" w:cs="Times New Roman"/>
+          <w:sz w:val="26"/>
+          <w:szCs w:val="26"/>
+        </w:rPr>
+        <w:t>+ Mô tả chi tiết về chất liệu, kích thước, màu sắc, xuất xứ, và các thông tin liên quan.</w:t>
+      </w:r>
+    </w:p>
+    <w:p>
+      <w:pPr>
+        <w:spacing w:line="360" w:lineRule="auto"/>
+        <w:ind w:left="1080"/>
+        <w:rPr>
+          <w:rFonts w:ascii="Times New Roman" w:eastAsia="Times New Roman" w:hAnsi="Times New Roman" w:cs="Times New Roman"/>
+          <w:sz w:val="26"/>
+          <w:szCs w:val="26"/>
+        </w:rPr>
+      </w:pPr>
+      <w:r>
+        <w:rPr>
+          <w:rFonts w:ascii="Times New Roman" w:eastAsia="Times New Roman" w:hAnsi="Times New Roman" w:cs="Times New Roman"/>
+          <w:sz w:val="26"/>
+          <w:szCs w:val="26"/>
+        </w:rPr>
+        <w:t>-       Tư vấn và chăm sóc khách hàng</w:t>
+      </w:r>
+    </w:p>
+    <w:p>
+      <w:pPr>
         <w:numPr>
           <w:ilvl w:val="0"/>
           <w:numId w:val="1"/>
@@ -686,6 +868,54 @@
         </w:rPr>
         <w:t>Công nghệ áp dụng</w:t>
       </w:r>
+    </w:p>
+    <w:p>
+      <w:pPr>
+        <w:spacing w:line="360" w:lineRule="auto"/>
+        <w:ind w:left="1080"/>
+        <w:rPr>
+          <w:rFonts w:ascii="Times New Roman" w:eastAsia="Times New Roman" w:hAnsi="Times New Roman" w:cs="Times New Roman"/>
+          <w:sz w:val="26"/>
+          <w:szCs w:val="26"/>
+        </w:rPr>
+      </w:pPr>
+      <w:r>
+        <w:rPr>
+          <w:rFonts w:ascii="Times New Roman" w:eastAsia="Times New Roman" w:hAnsi="Times New Roman" w:cs="Times New Roman"/>
+          <w:sz w:val="26"/>
+          <w:szCs w:val="26"/>
+        </w:rPr>
+        <w:t>-       Ngôn ngữ: HTML, CSS, C++,…</w:t>
+      </w:r>
+    </w:p>
+    <w:p>
+      <w:pPr>
+        <w:spacing w:line="360" w:lineRule="auto"/>
+        <w:ind w:left="1080"/>
+        <w:rPr>
+          <w:rFonts w:ascii="Times New Roman" w:eastAsia="Times New Roman" w:hAnsi="Times New Roman" w:cs="Times New Roman"/>
+          <w:sz w:val="26"/>
+          <w:szCs w:val="26"/>
+        </w:rPr>
+      </w:pPr>
+      <w:r>
+        <w:rPr>
+          <w:rFonts w:ascii="Times New Roman" w:eastAsia="Times New Roman" w:hAnsi="Times New Roman" w:cs="Times New Roman"/>
+          <w:sz w:val="26"/>
+          <w:szCs w:val="26"/>
+        </w:rPr>
+        <w:t xml:space="preserve">-       Công cụ quản lý: </w:t>
+      </w:r>
+      <w:proofErr w:type="spellStart"/>
+      <w:r>
+        <w:rPr>
+          <w:rFonts w:ascii="Times New Roman" w:eastAsia="Times New Roman" w:hAnsi="Times New Roman" w:cs="Times New Roman"/>
+          <w:sz w:val="26"/>
+          <w:szCs w:val="26"/>
+        </w:rPr>
+        <w:t>Github</w:t>
+      </w:r>
+      <w:proofErr w:type="spellEnd"/>
     </w:p>
     <w:p>
       <w:pPr>
@@ -795,7 +1025,6 @@
           <w:color w:val="FF0000"/>
           <w:sz w:val="26"/>
           <w:szCs w:val="26"/>
-          <w:lang w:val="en-GB"/>
         </w:rPr>
         <w:t xml:space="preserve">Lưu ý: </w:t>
       </w:r>
@@ -956,7 +1185,27 @@
                 <w:sz w:val="26"/>
                 <w:szCs w:val="26"/>
               </w:rPr>
-              <w:t>Mã hoá CV</w:t>
+              <w:t xml:space="preserve">Mã </w:t>
+            </w:r>
+            <w:proofErr w:type="spellStart"/>
+            <w:r>
+              <w:rPr>
+                <w:rFonts w:ascii="Times New Roman" w:eastAsia="Times New Roman" w:hAnsi="Times New Roman" w:cs="Times New Roman"/>
+                <w:b/>
+                <w:sz w:val="26"/>
+                <w:szCs w:val="26"/>
+              </w:rPr>
+              <w:t>hoá</w:t>
+            </w:r>
+            <w:proofErr w:type="spellEnd"/>
+            <w:r>
+              <w:rPr>
+                <w:rFonts w:ascii="Times New Roman" w:eastAsia="Times New Roman" w:hAnsi="Times New Roman" w:cs="Times New Roman"/>
+                <w:b/>
+                <w:sz w:val="26"/>
+                <w:szCs w:val="26"/>
+              </w:rPr>
+              <w:t xml:space="preserve"> CV</w:t>
             </w:r>
           </w:p>
         </w:tc>
@@ -1459,6 +1708,7 @@
                 <w:szCs w:val="26"/>
               </w:rPr>
             </w:pPr>
+            <w:proofErr w:type="spellStart"/>
             <w:r>
               <w:rPr>
                 <w:rFonts w:ascii="Times New Roman" w:eastAsia="Times New Roman" w:hAnsi="Times New Roman" w:cs="Times New Roman"/>
@@ -1466,8 +1716,29 @@
                 <w:sz w:val="26"/>
                 <w:szCs w:val="26"/>
               </w:rPr>
-              <w:t>Product Backlog</w:t>
+              <w:t>Product</w:t>
             </w:r>
+            <w:proofErr w:type="spellEnd"/>
+            <w:r>
+              <w:rPr>
+                <w:rFonts w:ascii="Times New Roman" w:eastAsia="Times New Roman" w:hAnsi="Times New Roman" w:cs="Times New Roman"/>
+                <w:color w:val="0000FF"/>
+                <w:sz w:val="26"/>
+                <w:szCs w:val="26"/>
+              </w:rPr>
+              <w:t xml:space="preserve"> </w:t>
+            </w:r>
+            <w:proofErr w:type="spellStart"/>
+            <w:r>
+              <w:rPr>
+                <w:rFonts w:ascii="Times New Roman" w:eastAsia="Times New Roman" w:hAnsi="Times New Roman" w:cs="Times New Roman"/>
+                <w:color w:val="0000FF"/>
+                <w:sz w:val="26"/>
+                <w:szCs w:val="26"/>
+              </w:rPr>
+              <w:t>Backlog</w:t>
+            </w:r>
+            <w:proofErr w:type="spellEnd"/>
           </w:p>
         </w:tc>
         <w:tc>
@@ -1723,6 +1994,7 @@
                 <w:szCs w:val="26"/>
               </w:rPr>
             </w:pPr>
+            <w:proofErr w:type="spellStart"/>
             <w:r>
               <w:rPr>
                 <w:rFonts w:ascii="Times New Roman" w:eastAsia="Times New Roman" w:hAnsi="Times New Roman" w:cs="Times New Roman"/>
@@ -1730,7 +2002,17 @@
                 <w:sz w:val="26"/>
                 <w:szCs w:val="26"/>
               </w:rPr>
-              <w:t>Sprint 1</w:t>
+              <w:t>Sprint</w:t>
+            </w:r>
+            <w:proofErr w:type="spellEnd"/>
+            <w:r>
+              <w:rPr>
+                <w:rFonts w:ascii="Times New Roman" w:eastAsia="Times New Roman" w:hAnsi="Times New Roman" w:cs="Times New Roman"/>
+                <w:color w:val="0000FF"/>
+                <w:sz w:val="26"/>
+                <w:szCs w:val="26"/>
+              </w:rPr>
+              <w:t xml:space="preserve"> 1</w:t>
             </w:r>
           </w:p>
         </w:tc>
@@ -2752,6 +3034,7 @@
                 <w:szCs w:val="26"/>
               </w:rPr>
             </w:pPr>
+            <w:proofErr w:type="spellStart"/>
             <w:r>
               <w:rPr>
                 <w:rFonts w:ascii="Times New Roman" w:eastAsia="Times New Roman" w:hAnsi="Times New Roman" w:cs="Times New Roman"/>
@@ -2759,7 +3042,17 @@
                 <w:sz w:val="26"/>
                 <w:szCs w:val="26"/>
               </w:rPr>
-              <w:t>Sprint 2</w:t>
+              <w:t>Sprint</w:t>
+            </w:r>
+            <w:proofErr w:type="spellEnd"/>
+            <w:r>
+              <w:rPr>
+                <w:rFonts w:ascii="Times New Roman" w:eastAsia="Times New Roman" w:hAnsi="Times New Roman" w:cs="Times New Roman"/>
+                <w:color w:val="0000FF"/>
+                <w:sz w:val="26"/>
+                <w:szCs w:val="26"/>
+              </w:rPr>
+              <w:t xml:space="preserve"> 2</w:t>
             </w:r>
           </w:p>
         </w:tc>
@@ -3732,25 +4025,50 @@
           <w:sz w:val="28"/>
           <w:szCs w:val="28"/>
         </w:rPr>
-        <w:t>2, Biểu đồ Gantt</w:t>
+        <w:t xml:space="preserve">2, Biểu đồ </w:t>
       </w:r>
-    </w:p>
-    <w:p>
-      <w:pPr>
-        <w:ind w:left="-709"/>
-        <w:jc w:val="center"/>
+      <w:proofErr w:type="spellStart"/>
+      <w:r>
         <w:rPr>
           <w:rFonts w:ascii="Times New Roman" w:eastAsia="Times New Roman" w:hAnsi="Times New Roman" w:cs="Times New Roman"/>
           <w:b/>
           <w:sz w:val="28"/>
           <w:szCs w:val="28"/>
         </w:rPr>
+        <w:t>Gantt</w:t>
+      </w:r>
+      <w:proofErr w:type="spellEnd"/>
+    </w:p>
+    <w:p>
+      <w:pPr>
+        <w:ind w:left="-709"/>
+        <w:jc w:val="center"/>
+        <w:rPr>
+          <w:rFonts w:ascii="Times New Roman" w:eastAsia="Times New Roman" w:hAnsi="Times New Roman" w:cs="Times New Roman"/>
+          <w:b/>
+          <w:sz w:val="28"/>
+          <w:szCs w:val="28"/>
+        </w:rPr>
       </w:pPr>
       <w:r>
         <w:rPr>
           <w:color w:val="FF0000"/>
         </w:rPr>
-        <w:t>&lt;Hình minh hoạ&gt;</w:t>
+        <w:t xml:space="preserve">&lt;Hình minh </w:t>
+      </w:r>
+      <w:proofErr w:type="spellStart"/>
+      <w:r>
+        <w:rPr>
+          <w:color w:val="FF0000"/>
+        </w:rPr>
+        <w:t>hoạ</w:t>
+      </w:r>
+      <w:proofErr w:type="spellEnd"/>
+      <w:r>
+        <w:rPr>
+          <w:color w:val="FF0000"/>
+        </w:rPr>
+        <w:t>&gt;</w:t>
       </w:r>
     </w:p>
     <w:p>
@@ -3800,7 +4118,21 @@
         <w:rPr>
           <w:color w:val="FF0000"/>
         </w:rPr>
-        <w:t>&lt;Hình minh hoạ&gt;</w:t>
+        <w:t xml:space="preserve">&lt;Hình minh </w:t>
+      </w:r>
+      <w:proofErr w:type="spellStart"/>
+      <w:r>
+        <w:rPr>
+          <w:color w:val="FF0000"/>
+        </w:rPr>
+        <w:t>hoạ</w:t>
+      </w:r>
+      <w:proofErr w:type="spellEnd"/>
+      <w:r>
+        <w:rPr>
+          <w:color w:val="FF0000"/>
+        </w:rPr>
+        <w:t>&gt;</w:t>
       </w:r>
     </w:p>
     <w:p>
@@ -3848,7 +4180,21 @@
         <w:rPr>
           <w:color w:val="FF0000"/>
         </w:rPr>
-        <w:t>&lt;Hình minh hoạ&gt;</w:t>
+        <w:t xml:space="preserve">&lt;Hình minh </w:t>
+      </w:r>
+      <w:proofErr w:type="spellStart"/>
+      <w:r>
+        <w:rPr>
+          <w:color w:val="FF0000"/>
+        </w:rPr>
+        <w:t>hoạ</w:t>
+      </w:r>
+      <w:proofErr w:type="spellEnd"/>
+      <w:r>
+        <w:rPr>
+          <w:color w:val="FF0000"/>
+        </w:rPr>
+        <w:t>&gt;</w:t>
       </w:r>
     </w:p>
     <w:p>
@@ -3904,7 +4250,21 @@
         <w:rPr>
           <w:color w:val="FF0000"/>
         </w:rPr>
-        <w:t>&lt;Hình minh hoạ&gt;</w:t>
+        <w:t xml:space="preserve">&lt;Hình minh </w:t>
+      </w:r>
+      <w:proofErr w:type="spellStart"/>
+      <w:r>
+        <w:rPr>
+          <w:color w:val="FF0000"/>
+        </w:rPr>
+        <w:t>hoạ</w:t>
+      </w:r>
+      <w:proofErr w:type="spellEnd"/>
+      <w:r>
+        <w:rPr>
+          <w:color w:val="FF0000"/>
+        </w:rPr>
+        <w:t>&gt;</w:t>
       </w:r>
     </w:p>
     <w:p>
@@ -4094,7 +4454,6 @@
           <w:color w:val="FF0000"/>
           <w:sz w:val="26"/>
           <w:szCs w:val="26"/>
-          <w:lang w:val="en-GB"/>
         </w:rPr>
       </w:pPr>
       <w:r>
@@ -4106,7 +4465,6 @@
           <w:color w:val="FF0000"/>
           <w:sz w:val="26"/>
           <w:szCs w:val="26"/>
-          <w:lang w:val="en-GB"/>
         </w:rPr>
         <w:t xml:space="preserve">Lưu ý: </w:t>
       </w:r>
@@ -5220,6 +5578,14 @@
                 <w:szCs w:val="26"/>
               </w:rPr>
             </w:pPr>
+            <w:r>
+              <w:rPr>
+                <w:rFonts w:ascii="Times New Roman" w:eastAsia="Times New Roman" w:hAnsi="Times New Roman" w:cs="Times New Roman"/>
+                <w:sz w:val="26"/>
+                <w:szCs w:val="26"/>
+              </w:rPr>
+              <w:t>Ước lượng kích thước phần mềm quá thấp</w:t>
+            </w:r>
           </w:p>
         </w:tc>
         <w:tc>
@@ -5256,6 +5622,14 @@
                 <w:szCs w:val="26"/>
               </w:rPr>
             </w:pPr>
+            <w:r>
+              <w:rPr>
+                <w:rFonts w:ascii="Times New Roman" w:eastAsia="Times New Roman" w:hAnsi="Times New Roman" w:cs="Times New Roman"/>
+                <w:sz w:val="26"/>
+                <w:szCs w:val="26"/>
+              </w:rPr>
+              <w:t>Cao</w:t>
+            </w:r>
           </w:p>
         </w:tc>
         <w:tc>
@@ -5274,6 +5648,24 @@
               <w:right w:w="100" w:type="dxa"/>
             </w:tcMar>
           </w:tcPr>
+          <w:p>
+            <w:pPr>
+              <w:jc w:val="center"/>
+              <w:rPr>
+                <w:rFonts w:ascii="Times New Roman" w:eastAsia="Times New Roman" w:hAnsi="Times New Roman" w:cs="Times New Roman"/>
+                <w:sz w:val="26"/>
+                <w:szCs w:val="26"/>
+              </w:rPr>
+            </w:pPr>
+            <w:r>
+              <w:rPr>
+                <w:rFonts w:ascii="Times New Roman" w:eastAsia="Times New Roman" w:hAnsi="Times New Roman" w:cs="Times New Roman"/>
+                <w:sz w:val="26"/>
+                <w:szCs w:val="26"/>
+              </w:rPr>
+              <w:t>Chấp nhận được</w:t>
+            </w:r>
+          </w:p>
           <w:p>
             <w:pPr>
               <w:widowControl w:val="0"/>
@@ -5312,6 +5704,23 @@
           </w:tcPr>
           <w:p>
             <w:pPr>
+              <w:rPr>
+                <w:rFonts w:ascii="Times New Roman" w:eastAsia="Times New Roman" w:hAnsi="Times New Roman" w:cs="Times New Roman"/>
+                <w:sz w:val="26"/>
+                <w:szCs w:val="26"/>
+              </w:rPr>
+            </w:pPr>
+            <w:r>
+              <w:rPr>
+                <w:rFonts w:ascii="Times New Roman" w:eastAsia="Times New Roman" w:hAnsi="Times New Roman" w:cs="Times New Roman"/>
+                <w:sz w:val="26"/>
+                <w:szCs w:val="26"/>
+              </w:rPr>
+              <w:t>Mua thêm bộ nhớ, các thanh RAM cho máy tính</w:t>
+            </w:r>
+          </w:p>
+          <w:p>
+            <w:pPr>
               <w:pBdr>
                 <w:top w:val="none" w:sz="0" w:space="0" w:color="000000"/>
                 <w:left w:val="none" w:sz="0" w:space="0" w:color="000000"/>
@@ -5320,6 +5729,395 @@
                 <w:between w:val="none" w:sz="0" w:space="0" w:color="000000"/>
               </w:pBdr>
               <w:spacing w:after="240" w:line="240" w:lineRule="auto"/>
+              <w:rPr>
+                <w:rFonts w:ascii="Times New Roman" w:eastAsia="Times New Roman" w:hAnsi="Times New Roman" w:cs="Times New Roman"/>
+                <w:sz w:val="26"/>
+                <w:szCs w:val="26"/>
+              </w:rPr>
+            </w:pPr>
+          </w:p>
+        </w:tc>
+      </w:tr>
+      <w:tr>
+        <w:trPr>
+          <w:trHeight w:val="593"/>
+        </w:trPr>
+        <w:tc>
+          <w:tcPr>
+            <w:tcW w:w="841" w:type="dxa"/>
+            <w:tcBorders>
+              <w:top w:val="single" w:sz="8" w:space="0" w:color="000000"/>
+              <w:left w:val="single" w:sz="8" w:space="0" w:color="000000"/>
+              <w:bottom w:val="single" w:sz="8" w:space="0" w:color="000000"/>
+              <w:right w:val="single" w:sz="8" w:space="0" w:color="000000"/>
+            </w:tcBorders>
+            <w:tcMar>
+              <w:top w:w="100" w:type="dxa"/>
+              <w:left w:w="100" w:type="dxa"/>
+              <w:bottom w:w="100" w:type="dxa"/>
+              <w:right w:w="100" w:type="dxa"/>
+            </w:tcMar>
+          </w:tcPr>
+          <w:p>
+            <w:pPr>
+              <w:widowControl w:val="0"/>
+              <w:pBdr>
+                <w:top w:val="none" w:sz="0" w:space="0" w:color="000000"/>
+                <w:left w:val="none" w:sz="0" w:space="0" w:color="000000"/>
+                <w:bottom w:val="none" w:sz="0" w:space="0" w:color="000000"/>
+                <w:right w:val="none" w:sz="0" w:space="0" w:color="000000"/>
+                <w:between w:val="none" w:sz="0" w:space="0" w:color="000000"/>
+              </w:pBdr>
+              <w:spacing w:before="240" w:after="240" w:line="240" w:lineRule="auto"/>
+              <w:jc w:val="center"/>
+              <w:rPr>
+                <w:rFonts w:ascii="Times New Roman" w:eastAsia="Times New Roman" w:hAnsi="Times New Roman" w:cs="Times New Roman"/>
+                <w:sz w:val="26"/>
+                <w:szCs w:val="26"/>
+                <w:lang w:val="en-US"/>
+              </w:rPr>
+            </w:pPr>
+            <w:r>
+              <w:rPr>
+                <w:rFonts w:ascii="Times New Roman" w:eastAsia="Times New Roman" w:hAnsi="Times New Roman" w:cs="Times New Roman"/>
+                <w:sz w:val="26"/>
+                <w:szCs w:val="26"/>
+                <w:lang w:val="en-US"/>
+              </w:rPr>
+              <w:t>2</w:t>
+            </w:r>
+          </w:p>
+        </w:tc>
+        <w:tc>
+          <w:tcPr>
+            <w:tcW w:w="3043" w:type="dxa"/>
+            <w:tcBorders>
+              <w:top w:val="single" w:sz="8" w:space="0" w:color="000000"/>
+              <w:left w:val="nil"/>
+              <w:bottom w:val="single" w:sz="8" w:space="0" w:color="000000"/>
+              <w:right w:val="single" w:sz="8" w:space="0" w:color="000000"/>
+            </w:tcBorders>
+            <w:tcMar>
+              <w:top w:w="100" w:type="dxa"/>
+              <w:left w:w="100" w:type="dxa"/>
+              <w:bottom w:w="100" w:type="dxa"/>
+              <w:right w:w="100" w:type="dxa"/>
+            </w:tcMar>
+          </w:tcPr>
+          <w:p>
+            <w:pPr>
+              <w:pStyle w:val="NormalWeb"/>
+              <w:spacing w:before="240" w:after="240"/>
+              <w:jc w:val="center"/>
+            </w:pPr>
+            <w:r>
+              <w:rPr>
+                <w:color w:val="000000"/>
+                <w:sz w:val="26"/>
+                <w:szCs w:val="26"/>
+              </w:rPr>
+              <w:t>Tài chính</w:t>
+            </w:r>
+          </w:p>
+          <w:p>
+            <w:pPr>
+              <w:widowControl w:val="0"/>
+              <w:pBdr>
+                <w:top w:val="none" w:sz="0" w:space="0" w:color="000000"/>
+                <w:left w:val="none" w:sz="0" w:space="0" w:color="000000"/>
+                <w:bottom w:val="none" w:sz="0" w:space="0" w:color="000000"/>
+                <w:right w:val="none" w:sz="0" w:space="0" w:color="000000"/>
+                <w:between w:val="none" w:sz="0" w:space="0" w:color="000000"/>
+              </w:pBdr>
+              <w:spacing w:before="240" w:after="240" w:line="240" w:lineRule="auto"/>
+              <w:jc w:val="center"/>
+              <w:rPr>
+                <w:rFonts w:ascii="Times New Roman" w:eastAsia="Times New Roman" w:hAnsi="Times New Roman" w:cs="Times New Roman"/>
+                <w:sz w:val="26"/>
+                <w:szCs w:val="26"/>
+              </w:rPr>
+            </w:pPr>
+          </w:p>
+        </w:tc>
+        <w:tc>
+          <w:tcPr>
+            <w:tcW w:w="1507" w:type="dxa"/>
+            <w:tcBorders>
+              <w:top w:val="single" w:sz="8" w:space="0" w:color="000000"/>
+              <w:left w:val="nil"/>
+              <w:bottom w:val="single" w:sz="8" w:space="0" w:color="000000"/>
+              <w:right w:val="single" w:sz="8" w:space="0" w:color="000000"/>
+            </w:tcBorders>
+            <w:tcMar>
+              <w:top w:w="100" w:type="dxa"/>
+              <w:left w:w="100" w:type="dxa"/>
+              <w:bottom w:w="100" w:type="dxa"/>
+              <w:right w:w="100" w:type="dxa"/>
+            </w:tcMar>
+          </w:tcPr>
+          <w:p>
+            <w:pPr>
+              <w:rPr>
+                <w:rFonts w:ascii="Times New Roman" w:eastAsia="Times New Roman" w:hAnsi="Times New Roman" w:cs="Times New Roman"/>
+                <w:sz w:val="26"/>
+                <w:szCs w:val="26"/>
+              </w:rPr>
+            </w:pPr>
+            <w:r>
+              <w:rPr>
+                <w:rFonts w:ascii="Times New Roman" w:eastAsia="Times New Roman" w:hAnsi="Times New Roman" w:cs="Times New Roman"/>
+                <w:sz w:val="26"/>
+                <w:szCs w:val="26"/>
+              </w:rPr>
+              <w:t>Thấp</w:t>
+            </w:r>
+          </w:p>
+          <w:p>
+            <w:pPr>
+              <w:widowControl w:val="0"/>
+              <w:pBdr>
+                <w:top w:val="none" w:sz="0" w:space="0" w:color="000000"/>
+                <w:left w:val="none" w:sz="0" w:space="0" w:color="000000"/>
+                <w:bottom w:val="none" w:sz="0" w:space="0" w:color="000000"/>
+                <w:right w:val="none" w:sz="0" w:space="0" w:color="000000"/>
+                <w:between w:val="none" w:sz="0" w:space="0" w:color="000000"/>
+              </w:pBdr>
+              <w:spacing w:before="240" w:after="240" w:line="240" w:lineRule="auto"/>
+              <w:rPr>
+                <w:rFonts w:ascii="Times New Roman" w:eastAsia="Times New Roman" w:hAnsi="Times New Roman" w:cs="Times New Roman"/>
+                <w:sz w:val="26"/>
+                <w:szCs w:val="26"/>
+              </w:rPr>
+            </w:pPr>
+          </w:p>
+        </w:tc>
+        <w:tc>
+          <w:tcPr>
+            <w:tcW w:w="1567" w:type="dxa"/>
+            <w:tcBorders>
+              <w:top w:val="single" w:sz="8" w:space="0" w:color="000000"/>
+              <w:left w:val="nil"/>
+              <w:bottom w:val="single" w:sz="8" w:space="0" w:color="000000"/>
+              <w:right w:val="single" w:sz="8" w:space="0" w:color="000000"/>
+            </w:tcBorders>
+            <w:tcMar>
+              <w:top w:w="100" w:type="dxa"/>
+              <w:left w:w="100" w:type="dxa"/>
+              <w:bottom w:w="100" w:type="dxa"/>
+              <w:right w:w="100" w:type="dxa"/>
+            </w:tcMar>
+          </w:tcPr>
+          <w:p>
+            <w:pPr>
+              <w:jc w:val="center"/>
+              <w:rPr>
+                <w:rFonts w:ascii="Times New Roman" w:eastAsia="Times New Roman" w:hAnsi="Times New Roman" w:cs="Times New Roman"/>
+                <w:sz w:val="26"/>
+                <w:szCs w:val="26"/>
+              </w:rPr>
+            </w:pPr>
+            <w:r>
+              <w:rPr>
+                <w:rFonts w:ascii="Times New Roman" w:eastAsia="Times New Roman" w:hAnsi="Times New Roman" w:cs="Times New Roman"/>
+                <w:sz w:val="26"/>
+                <w:szCs w:val="26"/>
+              </w:rPr>
+              <w:t>Thảm khốc</w:t>
+            </w:r>
+          </w:p>
+        </w:tc>
+        <w:tc>
+          <w:tcPr>
+            <w:tcW w:w="2866" w:type="dxa"/>
+            <w:tcBorders>
+              <w:top w:val="single" w:sz="8" w:space="0" w:color="000000"/>
+              <w:left w:val="nil"/>
+              <w:bottom w:val="single" w:sz="8" w:space="0" w:color="000000"/>
+              <w:right w:val="single" w:sz="8" w:space="0" w:color="000000"/>
+            </w:tcBorders>
+            <w:tcMar>
+              <w:top w:w="100" w:type="dxa"/>
+              <w:left w:w="100" w:type="dxa"/>
+              <w:bottom w:w="100" w:type="dxa"/>
+              <w:right w:w="100" w:type="dxa"/>
+            </w:tcMar>
+          </w:tcPr>
+          <w:p>
+            <w:pPr>
+              <w:rPr>
+                <w:rFonts w:ascii="Times New Roman" w:eastAsia="Times New Roman" w:hAnsi="Times New Roman" w:cs="Times New Roman"/>
+                <w:sz w:val="26"/>
+                <w:szCs w:val="26"/>
+              </w:rPr>
+            </w:pPr>
+            <w:r>
+              <w:rPr>
+                <w:rFonts w:ascii="Times New Roman" w:eastAsia="Times New Roman" w:hAnsi="Times New Roman" w:cs="Times New Roman"/>
+                <w:sz w:val="26"/>
+                <w:szCs w:val="26"/>
+              </w:rPr>
+              <w:t>Sử dụng ngân sách dự phòng</w:t>
+            </w:r>
+          </w:p>
+        </w:tc>
+      </w:tr>
+      <w:tr>
+        <w:trPr>
+          <w:trHeight w:val="593"/>
+        </w:trPr>
+        <w:tc>
+          <w:tcPr>
+            <w:tcW w:w="841" w:type="dxa"/>
+            <w:tcBorders>
+              <w:top w:val="single" w:sz="8" w:space="0" w:color="000000"/>
+              <w:left w:val="single" w:sz="8" w:space="0" w:color="000000"/>
+              <w:bottom w:val="single" w:sz="8" w:space="0" w:color="000000"/>
+              <w:right w:val="single" w:sz="8" w:space="0" w:color="000000"/>
+            </w:tcBorders>
+            <w:tcMar>
+              <w:top w:w="100" w:type="dxa"/>
+              <w:left w:w="100" w:type="dxa"/>
+              <w:bottom w:w="100" w:type="dxa"/>
+              <w:right w:w="100" w:type="dxa"/>
+            </w:tcMar>
+          </w:tcPr>
+          <w:p>
+            <w:pPr>
+              <w:widowControl w:val="0"/>
+              <w:pBdr>
+                <w:top w:val="none" w:sz="0" w:space="0" w:color="000000"/>
+                <w:left w:val="none" w:sz="0" w:space="0" w:color="000000"/>
+                <w:bottom w:val="none" w:sz="0" w:space="0" w:color="000000"/>
+                <w:right w:val="none" w:sz="0" w:space="0" w:color="000000"/>
+                <w:between w:val="none" w:sz="0" w:space="0" w:color="000000"/>
+              </w:pBdr>
+              <w:spacing w:before="240" w:after="240" w:line="240" w:lineRule="auto"/>
+              <w:jc w:val="center"/>
+              <w:rPr>
+                <w:rFonts w:ascii="Times New Roman" w:eastAsia="Times New Roman" w:hAnsi="Times New Roman" w:cs="Times New Roman"/>
+                <w:sz w:val="26"/>
+                <w:szCs w:val="26"/>
+              </w:rPr>
+            </w:pPr>
+          </w:p>
+        </w:tc>
+        <w:tc>
+          <w:tcPr>
+            <w:tcW w:w="3043" w:type="dxa"/>
+            <w:tcBorders>
+              <w:top w:val="single" w:sz="8" w:space="0" w:color="000000"/>
+              <w:left w:val="nil"/>
+              <w:bottom w:val="single" w:sz="8" w:space="0" w:color="000000"/>
+              <w:right w:val="single" w:sz="8" w:space="0" w:color="000000"/>
+            </w:tcBorders>
+            <w:tcMar>
+              <w:top w:w="100" w:type="dxa"/>
+              <w:left w:w="100" w:type="dxa"/>
+              <w:bottom w:w="100" w:type="dxa"/>
+              <w:right w:w="100" w:type="dxa"/>
+            </w:tcMar>
+          </w:tcPr>
+          <w:p>
+            <w:pPr>
+              <w:widowControl w:val="0"/>
+              <w:pBdr>
+                <w:top w:val="none" w:sz="0" w:space="0" w:color="000000"/>
+                <w:left w:val="none" w:sz="0" w:space="0" w:color="000000"/>
+                <w:bottom w:val="none" w:sz="0" w:space="0" w:color="000000"/>
+                <w:right w:val="none" w:sz="0" w:space="0" w:color="000000"/>
+                <w:between w:val="none" w:sz="0" w:space="0" w:color="000000"/>
+              </w:pBdr>
+              <w:spacing w:before="240" w:after="240" w:line="240" w:lineRule="auto"/>
+              <w:jc w:val="center"/>
+              <w:rPr>
+                <w:rFonts w:ascii="Times New Roman" w:eastAsia="Times New Roman" w:hAnsi="Times New Roman" w:cs="Times New Roman"/>
+                <w:sz w:val="26"/>
+                <w:szCs w:val="26"/>
+              </w:rPr>
+            </w:pPr>
+          </w:p>
+        </w:tc>
+        <w:tc>
+          <w:tcPr>
+            <w:tcW w:w="1507" w:type="dxa"/>
+            <w:tcBorders>
+              <w:top w:val="single" w:sz="8" w:space="0" w:color="000000"/>
+              <w:left w:val="nil"/>
+              <w:bottom w:val="single" w:sz="8" w:space="0" w:color="000000"/>
+              <w:right w:val="single" w:sz="8" w:space="0" w:color="000000"/>
+            </w:tcBorders>
+            <w:tcMar>
+              <w:top w:w="100" w:type="dxa"/>
+              <w:left w:w="100" w:type="dxa"/>
+              <w:bottom w:w="100" w:type="dxa"/>
+              <w:right w:w="100" w:type="dxa"/>
+            </w:tcMar>
+          </w:tcPr>
+          <w:p>
+            <w:pPr>
+              <w:widowControl w:val="0"/>
+              <w:pBdr>
+                <w:top w:val="none" w:sz="0" w:space="0" w:color="000000"/>
+                <w:left w:val="none" w:sz="0" w:space="0" w:color="000000"/>
+                <w:bottom w:val="none" w:sz="0" w:space="0" w:color="000000"/>
+                <w:right w:val="none" w:sz="0" w:space="0" w:color="000000"/>
+                <w:between w:val="none" w:sz="0" w:space="0" w:color="000000"/>
+              </w:pBdr>
+              <w:spacing w:before="240" w:after="240" w:line="240" w:lineRule="auto"/>
+              <w:jc w:val="center"/>
+              <w:rPr>
+                <w:rFonts w:ascii="Times New Roman" w:eastAsia="Times New Roman" w:hAnsi="Times New Roman" w:cs="Times New Roman"/>
+                <w:sz w:val="26"/>
+                <w:szCs w:val="26"/>
+              </w:rPr>
+            </w:pPr>
+          </w:p>
+        </w:tc>
+        <w:tc>
+          <w:tcPr>
+            <w:tcW w:w="1567" w:type="dxa"/>
+            <w:tcBorders>
+              <w:top w:val="single" w:sz="8" w:space="0" w:color="000000"/>
+              <w:left w:val="nil"/>
+              <w:bottom w:val="single" w:sz="8" w:space="0" w:color="000000"/>
+              <w:right w:val="single" w:sz="8" w:space="0" w:color="000000"/>
+            </w:tcBorders>
+            <w:tcMar>
+              <w:top w:w="100" w:type="dxa"/>
+              <w:left w:w="100" w:type="dxa"/>
+              <w:bottom w:w="100" w:type="dxa"/>
+              <w:right w:w="100" w:type="dxa"/>
+            </w:tcMar>
+          </w:tcPr>
+          <w:p>
+            <w:pPr>
+              <w:jc w:val="center"/>
+              <w:rPr>
+                <w:rFonts w:ascii="Times New Roman" w:eastAsia="Times New Roman" w:hAnsi="Times New Roman" w:cs="Times New Roman"/>
+                <w:sz w:val="26"/>
+                <w:szCs w:val="26"/>
+              </w:rPr>
+            </w:pPr>
+          </w:p>
+        </w:tc>
+        <w:tc>
+          <w:tcPr>
+            <w:tcW w:w="2866" w:type="dxa"/>
+            <w:tcBorders>
+              <w:top w:val="single" w:sz="8" w:space="0" w:color="000000"/>
+              <w:left w:val="nil"/>
+              <w:bottom w:val="single" w:sz="8" w:space="0" w:color="000000"/>
+              <w:right w:val="single" w:sz="8" w:space="0" w:color="000000"/>
+            </w:tcBorders>
+            <w:tcMar>
+              <w:top w:w="100" w:type="dxa"/>
+              <w:left w:w="100" w:type="dxa"/>
+              <w:bottom w:w="100" w:type="dxa"/>
+              <w:right w:w="100" w:type="dxa"/>
+            </w:tcMar>
+          </w:tcPr>
+          <w:p>
+            <w:pPr>
               <w:rPr>
                 <w:rFonts w:ascii="Times New Roman" w:eastAsia="Times New Roman" w:hAnsi="Times New Roman" w:cs="Times New Roman"/>
                 <w:sz w:val="26"/>
@@ -6517,6 +7315,23 @@
       <w:szCs w:val="16"/>
     </w:rPr>
   </w:style>
+  <w:style w:type="paragraph" w:styleId="NormalWeb">
+    <w:name w:val="Normal (Web)"/>
+    <w:basedOn w:val="Normal"/>
+    <w:uiPriority w:val="99"/>
+    <w:semiHidden/>
+    <w:unhideWhenUsed/>
+    <w:rsid w:val="00E424C1"/>
+    <w:pPr>
+      <w:spacing w:before="100" w:beforeAutospacing="1" w:after="100" w:afterAutospacing="1" w:line="240" w:lineRule="auto"/>
+    </w:pPr>
+    <w:rPr>
+      <w:rFonts w:ascii="Times New Roman" w:eastAsia="Times New Roman" w:hAnsi="Times New Roman" w:cs="Times New Roman"/>
+      <w:sz w:val="24"/>
+      <w:szCs w:val="24"/>
+      <w:lang w:val="vi-VN" w:eastAsia="vi-VN"/>
+    </w:rPr>
+  </w:style>
 </w:styles>
 </file>
 

</xml_diff>

<commit_message>
Hoan thanh pp duong gang va 2 rui ro
</commit_message>
<xml_diff>
--- a/NV1_KHDA_Template.docx
+++ b/NV1_KHDA_Template.docx
@@ -3784,8 +3784,6 @@
         </w:rPr>
         <w:t>A -&gt; B -&gt; C -&gt; D -&gt; E -&gt; F -&gt; G -&gt; H -&gt; I -&gt; J</w:t>
       </w:r>
-      <w:bookmarkStart w:id="1" w:name="_GoBack"/>
-      <w:bookmarkEnd w:id="1"/>
     </w:p>
     <w:p>
       <w:pPr>
@@ -5396,8 +5394,9 @@
             <w:pPr>
               <w:pStyle w:val="NormalWeb"/>
               <w:spacing w:after="240"/>
-              <w:jc w:val="center"/>
-            </w:pPr>
+            </w:pPr>
+            <w:bookmarkStart w:id="1" w:name="_GoBack"/>
+            <w:bookmarkEnd w:id="1"/>
             <w:r>
               <w:rPr>
                 <w:color w:val="000000"/>
@@ -5457,8 +5456,18 @@
                 <w:rFonts w:ascii="Times New Roman" w:eastAsia="Times New Roman" w:hAnsi="Times New Roman" w:cs="Times New Roman"/>
                 <w:sz w:val="26"/>
                 <w:szCs w:val="26"/>
-              </w:rPr>
-            </w:pPr>
+                <w:lang w:val="en-US"/>
+              </w:rPr>
+            </w:pPr>
+            <w:r>
+              <w:rPr>
+                <w:rFonts w:ascii="Times New Roman" w:eastAsia="Times New Roman" w:hAnsi="Times New Roman" w:cs="Times New Roman"/>
+                <w:sz w:val="26"/>
+                <w:szCs w:val="26"/>
+                <w:lang w:val="en-US"/>
+              </w:rPr>
+              <w:t>3</w:t>
+            </w:r>
           </w:p>
         </w:tc>
         <w:tc>
@@ -5488,6 +5497,14 @@
                 <w:szCs w:val="26"/>
               </w:rPr>
             </w:pPr>
+            <w:r>
+              <w:rPr>
+                <w:color w:val="000000"/>
+                <w:sz w:val="26"/>
+                <w:szCs w:val="26"/>
+              </w:rPr>
+              <w:t>Thành viên trong nhóm gặp vấn đề về sức khỏe không thực hiện được công việc</w:t>
+            </w:r>
           </w:p>
         </w:tc>
         <w:tc>
@@ -5506,6 +5523,21 @@
               <w:right w:w="100" w:type="dxa"/>
             </w:tcMar>
           </w:tcPr>
+          <w:p>
+            <w:pPr>
+              <w:pStyle w:val="NormalWeb"/>
+              <w:spacing w:before="240" w:beforeAutospacing="0" w:after="240" w:afterAutospacing="0"/>
+              <w:jc w:val="center"/>
+            </w:pPr>
+            <w:r>
+              <w:rPr>
+                <w:color w:val="000000"/>
+                <w:sz w:val="26"/>
+                <w:szCs w:val="26"/>
+              </w:rPr>
+              <w:t>Cao</w:t>
+            </w:r>
+          </w:p>
           <w:p>
             <w:pPr>
               <w:widowControl w:val="0"/>
@@ -5521,6 +5553,7 @@
                 <w:color w:val="000000"/>
                 <w:sz w:val="26"/>
                 <w:szCs w:val="26"/>
+                <w:lang w:val="en-US"/>
               </w:rPr>
             </w:pPr>
           </w:p>
@@ -5552,6 +5585,14 @@
                 <w:szCs w:val="26"/>
               </w:rPr>
             </w:pPr>
+            <w:r>
+              <w:rPr>
+                <w:color w:val="000000"/>
+                <w:sz w:val="26"/>
+                <w:szCs w:val="26"/>
+              </w:rPr>
+              <w:t>Nghiêm trọng</w:t>
+            </w:r>
           </w:p>
         </w:tc>
         <w:tc>
@@ -5580,6 +5621,218 @@
                 <w:szCs w:val="26"/>
               </w:rPr>
             </w:pPr>
+            <w:r>
+              <w:rPr>
+                <w:color w:val="000000"/>
+                <w:sz w:val="26"/>
+                <w:szCs w:val="26"/>
+              </w:rPr>
+              <w:t>Các thành viên trong nhóm cần nắm bắt được công việc của các thành viên khác để sẵn sàng hỗ trợ</w:t>
+            </w:r>
+          </w:p>
+        </w:tc>
+      </w:tr>
+      <w:tr>
+        <w:trPr>
+          <w:trHeight w:val="593"/>
+        </w:trPr>
+        <w:tc>
+          <w:tcPr>
+            <w:tcW w:w="841" w:type="dxa"/>
+            <w:tcBorders>
+              <w:top w:val="single" w:sz="8" w:space="0" w:color="000000"/>
+              <w:left w:val="single" w:sz="8" w:space="0" w:color="000000"/>
+              <w:bottom w:val="single" w:sz="8" w:space="0" w:color="000000"/>
+              <w:right w:val="single" w:sz="8" w:space="0" w:color="000000"/>
+            </w:tcBorders>
+            <w:tcMar>
+              <w:top w:w="100" w:type="dxa"/>
+              <w:left w:w="100" w:type="dxa"/>
+              <w:bottom w:w="100" w:type="dxa"/>
+              <w:right w:w="100" w:type="dxa"/>
+            </w:tcMar>
+          </w:tcPr>
+          <w:p>
+            <w:pPr>
+              <w:widowControl w:val="0"/>
+              <w:pBdr>
+                <w:top w:val="none" w:sz="0" w:space="0" w:color="000000"/>
+                <w:left w:val="none" w:sz="0" w:space="0" w:color="000000"/>
+                <w:bottom w:val="none" w:sz="0" w:space="0" w:color="000000"/>
+                <w:right w:val="none" w:sz="0" w:space="0" w:color="000000"/>
+                <w:between w:val="none" w:sz="0" w:space="0" w:color="000000"/>
+              </w:pBdr>
+              <w:spacing w:before="240" w:after="240" w:line="240" w:lineRule="auto"/>
+              <w:jc w:val="center"/>
+              <w:rPr>
+                <w:rFonts w:ascii="Times New Roman" w:eastAsia="Times New Roman" w:hAnsi="Times New Roman" w:cs="Times New Roman"/>
+                <w:sz w:val="26"/>
+                <w:szCs w:val="26"/>
+                <w:lang w:val="en-US"/>
+              </w:rPr>
+            </w:pPr>
+            <w:r>
+              <w:rPr>
+                <w:rFonts w:ascii="Times New Roman" w:eastAsia="Times New Roman" w:hAnsi="Times New Roman" w:cs="Times New Roman"/>
+                <w:sz w:val="26"/>
+                <w:szCs w:val="26"/>
+                <w:lang w:val="en-US"/>
+              </w:rPr>
+              <w:t>4</w:t>
+            </w:r>
+          </w:p>
+        </w:tc>
+        <w:tc>
+          <w:tcPr>
+            <w:tcW w:w="3043" w:type="dxa"/>
+            <w:tcBorders>
+              <w:top w:val="single" w:sz="8" w:space="0" w:color="000000"/>
+              <w:left w:val="nil"/>
+              <w:bottom w:val="single" w:sz="8" w:space="0" w:color="000000"/>
+              <w:right w:val="single" w:sz="8" w:space="0" w:color="000000"/>
+            </w:tcBorders>
+            <w:tcMar>
+              <w:top w:w="100" w:type="dxa"/>
+              <w:left w:w="100" w:type="dxa"/>
+              <w:bottom w:w="100" w:type="dxa"/>
+              <w:right w:w="100" w:type="dxa"/>
+            </w:tcMar>
+          </w:tcPr>
+          <w:p>
+            <w:pPr>
+              <w:pStyle w:val="NormalWeb"/>
+              <w:spacing w:before="240" w:after="240"/>
+              <w:jc w:val="center"/>
+              <w:rPr>
+                <w:color w:val="000000"/>
+                <w:sz w:val="26"/>
+                <w:szCs w:val="26"/>
+              </w:rPr>
+            </w:pPr>
+            <w:r>
+              <w:rPr>
+                <w:color w:val="000000"/>
+                <w:sz w:val="26"/>
+                <w:szCs w:val="26"/>
+              </w:rPr>
+              <w:t>Thành viên trong nhóm không có tiếng nói chung trong công việc</w:t>
+            </w:r>
+          </w:p>
+        </w:tc>
+        <w:tc>
+          <w:tcPr>
+            <w:tcW w:w="1507" w:type="dxa"/>
+            <w:tcBorders>
+              <w:top w:val="single" w:sz="8" w:space="0" w:color="000000"/>
+              <w:left w:val="nil"/>
+              <w:bottom w:val="single" w:sz="8" w:space="0" w:color="000000"/>
+              <w:right w:val="single" w:sz="8" w:space="0" w:color="000000"/>
+            </w:tcBorders>
+            <w:tcMar>
+              <w:top w:w="100" w:type="dxa"/>
+              <w:left w:w="100" w:type="dxa"/>
+              <w:bottom w:w="100" w:type="dxa"/>
+              <w:right w:w="100" w:type="dxa"/>
+            </w:tcMar>
+          </w:tcPr>
+          <w:p>
+            <w:pPr>
+              <w:pStyle w:val="NormalWeb"/>
+              <w:spacing w:before="240" w:beforeAutospacing="0" w:after="240" w:afterAutospacing="0"/>
+              <w:jc w:val="center"/>
+            </w:pPr>
+            <w:r>
+              <w:rPr>
+                <w:color w:val="000000"/>
+                <w:sz w:val="26"/>
+                <w:szCs w:val="26"/>
+              </w:rPr>
+              <w:t>Cao</w:t>
+            </w:r>
+          </w:p>
+          <w:p>
+            <w:pPr>
+              <w:widowControl w:val="0"/>
+              <w:pBdr>
+                <w:top w:val="none" w:sz="0" w:space="0" w:color="000000"/>
+                <w:left w:val="none" w:sz="0" w:space="0" w:color="000000"/>
+                <w:bottom w:val="none" w:sz="0" w:space="0" w:color="000000"/>
+                <w:right w:val="none" w:sz="0" w:space="0" w:color="000000"/>
+                <w:between w:val="none" w:sz="0" w:space="0" w:color="000000"/>
+              </w:pBdr>
+              <w:spacing w:before="240" w:after="240" w:line="240" w:lineRule="auto"/>
+              <w:rPr>
+                <w:color w:val="000000"/>
+                <w:sz w:val="26"/>
+                <w:szCs w:val="26"/>
+                <w:lang w:val="en-US"/>
+              </w:rPr>
+            </w:pPr>
+          </w:p>
+        </w:tc>
+        <w:tc>
+          <w:tcPr>
+            <w:tcW w:w="1567" w:type="dxa"/>
+            <w:tcBorders>
+              <w:top w:val="single" w:sz="8" w:space="0" w:color="000000"/>
+              <w:left w:val="nil"/>
+              <w:bottom w:val="single" w:sz="8" w:space="0" w:color="000000"/>
+              <w:right w:val="single" w:sz="8" w:space="0" w:color="000000"/>
+            </w:tcBorders>
+            <w:tcMar>
+              <w:top w:w="100" w:type="dxa"/>
+              <w:left w:w="100" w:type="dxa"/>
+              <w:bottom w:w="100" w:type="dxa"/>
+              <w:right w:w="100" w:type="dxa"/>
+            </w:tcMar>
+          </w:tcPr>
+          <w:p>
+            <w:pPr>
+              <w:pStyle w:val="NormalWeb"/>
+              <w:spacing w:before="240" w:after="240"/>
+              <w:jc w:val="center"/>
+              <w:rPr>
+                <w:color w:val="000000"/>
+                <w:sz w:val="26"/>
+                <w:szCs w:val="26"/>
+              </w:rPr>
+            </w:pPr>
+          </w:p>
+        </w:tc>
+        <w:tc>
+          <w:tcPr>
+            <w:tcW w:w="2866" w:type="dxa"/>
+            <w:tcBorders>
+              <w:top w:val="single" w:sz="8" w:space="0" w:color="000000"/>
+              <w:left w:val="nil"/>
+              <w:bottom w:val="single" w:sz="8" w:space="0" w:color="000000"/>
+              <w:right w:val="single" w:sz="8" w:space="0" w:color="000000"/>
+            </w:tcBorders>
+            <w:tcMar>
+              <w:top w:w="100" w:type="dxa"/>
+              <w:left w:w="100" w:type="dxa"/>
+              <w:bottom w:w="100" w:type="dxa"/>
+              <w:right w:w="100" w:type="dxa"/>
+            </w:tcMar>
+          </w:tcPr>
+          <w:p>
+            <w:pPr>
+              <w:pStyle w:val="NormalWeb"/>
+              <w:spacing w:after="240"/>
+              <w:rPr>
+                <w:color w:val="000000"/>
+                <w:sz w:val="26"/>
+                <w:szCs w:val="26"/>
+              </w:rPr>
+            </w:pPr>
+            <w:r>
+              <w:rPr>
+                <w:color w:val="000000"/>
+                <w:sz w:val="26"/>
+                <w:szCs w:val="26"/>
+              </w:rPr>
+              <w:t>Cần có sự thống nhất, trao đổi kĩ càng giữa các thành viên trước khi thực hiện công việc</w:t>
+            </w:r>
           </w:p>
         </w:tc>
       </w:tr>
@@ -7126,7 +7379,7 @@
 </file>
 
 <file path=customXml/itemProps2.xml><?xml version="1.0" encoding="utf-8"?>
-<ds:datastoreItem xmlns:ds="http://schemas.openxmlformats.org/officeDocument/2006/customXml" ds:itemID="{ECB25B15-73A7-4820-8DED-01E141E0FFA0}">
+<ds:datastoreItem xmlns:ds="http://schemas.openxmlformats.org/officeDocument/2006/customXml" ds:itemID="{6B608BC9-4DB4-4374-90B0-A3D8099D83EF}">
   <ds:schemaRefs>
     <ds:schemaRef ds:uri="http://schemas.openxmlformats.org/officeDocument/2006/bibliography"/>
   </ds:schemaRefs>

</xml_diff>

<commit_message>
them canh tiep can ki thuat va 2 rui ro
</commit_message>
<xml_diff>
--- a/NV1_KHDA_Template.docx
+++ b/NV1_KHDA_Template.docx
@@ -666,6 +666,214 @@
         </w:rPr>
         <w:t>Các tính năng chính</w:t>
       </w:r>
+      <w:r>
+        <w:rPr>
+          <w:rFonts w:ascii="Times New Roman" w:eastAsia="Times New Roman" w:hAnsi="Times New Roman" w:cs="Times New Roman"/>
+          <w:sz w:val="26"/>
+          <w:szCs w:val="26"/>
+          <w:lang w:val="en-US"/>
+        </w:rPr>
+        <w:t>:</w:t>
+      </w:r>
+    </w:p>
+    <w:p>
+      <w:pPr>
+        <w:pStyle w:val="NormalWeb"/>
+        <w:spacing w:before="240" w:beforeAutospacing="0" w:after="240" w:afterAutospacing="0"/>
+        <w:ind w:left="720" w:firstLine="360"/>
+      </w:pPr>
+      <w:r>
+        <w:rPr>
+          <w:color w:val="000000"/>
+          <w:sz w:val="26"/>
+          <w:szCs w:val="26"/>
+        </w:rPr>
+        <w:t>-</w:t>
+      </w:r>
+      <w:r>
+        <w:rPr>
+          <w:color w:val="000000"/>
+          <w:sz w:val="14"/>
+          <w:szCs w:val="14"/>
+        </w:rPr>
+        <w:t xml:space="preserve">       </w:t>
+      </w:r>
+      <w:r>
+        <w:rPr>
+          <w:color w:val="000000"/>
+          <w:sz w:val="26"/>
+          <w:szCs w:val="26"/>
+        </w:rPr>
+        <w:t>Danh mục sản phẩm</w:t>
+      </w:r>
+    </w:p>
+    <w:p>
+      <w:pPr>
+        <w:pStyle w:val="NormalWeb"/>
+        <w:spacing w:before="240" w:beforeAutospacing="0" w:after="240" w:afterAutospacing="0"/>
+        <w:ind w:left="1080" w:firstLine="360"/>
+      </w:pPr>
+      <w:r>
+        <w:rPr>
+          <w:color w:val="000000"/>
+          <w:sz w:val="26"/>
+          <w:szCs w:val="26"/>
+        </w:rPr>
+        <w:t>+  Phân loại giày theo các danh mục sản phẩm như nam, nữ, trẻ em, …</w:t>
+      </w:r>
+    </w:p>
+    <w:p>
+      <w:pPr>
+        <w:pStyle w:val="NormalWeb"/>
+        <w:spacing w:before="240" w:beforeAutospacing="0" w:after="240" w:afterAutospacing="0"/>
+        <w:ind w:left="1080"/>
+      </w:pPr>
+      <w:r>
+        <w:rPr>
+          <w:color w:val="000000"/>
+          <w:sz w:val="26"/>
+          <w:szCs w:val="26"/>
+        </w:rPr>
+        <w:t>-</w:t>
+      </w:r>
+      <w:r>
+        <w:rPr>
+          <w:color w:val="000000"/>
+          <w:sz w:val="14"/>
+          <w:szCs w:val="14"/>
+        </w:rPr>
+        <w:t xml:space="preserve">       </w:t>
+      </w:r>
+      <w:r>
+        <w:rPr>
+          <w:color w:val="000000"/>
+          <w:sz w:val="26"/>
+          <w:szCs w:val="26"/>
+        </w:rPr>
+        <w:t>Tìm kiếm và lọc sản phẩm</w:t>
+      </w:r>
+    </w:p>
+    <w:p>
+      <w:pPr>
+        <w:pStyle w:val="NormalWeb"/>
+        <w:spacing w:before="240" w:beforeAutospacing="0" w:after="240" w:afterAutospacing="0"/>
+        <w:ind w:left="1080" w:firstLine="360"/>
+      </w:pPr>
+      <w:r>
+        <w:rPr>
+          <w:color w:val="000000"/>
+          <w:sz w:val="26"/>
+          <w:szCs w:val="26"/>
+        </w:rPr>
+        <w:t>+ Hệ thống tìm kiếm mạnh mẽ để người dùng dễ dàng tìm thấy sản phẩm mong muốn.</w:t>
+      </w:r>
+    </w:p>
+    <w:p>
+      <w:pPr>
+        <w:pStyle w:val="NormalWeb"/>
+        <w:spacing w:before="240" w:beforeAutospacing="0" w:after="240" w:afterAutospacing="0"/>
+        <w:ind w:left="1080" w:firstLine="360"/>
+      </w:pPr>
+      <w:r>
+        <w:rPr>
+          <w:color w:val="000000"/>
+          <w:sz w:val="26"/>
+          <w:szCs w:val="26"/>
+        </w:rPr>
+        <w:t>+ Tính năng lọc sản phẩm theo kích thước, màu sắc, thương hiệu, giá cả, đánh giá, v.v.</w:t>
+      </w:r>
+    </w:p>
+    <w:p>
+      <w:pPr>
+        <w:pStyle w:val="NormalWeb"/>
+        <w:spacing w:before="240" w:beforeAutospacing="0" w:after="240" w:afterAutospacing="0"/>
+        <w:ind w:left="1080"/>
+      </w:pPr>
+      <w:r>
+        <w:rPr>
+          <w:color w:val="000000"/>
+          <w:sz w:val="26"/>
+          <w:szCs w:val="26"/>
+        </w:rPr>
+        <w:t>-</w:t>
+      </w:r>
+      <w:r>
+        <w:rPr>
+          <w:color w:val="000000"/>
+          <w:sz w:val="14"/>
+          <w:szCs w:val="14"/>
+        </w:rPr>
+        <w:t xml:space="preserve">       </w:t>
+      </w:r>
+      <w:r>
+        <w:rPr>
+          <w:color w:val="000000"/>
+          <w:sz w:val="26"/>
+          <w:szCs w:val="26"/>
+        </w:rPr>
+        <w:t>Thông tin chi tiết của từng sản phẩm</w:t>
+      </w:r>
+    </w:p>
+    <w:p>
+      <w:pPr>
+        <w:pStyle w:val="NormalWeb"/>
+        <w:spacing w:before="240" w:beforeAutospacing="0" w:after="240" w:afterAutospacing="0"/>
+        <w:ind w:left="1080" w:firstLine="360"/>
+      </w:pPr>
+      <w:r>
+        <w:rPr>
+          <w:color w:val="000000"/>
+          <w:sz w:val="26"/>
+          <w:szCs w:val="26"/>
+        </w:rPr>
+        <w:t>+ Hình ảnh chất lượng cao của sản phẩm từ nhiều góc độ.</w:t>
+      </w:r>
+    </w:p>
+    <w:p>
+      <w:pPr>
+        <w:pStyle w:val="NormalWeb"/>
+        <w:spacing w:before="240" w:beforeAutospacing="0" w:after="240" w:afterAutospacing="0"/>
+        <w:ind w:left="1080" w:firstLine="360"/>
+      </w:pPr>
+      <w:r>
+        <w:rPr>
+          <w:color w:val="000000"/>
+          <w:sz w:val="26"/>
+          <w:szCs w:val="26"/>
+        </w:rPr>
+        <w:t>+ Mô tả chi tiết về chất liệu, kích thước, màu sắc, xuất xứ, và các thông tin liên quan.</w:t>
+      </w:r>
+    </w:p>
+    <w:p>
+      <w:pPr>
+        <w:pStyle w:val="NormalWeb"/>
+        <w:spacing w:before="240" w:beforeAutospacing="0" w:after="240" w:afterAutospacing="0"/>
+        <w:ind w:left="1080"/>
+      </w:pPr>
+      <w:r>
+        <w:rPr>
+          <w:color w:val="000000"/>
+          <w:sz w:val="26"/>
+          <w:szCs w:val="26"/>
+        </w:rPr>
+        <w:t>-</w:t>
+      </w:r>
+      <w:r>
+        <w:rPr>
+          <w:color w:val="000000"/>
+          <w:sz w:val="14"/>
+          <w:szCs w:val="14"/>
+        </w:rPr>
+        <w:t xml:space="preserve">       </w:t>
+      </w:r>
+      <w:r>
+        <w:rPr>
+          <w:color w:val="000000"/>
+          <w:sz w:val="26"/>
+          <w:szCs w:val="26"/>
+        </w:rPr>
+        <w:t>Tư vấn và chăm sóc khách hàng</w:t>
+      </w:r>
     </w:p>
     <w:p>
       <w:pPr>
@@ -691,13 +899,53 @@
     </w:p>
     <w:p>
       <w:pPr>
+        <w:pStyle w:val="ListParagraph"/>
+        <w:numPr>
+          <w:ilvl w:val="0"/>
+          <w:numId w:val="4"/>
+        </w:numPr>
         <w:spacing w:line="360" w:lineRule="auto"/>
         <w:rPr>
           <w:rFonts w:ascii="Times New Roman" w:eastAsia="Times New Roman" w:hAnsi="Times New Roman" w:cs="Times New Roman"/>
           <w:sz w:val="26"/>
           <w:szCs w:val="26"/>
-        </w:rPr>
-      </w:pPr>
+          <w:lang w:val="en-US"/>
+        </w:rPr>
+      </w:pPr>
+      <w:r>
+        <w:rPr>
+          <w:rFonts w:ascii="Times New Roman" w:eastAsia="Times New Roman" w:hAnsi="Times New Roman" w:cs="Times New Roman"/>
+          <w:sz w:val="26"/>
+          <w:szCs w:val="26"/>
+          <w:lang w:val="en-US"/>
+        </w:rPr>
+        <w:t>Ngôn ngữ: HTML, CSS, Javascrip,….</w:t>
+      </w:r>
+    </w:p>
+    <w:p>
+      <w:pPr>
+        <w:pStyle w:val="ListParagraph"/>
+        <w:numPr>
+          <w:ilvl w:val="0"/>
+          <w:numId w:val="4"/>
+        </w:numPr>
+        <w:spacing w:line="360" w:lineRule="auto"/>
+        <w:rPr>
+          <w:rFonts w:ascii="Times New Roman" w:eastAsia="Times New Roman" w:hAnsi="Times New Roman" w:cs="Times New Roman"/>
+          <w:sz w:val="26"/>
+          <w:szCs w:val="26"/>
+          <w:lang w:val="en-US"/>
+        </w:rPr>
+      </w:pPr>
+      <w:r>
+        <w:rPr>
+          <w:rFonts w:ascii="Times New Roman" w:eastAsia="Times New Roman" w:hAnsi="Times New Roman" w:cs="Times New Roman"/>
+          <w:sz w:val="26"/>
+          <w:szCs w:val="26"/>
+          <w:lang w:val="en-US"/>
+        </w:rPr>
+        <w:t>Công cụ quản lí: GitHub</w:t>
+      </w:r>
     </w:p>
     <w:p>
       <w:pPr>
@@ -5071,17 +5319,20 @@
                 <w:between w:val="none" w:sz="0" w:space="0" w:color="000000"/>
               </w:pBdr>
               <w:spacing w:before="240" w:after="240" w:line="240" w:lineRule="auto"/>
+              <w:jc w:val="center"/>
               <w:rPr>
                 <w:rFonts w:ascii="Times New Roman" w:eastAsia="Times New Roman" w:hAnsi="Times New Roman" w:cs="Times New Roman"/>
                 <w:sz w:val="26"/>
                 <w:szCs w:val="26"/>
-              </w:rPr>
-            </w:pPr>
-            <w:r>
-              <w:rPr>
-                <w:color w:val="000000"/>
-                <w:sz w:val="26"/>
-                <w:szCs w:val="26"/>
+                <w:lang w:val="en-US"/>
+              </w:rPr>
+            </w:pPr>
+            <w:r>
+              <w:rPr>
+                <w:rFonts w:ascii="Times New Roman" w:eastAsia="Times New Roman" w:hAnsi="Times New Roman" w:cs="Times New Roman"/>
+                <w:sz w:val="26"/>
+                <w:szCs w:val="26"/>
+                <w:lang w:val="en-US"/>
               </w:rPr>
               <w:t>Thấp</w:t>
             </w:r>
@@ -5395,8 +5646,6 @@
               <w:pStyle w:val="NormalWeb"/>
               <w:spacing w:after="240"/>
             </w:pPr>
-            <w:bookmarkStart w:id="1" w:name="_GoBack"/>
-            <w:bookmarkEnd w:id="1"/>
             <w:r>
               <w:rPr>
                 <w:color w:val="000000"/>
@@ -5797,6 +6046,14 @@
                 <w:szCs w:val="26"/>
               </w:rPr>
             </w:pPr>
+            <w:r>
+              <w:rPr>
+                <w:color w:val="000000"/>
+                <w:sz w:val="26"/>
+                <w:szCs w:val="26"/>
+              </w:rPr>
+              <w:t>Chấp nhận được</w:t>
+            </w:r>
           </w:p>
         </w:tc>
         <w:tc>
@@ -5833,6 +6090,601 @@
               </w:rPr>
               <w:t>Cần có sự thống nhất, trao đổi kĩ càng giữa các thành viên trước khi thực hiện công việc</w:t>
             </w:r>
+          </w:p>
+        </w:tc>
+      </w:tr>
+      <w:tr>
+        <w:trPr>
+          <w:trHeight w:val="593"/>
+        </w:trPr>
+        <w:tc>
+          <w:tcPr>
+            <w:tcW w:w="841" w:type="dxa"/>
+            <w:tcBorders>
+              <w:top w:val="single" w:sz="8" w:space="0" w:color="000000"/>
+              <w:left w:val="single" w:sz="8" w:space="0" w:color="000000"/>
+              <w:bottom w:val="single" w:sz="8" w:space="0" w:color="000000"/>
+              <w:right w:val="single" w:sz="8" w:space="0" w:color="000000"/>
+            </w:tcBorders>
+            <w:tcMar>
+              <w:top w:w="100" w:type="dxa"/>
+              <w:left w:w="100" w:type="dxa"/>
+              <w:bottom w:w="100" w:type="dxa"/>
+              <w:right w:w="100" w:type="dxa"/>
+            </w:tcMar>
+          </w:tcPr>
+          <w:p>
+            <w:pPr>
+              <w:widowControl w:val="0"/>
+              <w:pBdr>
+                <w:top w:val="none" w:sz="0" w:space="0" w:color="000000"/>
+                <w:left w:val="none" w:sz="0" w:space="0" w:color="000000"/>
+                <w:bottom w:val="none" w:sz="0" w:space="0" w:color="000000"/>
+                <w:right w:val="none" w:sz="0" w:space="0" w:color="000000"/>
+                <w:between w:val="none" w:sz="0" w:space="0" w:color="000000"/>
+              </w:pBdr>
+              <w:spacing w:before="240" w:after="240" w:line="240" w:lineRule="auto"/>
+              <w:jc w:val="center"/>
+              <w:rPr>
+                <w:rFonts w:ascii="Times New Roman" w:eastAsia="Times New Roman" w:hAnsi="Times New Roman" w:cs="Times New Roman"/>
+                <w:sz w:val="26"/>
+                <w:szCs w:val="26"/>
+                <w:lang w:val="en-US"/>
+              </w:rPr>
+            </w:pPr>
+            <w:r>
+              <w:rPr>
+                <w:rFonts w:ascii="Times New Roman" w:eastAsia="Times New Roman" w:hAnsi="Times New Roman" w:cs="Times New Roman"/>
+                <w:sz w:val="26"/>
+                <w:szCs w:val="26"/>
+                <w:lang w:val="en-US"/>
+              </w:rPr>
+              <w:t>5</w:t>
+            </w:r>
+          </w:p>
+        </w:tc>
+        <w:tc>
+          <w:tcPr>
+            <w:tcW w:w="3043" w:type="dxa"/>
+            <w:tcBorders>
+              <w:top w:val="single" w:sz="8" w:space="0" w:color="000000"/>
+              <w:left w:val="nil"/>
+              <w:bottom w:val="single" w:sz="8" w:space="0" w:color="000000"/>
+              <w:right w:val="single" w:sz="8" w:space="0" w:color="000000"/>
+            </w:tcBorders>
+            <w:tcMar>
+              <w:top w:w="100" w:type="dxa"/>
+              <w:left w:w="100" w:type="dxa"/>
+              <w:bottom w:w="100" w:type="dxa"/>
+              <w:right w:w="100" w:type="dxa"/>
+            </w:tcMar>
+          </w:tcPr>
+          <w:p>
+            <w:pPr>
+              <w:pStyle w:val="NormalWeb"/>
+              <w:spacing w:before="240" w:after="240"/>
+              <w:jc w:val="center"/>
+              <w:rPr>
+                <w:color w:val="000000"/>
+                <w:sz w:val="26"/>
+                <w:szCs w:val="26"/>
+              </w:rPr>
+            </w:pPr>
+            <w:r>
+              <w:rPr>
+                <w:color w:val="222222"/>
+                <w:sz w:val="26"/>
+                <w:szCs w:val="26"/>
+                <w:shd w:val="clear" w:color="auto" w:fill="FFFFFF"/>
+              </w:rPr>
+              <w:t>Ước lượng kích thước phần mềm quá thấp</w:t>
+            </w:r>
+          </w:p>
+        </w:tc>
+        <w:tc>
+          <w:tcPr>
+            <w:tcW w:w="1507" w:type="dxa"/>
+            <w:tcBorders>
+              <w:top w:val="single" w:sz="8" w:space="0" w:color="000000"/>
+              <w:left w:val="nil"/>
+              <w:bottom w:val="single" w:sz="8" w:space="0" w:color="000000"/>
+              <w:right w:val="single" w:sz="8" w:space="0" w:color="000000"/>
+            </w:tcBorders>
+            <w:tcMar>
+              <w:top w:w="100" w:type="dxa"/>
+              <w:left w:w="100" w:type="dxa"/>
+              <w:bottom w:w="100" w:type="dxa"/>
+              <w:right w:w="100" w:type="dxa"/>
+            </w:tcMar>
+          </w:tcPr>
+          <w:p>
+            <w:pPr>
+              <w:pStyle w:val="NormalWeb"/>
+              <w:spacing w:before="240" w:beforeAutospacing="0" w:after="240" w:afterAutospacing="0"/>
+              <w:jc w:val="center"/>
+              <w:rPr>
+                <w:color w:val="000000"/>
+                <w:sz w:val="26"/>
+                <w:szCs w:val="26"/>
+              </w:rPr>
+            </w:pPr>
+            <w:r>
+              <w:rPr>
+                <w:rFonts w:ascii="Arial" w:hAnsi="Arial" w:cs="Arial"/>
+                <w:color w:val="222222"/>
+                <w:sz w:val="26"/>
+                <w:szCs w:val="26"/>
+                <w:shd w:val="clear" w:color="auto" w:fill="FFFFFF"/>
+              </w:rPr>
+              <w:t> </w:t>
+            </w:r>
+            <w:r>
+              <w:rPr>
+                <w:color w:val="222222"/>
+                <w:sz w:val="26"/>
+                <w:szCs w:val="26"/>
+                <w:shd w:val="clear" w:color="auto" w:fill="FFFFFF"/>
+              </w:rPr>
+              <w:t>Cao</w:t>
+            </w:r>
+          </w:p>
+        </w:tc>
+        <w:tc>
+          <w:tcPr>
+            <w:tcW w:w="1567" w:type="dxa"/>
+            <w:tcBorders>
+              <w:top w:val="single" w:sz="8" w:space="0" w:color="000000"/>
+              <w:left w:val="nil"/>
+              <w:bottom w:val="single" w:sz="8" w:space="0" w:color="000000"/>
+              <w:right w:val="single" w:sz="8" w:space="0" w:color="000000"/>
+            </w:tcBorders>
+            <w:tcMar>
+              <w:top w:w="100" w:type="dxa"/>
+              <w:left w:w="100" w:type="dxa"/>
+              <w:bottom w:w="100" w:type="dxa"/>
+              <w:right w:w="100" w:type="dxa"/>
+            </w:tcMar>
+          </w:tcPr>
+          <w:p>
+            <w:pPr>
+              <w:pStyle w:val="NormalWeb"/>
+              <w:spacing w:before="240" w:after="240"/>
+              <w:jc w:val="center"/>
+              <w:rPr>
+                <w:color w:val="000000"/>
+                <w:sz w:val="26"/>
+                <w:szCs w:val="26"/>
+              </w:rPr>
+            </w:pPr>
+            <w:r>
+              <w:rPr>
+                <w:color w:val="222222"/>
+                <w:sz w:val="26"/>
+                <w:szCs w:val="26"/>
+                <w:shd w:val="clear" w:color="auto" w:fill="FFFFFF"/>
+              </w:rPr>
+              <w:t>Chấp nhận được</w:t>
+            </w:r>
+          </w:p>
+        </w:tc>
+        <w:tc>
+          <w:tcPr>
+            <w:tcW w:w="2866" w:type="dxa"/>
+            <w:tcBorders>
+              <w:top w:val="single" w:sz="8" w:space="0" w:color="000000"/>
+              <w:left w:val="nil"/>
+              <w:bottom w:val="single" w:sz="8" w:space="0" w:color="000000"/>
+              <w:right w:val="single" w:sz="8" w:space="0" w:color="000000"/>
+            </w:tcBorders>
+            <w:tcMar>
+              <w:top w:w="100" w:type="dxa"/>
+              <w:left w:w="100" w:type="dxa"/>
+              <w:bottom w:w="100" w:type="dxa"/>
+              <w:right w:w="100" w:type="dxa"/>
+            </w:tcMar>
+          </w:tcPr>
+          <w:p>
+            <w:pPr>
+              <w:pStyle w:val="NormalWeb"/>
+              <w:spacing w:after="240"/>
+              <w:rPr>
+                <w:color w:val="000000"/>
+                <w:sz w:val="26"/>
+                <w:szCs w:val="26"/>
+              </w:rPr>
+            </w:pPr>
+            <w:r>
+              <w:rPr>
+                <w:color w:val="222222"/>
+                <w:sz w:val="26"/>
+                <w:szCs w:val="26"/>
+                <w:shd w:val="clear" w:color="auto" w:fill="FFFFFF"/>
+              </w:rPr>
+              <w:t>Mua thêm bộ nhớ, các thanh RAM cho máy tính</w:t>
+            </w:r>
+          </w:p>
+        </w:tc>
+      </w:tr>
+      <w:tr>
+        <w:trPr>
+          <w:trHeight w:val="593"/>
+        </w:trPr>
+        <w:tc>
+          <w:tcPr>
+            <w:tcW w:w="841" w:type="dxa"/>
+            <w:tcBorders>
+              <w:top w:val="single" w:sz="8" w:space="0" w:color="000000"/>
+              <w:left w:val="single" w:sz="8" w:space="0" w:color="000000"/>
+              <w:bottom w:val="single" w:sz="8" w:space="0" w:color="000000"/>
+              <w:right w:val="single" w:sz="8" w:space="0" w:color="000000"/>
+            </w:tcBorders>
+            <w:tcMar>
+              <w:top w:w="100" w:type="dxa"/>
+              <w:left w:w="100" w:type="dxa"/>
+              <w:bottom w:w="100" w:type="dxa"/>
+              <w:right w:w="100" w:type="dxa"/>
+            </w:tcMar>
+          </w:tcPr>
+          <w:p>
+            <w:pPr>
+              <w:widowControl w:val="0"/>
+              <w:pBdr>
+                <w:top w:val="none" w:sz="0" w:space="0" w:color="000000"/>
+                <w:left w:val="none" w:sz="0" w:space="0" w:color="000000"/>
+                <w:bottom w:val="none" w:sz="0" w:space="0" w:color="000000"/>
+                <w:right w:val="none" w:sz="0" w:space="0" w:color="000000"/>
+                <w:between w:val="none" w:sz="0" w:space="0" w:color="000000"/>
+              </w:pBdr>
+              <w:spacing w:before="240" w:after="240" w:line="240" w:lineRule="auto"/>
+              <w:jc w:val="center"/>
+              <w:rPr>
+                <w:rFonts w:ascii="Times New Roman" w:eastAsia="Times New Roman" w:hAnsi="Times New Roman" w:cs="Times New Roman"/>
+                <w:sz w:val="26"/>
+                <w:szCs w:val="26"/>
+                <w:lang w:val="en-US"/>
+              </w:rPr>
+            </w:pPr>
+            <w:r>
+              <w:rPr>
+                <w:rFonts w:ascii="Times New Roman" w:eastAsia="Times New Roman" w:hAnsi="Times New Roman" w:cs="Times New Roman"/>
+                <w:sz w:val="26"/>
+                <w:szCs w:val="26"/>
+                <w:lang w:val="en-US"/>
+              </w:rPr>
+              <w:lastRenderedPageBreak/>
+              <w:t>6</w:t>
+            </w:r>
+          </w:p>
+        </w:tc>
+        <w:tc>
+          <w:tcPr>
+            <w:tcW w:w="3043" w:type="dxa"/>
+            <w:tcBorders>
+              <w:top w:val="single" w:sz="8" w:space="0" w:color="000000"/>
+              <w:left w:val="nil"/>
+              <w:bottom w:val="single" w:sz="8" w:space="0" w:color="000000"/>
+              <w:right w:val="single" w:sz="8" w:space="0" w:color="000000"/>
+            </w:tcBorders>
+            <w:tcMar>
+              <w:top w:w="100" w:type="dxa"/>
+              <w:left w:w="100" w:type="dxa"/>
+              <w:bottom w:w="100" w:type="dxa"/>
+              <w:right w:w="100" w:type="dxa"/>
+            </w:tcMar>
+          </w:tcPr>
+          <w:p>
+            <w:pPr>
+              <w:pStyle w:val="NormalWeb"/>
+              <w:shd w:val="clear" w:color="auto" w:fill="FFFFFF"/>
+              <w:rPr>
+                <w:color w:val="222222"/>
+                <w:sz w:val="26"/>
+                <w:szCs w:val="26"/>
+              </w:rPr>
+            </w:pPr>
+            <w:r>
+              <w:rPr>
+                <w:color w:val="222222"/>
+                <w:sz w:val="26"/>
+                <w:szCs w:val="26"/>
+              </w:rPr>
+              <w:t>Tài chính</w:t>
+            </w:r>
+          </w:p>
+          <w:p>
+            <w:pPr>
+              <w:pStyle w:val="NormalWeb"/>
+              <w:spacing w:before="240" w:after="240"/>
+              <w:jc w:val="center"/>
+              <w:rPr>
+                <w:color w:val="222222"/>
+                <w:sz w:val="26"/>
+                <w:szCs w:val="26"/>
+                <w:shd w:val="clear" w:color="auto" w:fill="FFFFFF"/>
+              </w:rPr>
+            </w:pPr>
+          </w:p>
+        </w:tc>
+        <w:tc>
+          <w:tcPr>
+            <w:tcW w:w="1507" w:type="dxa"/>
+            <w:tcBorders>
+              <w:top w:val="single" w:sz="8" w:space="0" w:color="000000"/>
+              <w:left w:val="nil"/>
+              <w:bottom w:val="single" w:sz="8" w:space="0" w:color="000000"/>
+              <w:right w:val="single" w:sz="8" w:space="0" w:color="000000"/>
+            </w:tcBorders>
+            <w:tcMar>
+              <w:top w:w="100" w:type="dxa"/>
+              <w:left w:w="100" w:type="dxa"/>
+              <w:bottom w:w="100" w:type="dxa"/>
+              <w:right w:w="100" w:type="dxa"/>
+            </w:tcMar>
+          </w:tcPr>
+          <w:p>
+            <w:pPr>
+              <w:pStyle w:val="NormalWeb"/>
+              <w:spacing w:before="240" w:beforeAutospacing="0" w:after="240" w:afterAutospacing="0"/>
+              <w:jc w:val="center"/>
+              <w:rPr>
+                <w:color w:val="222222"/>
+                <w:sz w:val="26"/>
+                <w:szCs w:val="26"/>
+                <w:shd w:val="clear" w:color="auto" w:fill="FFFFFF"/>
+              </w:rPr>
+            </w:pPr>
+            <w:r>
+              <w:rPr>
+                <w:color w:val="222222"/>
+                <w:sz w:val="26"/>
+                <w:szCs w:val="26"/>
+              </w:rPr>
+              <w:t xml:space="preserve">Thấp </w:t>
+            </w:r>
+          </w:p>
+        </w:tc>
+        <w:tc>
+          <w:tcPr>
+            <w:tcW w:w="1567" w:type="dxa"/>
+            <w:tcBorders>
+              <w:top w:val="single" w:sz="8" w:space="0" w:color="000000"/>
+              <w:left w:val="nil"/>
+              <w:bottom w:val="single" w:sz="8" w:space="0" w:color="000000"/>
+              <w:right w:val="single" w:sz="8" w:space="0" w:color="000000"/>
+            </w:tcBorders>
+            <w:tcMar>
+              <w:top w:w="100" w:type="dxa"/>
+              <w:left w:w="100" w:type="dxa"/>
+              <w:bottom w:w="100" w:type="dxa"/>
+              <w:right w:w="100" w:type="dxa"/>
+            </w:tcMar>
+          </w:tcPr>
+          <w:p>
+            <w:pPr>
+              <w:pStyle w:val="NormalWeb"/>
+              <w:spacing w:before="240" w:after="240"/>
+              <w:jc w:val="center"/>
+              <w:rPr>
+                <w:color w:val="222222"/>
+                <w:sz w:val="26"/>
+                <w:szCs w:val="26"/>
+                <w:shd w:val="clear" w:color="auto" w:fill="FFFFFF"/>
+              </w:rPr>
+            </w:pPr>
+            <w:bookmarkStart w:id="1" w:name="_GoBack"/>
+            <w:r>
+              <w:rPr>
+                <w:color w:val="222222"/>
+                <w:sz w:val="26"/>
+                <w:szCs w:val="26"/>
+              </w:rPr>
+              <w:t>Thảm khốc</w:t>
+            </w:r>
+            <w:bookmarkEnd w:id="1"/>
+          </w:p>
+        </w:tc>
+        <w:tc>
+          <w:tcPr>
+            <w:tcW w:w="2866" w:type="dxa"/>
+            <w:tcBorders>
+              <w:top w:val="single" w:sz="8" w:space="0" w:color="000000"/>
+              <w:left w:val="nil"/>
+              <w:bottom w:val="single" w:sz="8" w:space="0" w:color="000000"/>
+              <w:right w:val="single" w:sz="8" w:space="0" w:color="000000"/>
+            </w:tcBorders>
+            <w:tcMar>
+              <w:top w:w="100" w:type="dxa"/>
+              <w:left w:w="100" w:type="dxa"/>
+              <w:bottom w:w="100" w:type="dxa"/>
+              <w:right w:w="100" w:type="dxa"/>
+            </w:tcMar>
+          </w:tcPr>
+          <w:p>
+            <w:pPr>
+              <w:pStyle w:val="NormalWeb"/>
+              <w:shd w:val="clear" w:color="auto" w:fill="FFFFFF"/>
+              <w:rPr>
+                <w:color w:val="222222"/>
+                <w:sz w:val="26"/>
+                <w:szCs w:val="26"/>
+              </w:rPr>
+            </w:pPr>
+            <w:r>
+              <w:rPr>
+                <w:color w:val="222222"/>
+                <w:sz w:val="26"/>
+                <w:szCs w:val="26"/>
+              </w:rPr>
+              <w:t>Sử dụng ngân sách dự phòng</w:t>
+            </w:r>
+          </w:p>
+          <w:p>
+            <w:pPr>
+              <w:pStyle w:val="NormalWeb"/>
+              <w:spacing w:after="240"/>
+              <w:rPr>
+                <w:rFonts w:ascii="Arial" w:hAnsi="Arial" w:cs="Arial"/>
+                <w:color w:val="222222"/>
+                <w:shd w:val="clear" w:color="auto" w:fill="FFFFFF"/>
+              </w:rPr>
+            </w:pPr>
+          </w:p>
+        </w:tc>
+      </w:tr>
+      <w:tr>
+        <w:trPr>
+          <w:trHeight w:val="593"/>
+        </w:trPr>
+        <w:tc>
+          <w:tcPr>
+            <w:tcW w:w="841" w:type="dxa"/>
+            <w:tcBorders>
+              <w:top w:val="single" w:sz="8" w:space="0" w:color="000000"/>
+              <w:left w:val="single" w:sz="8" w:space="0" w:color="000000"/>
+              <w:bottom w:val="single" w:sz="8" w:space="0" w:color="000000"/>
+              <w:right w:val="single" w:sz="8" w:space="0" w:color="000000"/>
+            </w:tcBorders>
+            <w:tcMar>
+              <w:top w:w="100" w:type="dxa"/>
+              <w:left w:w="100" w:type="dxa"/>
+              <w:bottom w:w="100" w:type="dxa"/>
+              <w:right w:w="100" w:type="dxa"/>
+            </w:tcMar>
+          </w:tcPr>
+          <w:p>
+            <w:pPr>
+              <w:widowControl w:val="0"/>
+              <w:pBdr>
+                <w:top w:val="none" w:sz="0" w:space="0" w:color="000000"/>
+                <w:left w:val="none" w:sz="0" w:space="0" w:color="000000"/>
+                <w:bottom w:val="none" w:sz="0" w:space="0" w:color="000000"/>
+                <w:right w:val="none" w:sz="0" w:space="0" w:color="000000"/>
+                <w:between w:val="none" w:sz="0" w:space="0" w:color="000000"/>
+              </w:pBdr>
+              <w:spacing w:before="240" w:after="240" w:line="240" w:lineRule="auto"/>
+              <w:jc w:val="center"/>
+              <w:rPr>
+                <w:rFonts w:ascii="Times New Roman" w:eastAsia="Times New Roman" w:hAnsi="Times New Roman" w:cs="Times New Roman"/>
+                <w:sz w:val="26"/>
+                <w:szCs w:val="26"/>
+                <w:lang w:val="en-US"/>
+              </w:rPr>
+            </w:pPr>
+          </w:p>
+        </w:tc>
+        <w:tc>
+          <w:tcPr>
+            <w:tcW w:w="3043" w:type="dxa"/>
+            <w:tcBorders>
+              <w:top w:val="single" w:sz="8" w:space="0" w:color="000000"/>
+              <w:left w:val="nil"/>
+              <w:bottom w:val="single" w:sz="8" w:space="0" w:color="000000"/>
+              <w:right w:val="single" w:sz="8" w:space="0" w:color="000000"/>
+            </w:tcBorders>
+            <w:tcMar>
+              <w:top w:w="100" w:type="dxa"/>
+              <w:left w:w="100" w:type="dxa"/>
+              <w:bottom w:w="100" w:type="dxa"/>
+              <w:right w:w="100" w:type="dxa"/>
+            </w:tcMar>
+          </w:tcPr>
+          <w:p>
+            <w:pPr>
+              <w:pStyle w:val="NormalWeb"/>
+              <w:spacing w:before="240" w:after="240"/>
+              <w:jc w:val="center"/>
+              <w:rPr>
+                <w:rFonts w:ascii="Arial" w:hAnsi="Arial" w:cs="Arial"/>
+                <w:color w:val="222222"/>
+                <w:shd w:val="clear" w:color="auto" w:fill="FFFFFF"/>
+              </w:rPr>
+            </w:pPr>
+          </w:p>
+        </w:tc>
+        <w:tc>
+          <w:tcPr>
+            <w:tcW w:w="1507" w:type="dxa"/>
+            <w:tcBorders>
+              <w:top w:val="single" w:sz="8" w:space="0" w:color="000000"/>
+              <w:left w:val="nil"/>
+              <w:bottom w:val="single" w:sz="8" w:space="0" w:color="000000"/>
+              <w:right w:val="single" w:sz="8" w:space="0" w:color="000000"/>
+            </w:tcBorders>
+            <w:tcMar>
+              <w:top w:w="100" w:type="dxa"/>
+              <w:left w:w="100" w:type="dxa"/>
+              <w:bottom w:w="100" w:type="dxa"/>
+              <w:right w:w="100" w:type="dxa"/>
+            </w:tcMar>
+          </w:tcPr>
+          <w:p>
+            <w:pPr>
+              <w:pStyle w:val="NormalWeb"/>
+              <w:spacing w:before="240" w:beforeAutospacing="0" w:after="240" w:afterAutospacing="0"/>
+              <w:jc w:val="center"/>
+              <w:rPr>
+                <w:rFonts w:ascii="Arial" w:hAnsi="Arial" w:cs="Arial"/>
+                <w:color w:val="222222"/>
+                <w:shd w:val="clear" w:color="auto" w:fill="FFFFFF"/>
+              </w:rPr>
+            </w:pPr>
+          </w:p>
+        </w:tc>
+        <w:tc>
+          <w:tcPr>
+            <w:tcW w:w="1567" w:type="dxa"/>
+            <w:tcBorders>
+              <w:top w:val="single" w:sz="8" w:space="0" w:color="000000"/>
+              <w:left w:val="nil"/>
+              <w:bottom w:val="single" w:sz="8" w:space="0" w:color="000000"/>
+              <w:right w:val="single" w:sz="8" w:space="0" w:color="000000"/>
+            </w:tcBorders>
+            <w:tcMar>
+              <w:top w:w="100" w:type="dxa"/>
+              <w:left w:w="100" w:type="dxa"/>
+              <w:bottom w:w="100" w:type="dxa"/>
+              <w:right w:w="100" w:type="dxa"/>
+            </w:tcMar>
+          </w:tcPr>
+          <w:p>
+            <w:pPr>
+              <w:pStyle w:val="NormalWeb"/>
+              <w:spacing w:before="240" w:after="240"/>
+              <w:jc w:val="center"/>
+              <w:rPr>
+                <w:rFonts w:ascii="Arial" w:hAnsi="Arial" w:cs="Arial"/>
+                <w:color w:val="222222"/>
+                <w:shd w:val="clear" w:color="auto" w:fill="FFFFFF"/>
+              </w:rPr>
+            </w:pPr>
+          </w:p>
+        </w:tc>
+        <w:tc>
+          <w:tcPr>
+            <w:tcW w:w="2866" w:type="dxa"/>
+            <w:tcBorders>
+              <w:top w:val="single" w:sz="8" w:space="0" w:color="000000"/>
+              <w:left w:val="nil"/>
+              <w:bottom w:val="single" w:sz="8" w:space="0" w:color="000000"/>
+              <w:right w:val="single" w:sz="8" w:space="0" w:color="000000"/>
+            </w:tcBorders>
+            <w:tcMar>
+              <w:top w:w="100" w:type="dxa"/>
+              <w:left w:w="100" w:type="dxa"/>
+              <w:bottom w:w="100" w:type="dxa"/>
+              <w:right w:w="100" w:type="dxa"/>
+            </w:tcMar>
+          </w:tcPr>
+          <w:p>
+            <w:pPr>
+              <w:pStyle w:val="NormalWeb"/>
+              <w:spacing w:after="240"/>
+              <w:rPr>
+                <w:rFonts w:ascii="Arial" w:hAnsi="Arial" w:cs="Arial"/>
+                <w:color w:val="222222"/>
+                <w:shd w:val="clear" w:color="auto" w:fill="FFFFFF"/>
+              </w:rPr>
+            </w:pPr>
           </w:p>
         </w:tc>
       </w:tr>
@@ -6197,6 +7049,118 @@
       </w:rPr>
     </w:lvl>
   </w:abstractNum>
+  <w:abstractNum w:abstractNumId="3" w15:restartNumberingAfterBreak="0">
+    <w:nsid w:val="7223070B"/>
+    <w:multiLevelType w:val="hybridMultilevel"/>
+    <w:tmpl w:val="A1CC8F3E"/>
+    <w:lvl w:ilvl="0" w:tplc="57B64572">
+      <w:numFmt w:val="bullet"/>
+      <w:lvlText w:val="-"/>
+      <w:lvlJc w:val="left"/>
+      <w:pPr>
+        <w:ind w:left="1440" w:hanging="360"/>
+      </w:pPr>
+      <w:rPr>
+        <w:rFonts w:ascii="Times New Roman" w:eastAsia="Times New Roman" w:hAnsi="Times New Roman" w:cs="Times New Roman" w:hint="default"/>
+      </w:rPr>
+    </w:lvl>
+    <w:lvl w:ilvl="1" w:tplc="04090003" w:tentative="1">
+      <w:start w:val="1"/>
+      <w:numFmt w:val="bullet"/>
+      <w:lvlText w:val="o"/>
+      <w:lvlJc w:val="left"/>
+      <w:pPr>
+        <w:ind w:left="2160" w:hanging="360"/>
+      </w:pPr>
+      <w:rPr>
+        <w:rFonts w:ascii="Courier New" w:hAnsi="Courier New" w:cs="Courier New" w:hint="default"/>
+      </w:rPr>
+    </w:lvl>
+    <w:lvl w:ilvl="2" w:tplc="04090005" w:tentative="1">
+      <w:start w:val="1"/>
+      <w:numFmt w:val="bullet"/>
+      <w:lvlText w:val=""/>
+      <w:lvlJc w:val="left"/>
+      <w:pPr>
+        <w:ind w:left="2880" w:hanging="360"/>
+      </w:pPr>
+      <w:rPr>
+        <w:rFonts w:ascii="Wingdings" w:hAnsi="Wingdings" w:hint="default"/>
+      </w:rPr>
+    </w:lvl>
+    <w:lvl w:ilvl="3" w:tplc="04090001" w:tentative="1">
+      <w:start w:val="1"/>
+      <w:numFmt w:val="bullet"/>
+      <w:lvlText w:val=""/>
+      <w:lvlJc w:val="left"/>
+      <w:pPr>
+        <w:ind w:left="3600" w:hanging="360"/>
+      </w:pPr>
+      <w:rPr>
+        <w:rFonts w:ascii="Symbol" w:hAnsi="Symbol" w:hint="default"/>
+      </w:rPr>
+    </w:lvl>
+    <w:lvl w:ilvl="4" w:tplc="04090003" w:tentative="1">
+      <w:start w:val="1"/>
+      <w:numFmt w:val="bullet"/>
+      <w:lvlText w:val="o"/>
+      <w:lvlJc w:val="left"/>
+      <w:pPr>
+        <w:ind w:left="4320" w:hanging="360"/>
+      </w:pPr>
+      <w:rPr>
+        <w:rFonts w:ascii="Courier New" w:hAnsi="Courier New" w:cs="Courier New" w:hint="default"/>
+      </w:rPr>
+    </w:lvl>
+    <w:lvl w:ilvl="5" w:tplc="04090005" w:tentative="1">
+      <w:start w:val="1"/>
+      <w:numFmt w:val="bullet"/>
+      <w:lvlText w:val=""/>
+      <w:lvlJc w:val="left"/>
+      <w:pPr>
+        <w:ind w:left="5040" w:hanging="360"/>
+      </w:pPr>
+      <w:rPr>
+        <w:rFonts w:ascii="Wingdings" w:hAnsi="Wingdings" w:hint="default"/>
+      </w:rPr>
+    </w:lvl>
+    <w:lvl w:ilvl="6" w:tplc="04090001" w:tentative="1">
+      <w:start w:val="1"/>
+      <w:numFmt w:val="bullet"/>
+      <w:lvlText w:val=""/>
+      <w:lvlJc w:val="left"/>
+      <w:pPr>
+        <w:ind w:left="5760" w:hanging="360"/>
+      </w:pPr>
+      <w:rPr>
+        <w:rFonts w:ascii="Symbol" w:hAnsi="Symbol" w:hint="default"/>
+      </w:rPr>
+    </w:lvl>
+    <w:lvl w:ilvl="7" w:tplc="04090003" w:tentative="1">
+      <w:start w:val="1"/>
+      <w:numFmt w:val="bullet"/>
+      <w:lvlText w:val="o"/>
+      <w:lvlJc w:val="left"/>
+      <w:pPr>
+        <w:ind w:left="6480" w:hanging="360"/>
+      </w:pPr>
+      <w:rPr>
+        <w:rFonts w:ascii="Courier New" w:hAnsi="Courier New" w:cs="Courier New" w:hint="default"/>
+      </w:rPr>
+    </w:lvl>
+    <w:lvl w:ilvl="8" w:tplc="04090005" w:tentative="1">
+      <w:start w:val="1"/>
+      <w:numFmt w:val="bullet"/>
+      <w:lvlText w:val=""/>
+      <w:lvlJc w:val="left"/>
+      <w:pPr>
+        <w:ind w:left="7200" w:hanging="360"/>
+      </w:pPr>
+      <w:rPr>
+        <w:rFonts w:ascii="Wingdings" w:hAnsi="Wingdings" w:hint="default"/>
+      </w:rPr>
+    </w:lvl>
+  </w:abstractNum>
   <w:num w:numId="1">
     <w:abstractNumId w:val="2"/>
   </w:num>
@@ -6205,6 +7169,9 @@
   </w:num>
   <w:num w:numId="3">
     <w:abstractNumId w:val="0"/>
+  </w:num>
+  <w:num w:numId="4">
+    <w:abstractNumId w:val="3"/>
   </w:num>
 </w:numbering>
 </file>
@@ -7023,7 +7990,6 @@
     <w:name w:val="Normal (Web)"/>
     <w:basedOn w:val="Normal"/>
     <w:uiPriority w:val="99"/>
-    <w:semiHidden/>
     <w:unhideWhenUsed/>
     <w:rsid w:val="002C0DBD"/>
     <w:pPr>
@@ -7379,7 +8345,7 @@
 </file>
 
 <file path=customXml/itemProps2.xml><?xml version="1.0" encoding="utf-8"?>
-<ds:datastoreItem xmlns:ds="http://schemas.openxmlformats.org/officeDocument/2006/customXml" ds:itemID="{6B608BC9-4DB4-4374-90B0-A3D8099D83EF}">
+<ds:datastoreItem xmlns:ds="http://schemas.openxmlformats.org/officeDocument/2006/customXml" ds:itemID="{299C07E7-81BD-44FC-8310-3EC1F554D761}">
   <ds:schemaRefs>
     <ds:schemaRef ds:uri="http://schemas.openxmlformats.org/officeDocument/2006/bibliography"/>
   </ds:schemaRefs>

</xml_diff>

<commit_message>
modified:   NV1_KHDA_Template.docx 	# new file:   ~$1_KHDA_Template.docx
</commit_message>
<xml_diff>
--- a/NV1_KHDA_Template.docx
+++ b/NV1_KHDA_Template.docx
@@ -386,6 +386,7 @@
           <w:lang w:val="en-GB"/>
         </w:rPr>
       </w:pPr>
+      <w:proofErr w:type="spellStart"/>
       <w:r>
         <w:rPr>
           <w:rFonts w:ascii="Times New Roman" w:eastAsia="Times New Roman" w:hAnsi="Times New Roman" w:cs="Times New Roman"/>
@@ -395,8 +396,33 @@
           <w:szCs w:val="26"/>
           <w:lang w:val="en-GB"/>
         </w:rPr>
-        <w:t>Hà Nội</w:t>
+        <w:t>Hà</w:t>
       </w:r>
+      <w:proofErr w:type="spellEnd"/>
+      <w:r>
+        <w:rPr>
+          <w:rFonts w:ascii="Times New Roman" w:eastAsia="Times New Roman" w:hAnsi="Times New Roman" w:cs="Times New Roman"/>
+          <w:b/>
+          <w:bCs/>
+          <w:sz w:val="26"/>
+          <w:szCs w:val="26"/>
+          <w:lang w:val="en-GB"/>
+        </w:rPr>
+        <w:t xml:space="preserve"> </w:t>
+      </w:r>
+      <w:proofErr w:type="spellStart"/>
+      <w:r>
+        <w:rPr>
+          <w:rFonts w:ascii="Times New Roman" w:eastAsia="Times New Roman" w:hAnsi="Times New Roman" w:cs="Times New Roman"/>
+          <w:b/>
+          <w:bCs/>
+          <w:sz w:val="26"/>
+          <w:szCs w:val="26"/>
+          <w:lang w:val="en-GB"/>
+        </w:rPr>
+        <w:t>Nội</w:t>
+      </w:r>
+      <w:proofErr w:type="spellEnd"/>
       <w:r>
         <w:rPr>
           <w:rFonts w:ascii="Times New Roman" w:eastAsia="Times New Roman" w:hAnsi="Times New Roman" w:cs="Times New Roman"/>
@@ -582,7 +608,7 @@
       <w:pPr>
         <w:numPr>
           <w:ilvl w:val="0"/>
-          <w:numId w:val="3"/>
+          <w:numId w:val="11"/>
         </w:numPr>
         <w:spacing w:line="360" w:lineRule="auto"/>
         <w:rPr>
@@ -599,12 +625,707 @@
         </w:rPr>
         <w:t>Phương pháp giải quyết</w:t>
       </w:r>
+      <w:r>
+        <w:rPr>
+          <w:rFonts w:ascii="Times New Roman" w:eastAsia="Times New Roman" w:hAnsi="Times New Roman" w:cs="Times New Roman"/>
+          <w:sz w:val="26"/>
+          <w:szCs w:val="26"/>
+          <w:lang w:val="vi-VN"/>
+        </w:rPr>
+        <w:t>(thiếu máy chủ)</w:t>
+      </w:r>
+    </w:p>
+    <w:p>
+      <w:pPr>
+        <w:spacing w:line="360" w:lineRule="auto"/>
+        <w:ind w:left="1080"/>
+        <w:rPr>
+          <w:rFonts w:ascii="Times New Roman" w:eastAsia="Times New Roman" w:hAnsi="Times New Roman" w:cs="Times New Roman"/>
+          <w:sz w:val="26"/>
+          <w:szCs w:val="26"/>
+        </w:rPr>
+      </w:pPr>
+      <w:r>
+        <w:rPr>
+          <w:rFonts w:ascii="Times New Roman" w:eastAsia="Times New Roman" w:hAnsi="Times New Roman" w:cs="Times New Roman"/>
+          <w:sz w:val="26"/>
+          <w:szCs w:val="26"/>
+        </w:rPr>
+        <w:t>1. Nghiên cứu và phân tích:</w:t>
+      </w:r>
     </w:p>
     <w:p>
       <w:pPr>
         <w:numPr>
           <w:ilvl w:val="0"/>
-          <w:numId w:val="3"/>
+          <w:numId w:val="5"/>
+        </w:numPr>
+        <w:spacing w:line="360" w:lineRule="auto"/>
+        <w:rPr>
+          <w:rFonts w:ascii="Times New Roman" w:eastAsia="Times New Roman" w:hAnsi="Times New Roman" w:cs="Times New Roman"/>
+          <w:sz w:val="26"/>
+          <w:szCs w:val="26"/>
+        </w:rPr>
+      </w:pPr>
+      <w:r>
+        <w:rPr>
+          <w:rFonts w:ascii="Times New Roman" w:eastAsia="Times New Roman" w:hAnsi="Times New Roman" w:cs="Times New Roman"/>
+          <w:sz w:val="26"/>
+          <w:szCs w:val="26"/>
+        </w:rPr>
+        <w:t xml:space="preserve"> Nắm vững mục tiêu của trang web.</w:t>
+      </w:r>
+    </w:p>
+    <w:p>
+      <w:pPr>
+        <w:numPr>
+          <w:ilvl w:val="0"/>
+          <w:numId w:val="5"/>
+        </w:numPr>
+        <w:spacing w:line="360" w:lineRule="auto"/>
+        <w:rPr>
+          <w:rFonts w:ascii="Times New Roman" w:eastAsia="Times New Roman" w:hAnsi="Times New Roman" w:cs="Times New Roman"/>
+          <w:sz w:val="26"/>
+          <w:szCs w:val="26"/>
+        </w:rPr>
+      </w:pPr>
+      <w:r>
+        <w:rPr>
+          <w:rFonts w:ascii="Times New Roman" w:eastAsia="Times New Roman" w:hAnsi="Times New Roman" w:cs="Times New Roman"/>
+          <w:sz w:val="26"/>
+          <w:szCs w:val="26"/>
+        </w:rPr>
+        <w:t xml:space="preserve"> Tìm hiểu về pháp luật quy định.</w:t>
+      </w:r>
+    </w:p>
+    <w:p>
+      <w:pPr>
+        <w:numPr>
+          <w:ilvl w:val="0"/>
+          <w:numId w:val="5"/>
+        </w:numPr>
+        <w:spacing w:line="360" w:lineRule="auto"/>
+        <w:rPr>
+          <w:rFonts w:ascii="Times New Roman" w:eastAsia="Times New Roman" w:hAnsi="Times New Roman" w:cs="Times New Roman"/>
+          <w:sz w:val="26"/>
+          <w:szCs w:val="26"/>
+        </w:rPr>
+      </w:pPr>
+      <w:r>
+        <w:rPr>
+          <w:rFonts w:ascii="Times New Roman" w:eastAsia="Times New Roman" w:hAnsi="Times New Roman" w:cs="Times New Roman"/>
+          <w:sz w:val="26"/>
+          <w:szCs w:val="26"/>
+        </w:rPr>
+        <w:t xml:space="preserve"> Xác định đối tượng mục tiêu.</w:t>
+      </w:r>
+    </w:p>
+    <w:p>
+      <w:pPr>
+        <w:numPr>
+          <w:ilvl w:val="0"/>
+          <w:numId w:val="5"/>
+        </w:numPr>
+        <w:spacing w:line="360" w:lineRule="auto"/>
+        <w:rPr>
+          <w:rFonts w:ascii="Times New Roman" w:eastAsia="Times New Roman" w:hAnsi="Times New Roman" w:cs="Times New Roman"/>
+          <w:sz w:val="26"/>
+          <w:szCs w:val="26"/>
+        </w:rPr>
+      </w:pPr>
+      <w:r>
+        <w:rPr>
+          <w:rFonts w:ascii="Times New Roman" w:eastAsia="Times New Roman" w:hAnsi="Times New Roman" w:cs="Times New Roman"/>
+          <w:sz w:val="26"/>
+          <w:szCs w:val="26"/>
+        </w:rPr>
+        <w:t xml:space="preserve"> Nghiên cứu thị trường.</w:t>
+      </w:r>
+    </w:p>
+    <w:p>
+      <w:pPr>
+        <w:spacing w:line="360" w:lineRule="auto"/>
+        <w:ind w:left="1080"/>
+        <w:rPr>
+          <w:rFonts w:ascii="Times New Roman" w:eastAsia="Times New Roman" w:hAnsi="Times New Roman" w:cs="Times New Roman"/>
+          <w:sz w:val="26"/>
+          <w:szCs w:val="26"/>
+        </w:rPr>
+      </w:pPr>
+      <w:r>
+        <w:rPr>
+          <w:rFonts w:ascii="Times New Roman" w:eastAsia="Times New Roman" w:hAnsi="Times New Roman" w:cs="Times New Roman"/>
+          <w:sz w:val="26"/>
+          <w:szCs w:val="26"/>
+        </w:rPr>
+        <w:t>2. Thiết kế giao diện người dùng:</w:t>
+      </w:r>
+    </w:p>
+    <w:p>
+      <w:pPr>
+        <w:numPr>
+          <w:ilvl w:val="0"/>
+          <w:numId w:val="8"/>
+        </w:numPr>
+        <w:spacing w:line="360" w:lineRule="auto"/>
+        <w:rPr>
+          <w:rFonts w:ascii="Times New Roman" w:eastAsia="Times New Roman" w:hAnsi="Times New Roman" w:cs="Times New Roman"/>
+          <w:sz w:val="26"/>
+          <w:szCs w:val="26"/>
+        </w:rPr>
+      </w:pPr>
+      <w:r>
+        <w:rPr>
+          <w:rFonts w:ascii="Times New Roman" w:eastAsia="Times New Roman" w:hAnsi="Times New Roman" w:cs="Times New Roman"/>
+          <w:sz w:val="26"/>
+          <w:szCs w:val="26"/>
+        </w:rPr>
+        <w:t xml:space="preserve"> Tạo giao diện dễ sử dụng và tiếp cận, thân thiện với người dùng.</w:t>
+      </w:r>
+    </w:p>
+    <w:p>
+      <w:pPr>
+        <w:numPr>
+          <w:ilvl w:val="0"/>
+          <w:numId w:val="8"/>
+        </w:numPr>
+        <w:spacing w:line="360" w:lineRule="auto"/>
+        <w:rPr>
+          <w:rFonts w:ascii="Times New Roman" w:eastAsia="Times New Roman" w:hAnsi="Times New Roman" w:cs="Times New Roman"/>
+          <w:sz w:val="26"/>
+          <w:szCs w:val="26"/>
+        </w:rPr>
+      </w:pPr>
+      <w:r>
+        <w:rPr>
+          <w:rFonts w:ascii="Times New Roman" w:eastAsia="Times New Roman" w:hAnsi="Times New Roman" w:cs="Times New Roman"/>
+          <w:sz w:val="26"/>
+          <w:szCs w:val="26"/>
+        </w:rPr>
+        <w:t xml:space="preserve">  Bố cục trang web và các chức năng được thiết kế một cách rõ ràng để  người dùng dễ dàng tìm kiếm và mua hàng.</w:t>
+      </w:r>
+    </w:p>
+    <w:p>
+      <w:pPr>
+        <w:spacing w:line="360" w:lineRule="auto"/>
+        <w:rPr>
+          <w:rFonts w:ascii="Times New Roman" w:eastAsia="Times New Roman" w:hAnsi="Times New Roman" w:cs="Times New Roman"/>
+          <w:sz w:val="26"/>
+          <w:szCs w:val="26"/>
+        </w:rPr>
+      </w:pPr>
+      <w:r>
+        <w:rPr>
+          <w:rFonts w:ascii="Times New Roman" w:eastAsia="Times New Roman" w:hAnsi="Times New Roman" w:cs="Times New Roman"/>
+          <w:sz w:val="26"/>
+          <w:szCs w:val="26"/>
+        </w:rPr>
+        <w:t xml:space="preserve">               3. Quản lý sản phẩm:</w:t>
+      </w:r>
+    </w:p>
+    <w:p>
+      <w:pPr>
+        <w:numPr>
+          <w:ilvl w:val="0"/>
+          <w:numId w:val="12"/>
+        </w:numPr>
+        <w:spacing w:line="360" w:lineRule="auto"/>
+        <w:ind w:right="-1440"/>
+        <w:rPr>
+          <w:rFonts w:ascii="Times New Roman" w:eastAsia="Times New Roman" w:hAnsi="Times New Roman" w:cs="Times New Roman"/>
+          <w:sz w:val="26"/>
+          <w:szCs w:val="26"/>
+        </w:rPr>
+      </w:pPr>
+      <w:r>
+        <w:rPr>
+          <w:rFonts w:ascii="Times New Roman" w:eastAsia="Times New Roman" w:hAnsi="Times New Roman" w:cs="Times New Roman"/>
+          <w:sz w:val="26"/>
+          <w:szCs w:val="26"/>
+        </w:rPr>
+        <w:t>Hiển thị sản phẩm một cách chi tiết và bắt mắt với hình ảnh chất lượng cao.</w:t>
+      </w:r>
+    </w:p>
+    <w:p>
+      <w:pPr>
+        <w:numPr>
+          <w:ilvl w:val="0"/>
+          <w:numId w:val="12"/>
+        </w:numPr>
+        <w:spacing w:line="360" w:lineRule="auto"/>
+        <w:ind w:right="-1440"/>
+        <w:rPr>
+          <w:rFonts w:ascii="Times New Roman" w:eastAsia="Times New Roman" w:hAnsi="Times New Roman" w:cs="Times New Roman"/>
+          <w:sz w:val="26"/>
+          <w:szCs w:val="26"/>
+        </w:rPr>
+      </w:pPr>
+      <w:r>
+        <w:rPr>
+          <w:rFonts w:ascii="Times New Roman" w:eastAsia="Times New Roman" w:hAnsi="Times New Roman" w:cs="Times New Roman"/>
+          <w:sz w:val="26"/>
+          <w:szCs w:val="26"/>
+        </w:rPr>
+        <w:t>Sắp xếp sản phẩm và gợi ý các danh mục hợp lý để người dùng dễ dàng tìm kiếm.</w:t>
+      </w:r>
+    </w:p>
+    <w:p>
+      <w:pPr>
+        <w:spacing w:line="360" w:lineRule="auto"/>
+        <w:ind w:right="-1440"/>
+        <w:rPr>
+          <w:rFonts w:ascii="Times New Roman" w:eastAsia="Times New Roman" w:hAnsi="Times New Roman" w:cs="Times New Roman"/>
+          <w:sz w:val="26"/>
+          <w:szCs w:val="26"/>
+        </w:rPr>
+      </w:pPr>
+      <w:r>
+        <w:rPr>
+          <w:rFonts w:ascii="Times New Roman" w:eastAsia="Times New Roman" w:hAnsi="Times New Roman" w:cs="Times New Roman"/>
+          <w:sz w:val="26"/>
+          <w:szCs w:val="26"/>
+        </w:rPr>
+        <w:t xml:space="preserve">              4. Giỏ hàng và quản lý đơn hàng:</w:t>
+      </w:r>
+    </w:p>
+    <w:p>
+      <w:pPr>
+        <w:numPr>
+          <w:ilvl w:val="0"/>
+          <w:numId w:val="7"/>
+        </w:numPr>
+        <w:spacing w:line="360" w:lineRule="auto"/>
+        <w:ind w:right="-1440"/>
+        <w:rPr>
+          <w:rFonts w:ascii="Times New Roman" w:eastAsia="Times New Roman" w:hAnsi="Times New Roman" w:cs="Times New Roman"/>
+          <w:sz w:val="26"/>
+          <w:szCs w:val="26"/>
+        </w:rPr>
+      </w:pPr>
+      <w:r>
+        <w:rPr>
+          <w:rFonts w:ascii="Times New Roman" w:eastAsia="Times New Roman" w:hAnsi="Times New Roman" w:cs="Times New Roman"/>
+          <w:sz w:val="26"/>
+          <w:szCs w:val="26"/>
+        </w:rPr>
+        <w:t>Tích hợp giỏ hàng mua sắm để người dùng có thể thêm/sửa/xóa sản phẩm.</w:t>
+      </w:r>
+    </w:p>
+    <w:p>
+      <w:pPr>
+        <w:numPr>
+          <w:ilvl w:val="0"/>
+          <w:numId w:val="7"/>
+        </w:numPr>
+        <w:spacing w:line="360" w:lineRule="auto"/>
+        <w:ind w:right="-1440"/>
+        <w:rPr>
+          <w:rFonts w:ascii="Times New Roman" w:eastAsia="Times New Roman" w:hAnsi="Times New Roman" w:cs="Times New Roman"/>
+          <w:sz w:val="26"/>
+          <w:szCs w:val="26"/>
+        </w:rPr>
+      </w:pPr>
+      <w:r>
+        <w:rPr>
+          <w:rFonts w:ascii="Times New Roman" w:eastAsia="Times New Roman" w:hAnsi="Times New Roman" w:cs="Times New Roman"/>
+          <w:sz w:val="26"/>
+          <w:szCs w:val="26"/>
+        </w:rPr>
+        <w:t>Cung cấp quy trình thanh toán để sử dụng và an toàn.</w:t>
+      </w:r>
+    </w:p>
+    <w:p>
+      <w:pPr>
+        <w:numPr>
+          <w:ilvl w:val="0"/>
+          <w:numId w:val="7"/>
+        </w:numPr>
+        <w:spacing w:line="360" w:lineRule="auto"/>
+        <w:ind w:right="-1440"/>
+        <w:rPr>
+          <w:rFonts w:ascii="Times New Roman" w:eastAsia="Times New Roman" w:hAnsi="Times New Roman" w:cs="Times New Roman"/>
+          <w:sz w:val="26"/>
+          <w:szCs w:val="26"/>
+        </w:rPr>
+      </w:pPr>
+      <w:r>
+        <w:rPr>
+          <w:rFonts w:ascii="Times New Roman" w:eastAsia="Times New Roman" w:hAnsi="Times New Roman" w:cs="Times New Roman"/>
+          <w:sz w:val="26"/>
+          <w:szCs w:val="26"/>
+        </w:rPr>
+        <w:t>Cho phép người dùng theo dõi đơn hàng và tình trạng giao hàng</w:t>
+      </w:r>
+    </w:p>
+    <w:p>
+      <w:pPr>
+        <w:spacing w:line="360" w:lineRule="auto"/>
+        <w:ind w:right="-1440"/>
+        <w:rPr>
+          <w:rFonts w:ascii="Times New Roman" w:eastAsia="Times New Roman" w:hAnsi="Times New Roman" w:cs="Times New Roman"/>
+          <w:sz w:val="26"/>
+          <w:szCs w:val="26"/>
+        </w:rPr>
+      </w:pPr>
+      <w:r>
+        <w:rPr>
+          <w:rFonts w:ascii="Times New Roman" w:eastAsia="Times New Roman" w:hAnsi="Times New Roman" w:cs="Times New Roman"/>
+          <w:sz w:val="26"/>
+          <w:szCs w:val="26"/>
+        </w:rPr>
+        <w:t xml:space="preserve">             5. Chức năng tìm kiếm hiệu quả:</w:t>
+      </w:r>
+    </w:p>
+    <w:p>
+      <w:pPr>
+        <w:numPr>
+          <w:ilvl w:val="0"/>
+          <w:numId w:val="14"/>
+        </w:numPr>
+        <w:spacing w:line="360" w:lineRule="auto"/>
+        <w:ind w:right="-1440"/>
+        <w:rPr>
+          <w:rFonts w:ascii="Times New Roman" w:eastAsia="Times New Roman" w:hAnsi="Times New Roman" w:cs="Times New Roman"/>
+          <w:sz w:val="26"/>
+          <w:szCs w:val="26"/>
+        </w:rPr>
+      </w:pPr>
+      <w:r>
+        <w:rPr>
+          <w:rFonts w:ascii="Times New Roman" w:eastAsia="Times New Roman" w:hAnsi="Times New Roman" w:cs="Times New Roman"/>
+          <w:sz w:val="26"/>
+          <w:szCs w:val="26"/>
+        </w:rPr>
+        <w:t>Cung cấp hệ thống tìm kiếm mạnh mẽ để người dùng có thể nhanh chóng tìm thấy sản phẩm mong muốn.</w:t>
+      </w:r>
+    </w:p>
+    <w:p>
+      <w:pPr>
+        <w:numPr>
+          <w:ilvl w:val="0"/>
+          <w:numId w:val="14"/>
+        </w:numPr>
+        <w:spacing w:line="360" w:lineRule="auto"/>
+        <w:ind w:right="-1440"/>
+        <w:rPr>
+          <w:rFonts w:ascii="Times New Roman" w:eastAsia="Times New Roman" w:hAnsi="Times New Roman" w:cs="Times New Roman"/>
+          <w:sz w:val="26"/>
+          <w:szCs w:val="26"/>
+        </w:rPr>
+      </w:pPr>
+      <w:r>
+        <w:rPr>
+          <w:rFonts w:ascii="Times New Roman" w:eastAsia="Times New Roman" w:hAnsi="Times New Roman" w:cs="Times New Roman"/>
+          <w:sz w:val="26"/>
+          <w:szCs w:val="26"/>
+        </w:rPr>
+        <w:t>Hỗ trợ thanh tìm kiếm theo tên/loại/giá và các yếu tố khác.</w:t>
+      </w:r>
+    </w:p>
+    <w:p>
+      <w:pPr>
+        <w:spacing w:line="360" w:lineRule="auto"/>
+        <w:ind w:right="-1440"/>
+        <w:rPr>
+          <w:rFonts w:ascii="Times New Roman" w:eastAsia="Times New Roman" w:hAnsi="Times New Roman" w:cs="Times New Roman"/>
+          <w:sz w:val="26"/>
+          <w:szCs w:val="26"/>
+        </w:rPr>
+      </w:pPr>
+      <w:r>
+        <w:rPr>
+          <w:rFonts w:ascii="Times New Roman" w:eastAsia="Times New Roman" w:hAnsi="Times New Roman" w:cs="Times New Roman"/>
+          <w:sz w:val="26"/>
+          <w:szCs w:val="26"/>
+        </w:rPr>
+        <w:t xml:space="preserve">              6. Chăm sóc khách hàng:</w:t>
+      </w:r>
+    </w:p>
+    <w:p>
+      <w:pPr>
+        <w:numPr>
+          <w:ilvl w:val="0"/>
+          <w:numId w:val="4"/>
+        </w:numPr>
+        <w:spacing w:line="360" w:lineRule="auto"/>
+        <w:ind w:right="-1440"/>
+        <w:rPr>
+          <w:rFonts w:ascii="Times New Roman" w:eastAsia="Times New Roman" w:hAnsi="Times New Roman" w:cs="Times New Roman"/>
+          <w:sz w:val="26"/>
+          <w:szCs w:val="26"/>
+        </w:rPr>
+      </w:pPr>
+      <w:r>
+        <w:rPr>
+          <w:rFonts w:ascii="Times New Roman" w:eastAsia="Times New Roman" w:hAnsi="Times New Roman" w:cs="Times New Roman"/>
+          <w:sz w:val="26"/>
+          <w:szCs w:val="26"/>
+        </w:rPr>
+        <w:lastRenderedPageBreak/>
+        <w:t>Cung cấp kênh liên lạc hiệu quả như chat trực tuyến, email hoặc số điện thoại để hỗ trợ khách hàng.</w:t>
+      </w:r>
+    </w:p>
+    <w:p>
+      <w:pPr>
+        <w:numPr>
+          <w:ilvl w:val="0"/>
+          <w:numId w:val="4"/>
+        </w:numPr>
+        <w:spacing w:line="360" w:lineRule="auto"/>
+        <w:ind w:right="-1440"/>
+        <w:rPr>
+          <w:rFonts w:ascii="Times New Roman" w:eastAsia="Times New Roman" w:hAnsi="Times New Roman" w:cs="Times New Roman"/>
+          <w:sz w:val="26"/>
+          <w:szCs w:val="26"/>
+        </w:rPr>
+      </w:pPr>
+      <w:r>
+        <w:rPr>
+          <w:rFonts w:ascii="Times New Roman" w:eastAsia="Times New Roman" w:hAnsi="Times New Roman" w:cs="Times New Roman"/>
+          <w:sz w:val="26"/>
+          <w:szCs w:val="26"/>
+        </w:rPr>
+        <w:t xml:space="preserve"> Xây dựng hệ thống hỗ trợ trung tâm trợ giúp để giải quyết thắc mắc và vấn đề người dùng.</w:t>
+      </w:r>
+    </w:p>
+    <w:p>
+      <w:pPr>
+        <w:spacing w:line="360" w:lineRule="auto"/>
+        <w:ind w:right="-1440"/>
+        <w:rPr>
+          <w:rFonts w:ascii="Times New Roman" w:eastAsia="Times New Roman" w:hAnsi="Times New Roman" w:cs="Times New Roman"/>
+          <w:sz w:val="26"/>
+          <w:szCs w:val="26"/>
+        </w:rPr>
+      </w:pPr>
+      <w:r>
+        <w:rPr>
+          <w:rFonts w:ascii="Times New Roman" w:eastAsia="Times New Roman" w:hAnsi="Times New Roman" w:cs="Times New Roman"/>
+          <w:sz w:val="26"/>
+          <w:szCs w:val="26"/>
+        </w:rPr>
+        <w:t xml:space="preserve">           7. An toàn bảo mật:</w:t>
+      </w:r>
+    </w:p>
+    <w:p>
+      <w:pPr>
+        <w:numPr>
+          <w:ilvl w:val="0"/>
+          <w:numId w:val="15"/>
+        </w:numPr>
+        <w:spacing w:line="360" w:lineRule="auto"/>
+        <w:ind w:right="-1440"/>
+        <w:rPr>
+          <w:rFonts w:ascii="Times New Roman" w:eastAsia="Times New Roman" w:hAnsi="Times New Roman" w:cs="Times New Roman"/>
+          <w:sz w:val="26"/>
+          <w:szCs w:val="26"/>
+        </w:rPr>
+      </w:pPr>
+      <w:r>
+        <w:rPr>
+          <w:rFonts w:ascii="Times New Roman" w:eastAsia="Times New Roman" w:hAnsi="Times New Roman" w:cs="Times New Roman"/>
+          <w:sz w:val="26"/>
+          <w:szCs w:val="26"/>
+        </w:rPr>
+        <w:t>Bảo vệ thông tin khách hàng và giao dịch tài chính bằng cách sử dụng kết nối an toàn.</w:t>
+      </w:r>
+    </w:p>
+    <w:p>
+      <w:pPr>
+        <w:numPr>
+          <w:ilvl w:val="0"/>
+          <w:numId w:val="15"/>
+        </w:numPr>
+        <w:spacing w:line="360" w:lineRule="auto"/>
+        <w:ind w:right="-1440"/>
+        <w:rPr>
+          <w:rFonts w:ascii="Times New Roman" w:eastAsia="Times New Roman" w:hAnsi="Times New Roman" w:cs="Times New Roman"/>
+          <w:sz w:val="26"/>
+          <w:szCs w:val="26"/>
+        </w:rPr>
+      </w:pPr>
+      <w:r>
+        <w:rPr>
+          <w:rFonts w:ascii="Times New Roman" w:eastAsia="Times New Roman" w:hAnsi="Times New Roman" w:cs="Times New Roman"/>
+          <w:sz w:val="26"/>
+          <w:szCs w:val="26"/>
+        </w:rPr>
+        <w:t>Thực hiện các biện pháp bảo mật để ngăn chặn tấn công mạng lạm dụng thông tin.</w:t>
+      </w:r>
+    </w:p>
+    <w:p>
+      <w:pPr>
+        <w:spacing w:line="360" w:lineRule="auto"/>
+        <w:ind w:right="-1440"/>
+        <w:rPr>
+          <w:rFonts w:ascii="Times New Roman" w:eastAsia="Times New Roman" w:hAnsi="Times New Roman" w:cs="Times New Roman"/>
+          <w:sz w:val="26"/>
+          <w:szCs w:val="26"/>
+        </w:rPr>
+      </w:pPr>
+      <w:r>
+        <w:rPr>
+          <w:rFonts w:ascii="Times New Roman" w:eastAsia="Times New Roman" w:hAnsi="Times New Roman" w:cs="Times New Roman"/>
+          <w:sz w:val="26"/>
+          <w:szCs w:val="26"/>
+        </w:rPr>
+        <w:t xml:space="preserve">           8. Tích hợp hệ thống thanh toán linh hoạt:</w:t>
+      </w:r>
+    </w:p>
+    <w:p>
+      <w:pPr>
+        <w:numPr>
+          <w:ilvl w:val="0"/>
+          <w:numId w:val="10"/>
+        </w:numPr>
+        <w:spacing w:line="360" w:lineRule="auto"/>
+        <w:ind w:right="-1440"/>
+        <w:rPr>
+          <w:rFonts w:ascii="Times New Roman" w:eastAsia="Times New Roman" w:hAnsi="Times New Roman" w:cs="Times New Roman"/>
+          <w:sz w:val="26"/>
+          <w:szCs w:val="26"/>
+        </w:rPr>
+      </w:pPr>
+      <w:r>
+        <w:rPr>
+          <w:rFonts w:ascii="Times New Roman" w:eastAsia="Times New Roman" w:hAnsi="Times New Roman" w:cs="Times New Roman"/>
+          <w:sz w:val="26"/>
+          <w:szCs w:val="26"/>
+        </w:rPr>
+        <w:t>Hỗ trợ nhiều phương thức thanh toán như thẻ tín dụng, chuyển khoản ngân hàng, ví điện tử, và một số hình thức trực tuyến khác.</w:t>
+      </w:r>
+    </w:p>
+    <w:p>
+      <w:pPr>
+        <w:spacing w:line="360" w:lineRule="auto"/>
+        <w:ind w:right="-1440"/>
+        <w:rPr>
+          <w:rFonts w:ascii="Times New Roman" w:eastAsia="Times New Roman" w:hAnsi="Times New Roman" w:cs="Times New Roman"/>
+          <w:sz w:val="26"/>
+          <w:szCs w:val="26"/>
+        </w:rPr>
+      </w:pPr>
+      <w:r>
+        <w:rPr>
+          <w:rFonts w:ascii="Times New Roman" w:eastAsia="Times New Roman" w:hAnsi="Times New Roman" w:cs="Times New Roman"/>
+          <w:sz w:val="26"/>
+          <w:szCs w:val="26"/>
+        </w:rPr>
+        <w:t xml:space="preserve">           9. Tối ưu hoá cho thiết bị di động:</w:t>
+      </w:r>
+    </w:p>
+    <w:p>
+      <w:pPr>
+        <w:numPr>
+          <w:ilvl w:val="0"/>
+          <w:numId w:val="9"/>
+        </w:numPr>
+        <w:spacing w:line="360" w:lineRule="auto"/>
+        <w:ind w:right="-1440"/>
+        <w:rPr>
+          <w:rFonts w:ascii="Times New Roman" w:eastAsia="Times New Roman" w:hAnsi="Times New Roman" w:cs="Times New Roman"/>
+          <w:sz w:val="26"/>
+          <w:szCs w:val="26"/>
+        </w:rPr>
+      </w:pPr>
+      <w:r>
+        <w:rPr>
+          <w:rFonts w:ascii="Times New Roman" w:eastAsia="Times New Roman" w:hAnsi="Times New Roman" w:cs="Times New Roman"/>
+          <w:sz w:val="26"/>
+          <w:szCs w:val="26"/>
+        </w:rPr>
+        <w:t>Đảm bảo trang web tương thích và tối ưu hóa trên các thiết bị di động để người dùng có thể mua sắm mọi nơi.</w:t>
+      </w:r>
+    </w:p>
+    <w:p>
+      <w:pPr>
+        <w:spacing w:line="360" w:lineRule="auto"/>
+        <w:ind w:right="-1440"/>
+        <w:rPr>
+          <w:rFonts w:ascii="Times New Roman" w:eastAsia="Times New Roman" w:hAnsi="Times New Roman" w:cs="Times New Roman"/>
+          <w:sz w:val="26"/>
+          <w:szCs w:val="26"/>
+        </w:rPr>
+      </w:pPr>
+      <w:r>
+        <w:rPr>
+          <w:rFonts w:ascii="Times New Roman" w:eastAsia="Times New Roman" w:hAnsi="Times New Roman" w:cs="Times New Roman"/>
+          <w:sz w:val="26"/>
+          <w:szCs w:val="26"/>
+        </w:rPr>
+        <w:t xml:space="preserve">          10. Quảng cáo và tiếp thị trực tuyến.</w:t>
+      </w:r>
+    </w:p>
+    <w:p>
+      <w:pPr>
+        <w:numPr>
+          <w:ilvl w:val="0"/>
+          <w:numId w:val="16"/>
+        </w:numPr>
+        <w:spacing w:line="360" w:lineRule="auto"/>
+        <w:ind w:right="-1440"/>
+        <w:rPr>
+          <w:rFonts w:ascii="Times New Roman" w:eastAsia="Times New Roman" w:hAnsi="Times New Roman" w:cs="Times New Roman"/>
+          <w:sz w:val="26"/>
+          <w:szCs w:val="26"/>
+        </w:rPr>
+      </w:pPr>
+      <w:r>
+        <w:rPr>
+          <w:rFonts w:ascii="Times New Roman" w:eastAsia="Times New Roman" w:hAnsi="Times New Roman" w:cs="Times New Roman"/>
+          <w:sz w:val="26"/>
+          <w:szCs w:val="26"/>
+        </w:rPr>
+        <w:t>Sử dụng chiến lược quảng cáo và tiếp thị trực tuyến để tăng cường nhận thức về thương hiệu và thu hút khách hàng mới.</w:t>
+      </w:r>
+    </w:p>
+    <w:p>
+      <w:pPr>
+        <w:spacing w:line="360" w:lineRule="auto"/>
+        <w:ind w:right="-1440"/>
+        <w:rPr>
+          <w:rFonts w:ascii="Times New Roman" w:eastAsia="Times New Roman" w:hAnsi="Times New Roman" w:cs="Times New Roman"/>
+          <w:sz w:val="26"/>
+          <w:szCs w:val="26"/>
+        </w:rPr>
+      </w:pPr>
+      <w:r>
+        <w:rPr>
+          <w:rFonts w:ascii="Times New Roman" w:eastAsia="Times New Roman" w:hAnsi="Times New Roman" w:cs="Times New Roman"/>
+          <w:sz w:val="26"/>
+          <w:szCs w:val="26"/>
+        </w:rPr>
+        <w:t xml:space="preserve">          11. Kiểm tra và tối ưu hoá hiệu suất:</w:t>
+      </w:r>
+    </w:p>
+    <w:p>
+      <w:pPr>
+        <w:numPr>
+          <w:ilvl w:val="0"/>
+          <w:numId w:val="6"/>
+        </w:numPr>
+        <w:spacing w:line="360" w:lineRule="auto"/>
+        <w:ind w:right="-1440"/>
+        <w:rPr>
+          <w:rFonts w:ascii="Times New Roman" w:eastAsia="Times New Roman" w:hAnsi="Times New Roman" w:cs="Times New Roman"/>
+          <w:sz w:val="26"/>
+          <w:szCs w:val="26"/>
+        </w:rPr>
+      </w:pPr>
+      <w:r>
+        <w:rPr>
+          <w:rFonts w:ascii="Times New Roman" w:eastAsia="Times New Roman" w:hAnsi="Times New Roman" w:cs="Times New Roman"/>
+          <w:sz w:val="26"/>
+          <w:szCs w:val="26"/>
+        </w:rPr>
+        <w:t>Thường xuyên kiểm tra và tối ưu hoá hiệu suất trang web để đảm bảo tốc độ tải trang nhanh và trải nghiệm người dùng mượt.</w:t>
+      </w:r>
+    </w:p>
+    <w:p>
+      <w:pPr>
+        <w:numPr>
+          <w:ilvl w:val="0"/>
+          <w:numId w:val="11"/>
         </w:numPr>
         <w:spacing w:line="360" w:lineRule="auto"/>
         <w:jc w:val="both"/>
@@ -620,8 +1341,99 @@
           <w:sz w:val="26"/>
           <w:szCs w:val="26"/>
         </w:rPr>
-        <w:t>Mục tiêu</w:t>
+        <w:t>Mục tiêu:</w:t>
       </w:r>
+    </w:p>
+    <w:p>
+      <w:pPr>
+        <w:numPr>
+          <w:ilvl w:val="0"/>
+          <w:numId w:val="13"/>
+        </w:numPr>
+        <w:spacing w:line="360" w:lineRule="auto"/>
+        <w:jc w:val="both"/>
+        <w:rPr>
+          <w:rFonts w:ascii="Times New Roman" w:eastAsia="Times New Roman" w:hAnsi="Times New Roman" w:cs="Times New Roman"/>
+          <w:sz w:val="26"/>
+          <w:szCs w:val="26"/>
+        </w:rPr>
+      </w:pPr>
+      <w:r>
+        <w:rPr>
+          <w:rFonts w:ascii="Times New Roman" w:eastAsia="Times New Roman" w:hAnsi="Times New Roman" w:cs="Times New Roman"/>
+          <w:sz w:val="26"/>
+          <w:szCs w:val="26"/>
+        </w:rPr>
+        <w:t>Web có thể hoạt động ổn định và lâu dài sau khi hoàn thành, hạn chế tối đa lỗi có thể xảy ra.</w:t>
+      </w:r>
+    </w:p>
+    <w:p>
+      <w:pPr>
+        <w:numPr>
+          <w:ilvl w:val="0"/>
+          <w:numId w:val="13"/>
+        </w:numPr>
+        <w:spacing w:line="360" w:lineRule="auto"/>
+        <w:jc w:val="both"/>
+        <w:rPr>
+          <w:rFonts w:ascii="Times New Roman" w:eastAsia="Times New Roman" w:hAnsi="Times New Roman" w:cs="Times New Roman"/>
+          <w:sz w:val="26"/>
+          <w:szCs w:val="26"/>
+        </w:rPr>
+      </w:pPr>
+      <w:r>
+        <w:rPr>
+          <w:rFonts w:ascii="Times New Roman" w:eastAsia="Times New Roman" w:hAnsi="Times New Roman" w:cs="Times New Roman"/>
+          <w:sz w:val="26"/>
+          <w:szCs w:val="26"/>
+        </w:rPr>
+        <w:t>Người dùng có thể sử dụng được hết tính năng của web.</w:t>
+      </w:r>
+    </w:p>
+    <w:p>
+      <w:pPr>
+        <w:numPr>
+          <w:ilvl w:val="0"/>
+          <w:numId w:val="13"/>
+        </w:numPr>
+        <w:spacing w:line="360" w:lineRule="auto"/>
+        <w:jc w:val="both"/>
+        <w:rPr>
+          <w:rFonts w:ascii="Times New Roman" w:eastAsia="Times New Roman" w:hAnsi="Times New Roman" w:cs="Times New Roman"/>
+          <w:sz w:val="26"/>
+          <w:szCs w:val="26"/>
+        </w:rPr>
+      </w:pPr>
+      <w:r>
+        <w:rPr>
+          <w:rFonts w:ascii="Times New Roman" w:eastAsia="Times New Roman" w:hAnsi="Times New Roman" w:cs="Times New Roman"/>
+          <w:sz w:val="26"/>
+          <w:szCs w:val="26"/>
+        </w:rPr>
+        <w:t>Hoàn thành dự án trong thời gian quy định.</w:t>
+      </w:r>
+    </w:p>
+    <w:p>
+      <w:pPr>
+        <w:spacing w:line="360" w:lineRule="auto"/>
+        <w:rPr>
+          <w:rFonts w:ascii="Times New Roman" w:eastAsia="Times New Roman" w:hAnsi="Times New Roman" w:cs="Times New Roman"/>
+          <w:b/>
+          <w:sz w:val="28"/>
+          <w:szCs w:val="28"/>
+        </w:rPr>
+      </w:pPr>
+    </w:p>
+    <w:p>
+      <w:pPr>
+        <w:spacing w:line="360" w:lineRule="auto"/>
+        <w:rPr>
+          <w:rFonts w:ascii="Times New Roman" w:eastAsia="Times New Roman" w:hAnsi="Times New Roman" w:cs="Times New Roman"/>
+          <w:b/>
+          <w:sz w:val="28"/>
+          <w:szCs w:val="28"/>
+        </w:rPr>
+      </w:pPr>
     </w:p>
     <w:p>
       <w:pPr>
@@ -786,6 +1598,7 @@
           <w:szCs w:val="28"/>
         </w:rPr>
       </w:pPr>
+      <w:proofErr w:type="spellStart"/>
       <w:r>
         <w:rPr>
           <w:rFonts w:ascii="Times New Roman" w:eastAsia="Times New Roman" w:hAnsi="Times New Roman" w:cs="Times New Roman"/>
@@ -797,7 +1610,21 @@
           <w:szCs w:val="26"/>
           <w:lang w:val="en-GB"/>
         </w:rPr>
-        <w:t xml:space="preserve">Lưu ý: </w:t>
+        <w:t>Lưu</w:t>
+      </w:r>
+      <w:proofErr w:type="spellEnd"/>
+      <w:r>
+        <w:rPr>
+          <w:rFonts w:ascii="Times New Roman" w:eastAsia="Times New Roman" w:hAnsi="Times New Roman" w:cs="Times New Roman"/>
+          <w:b/>
+          <w:i/>
+          <w:iCs/>
+          <w:color w:val="FF0000"/>
+          <w:sz w:val="26"/>
+          <w:szCs w:val="26"/>
+          <w:lang w:val="en-GB"/>
+        </w:rPr>
+        <w:t xml:space="preserve"> ý: </w:t>
       </w:r>
       <w:r>
         <w:rPr>
@@ -4097,6 +4924,7 @@
           <w:lang w:val="en-GB"/>
         </w:rPr>
       </w:pPr>
+      <w:proofErr w:type="spellStart"/>
       <w:r>
         <w:rPr>
           <w:rFonts w:ascii="Times New Roman" w:eastAsia="Times New Roman" w:hAnsi="Times New Roman" w:cs="Times New Roman"/>
@@ -4108,7 +4936,21 @@
           <w:szCs w:val="26"/>
           <w:lang w:val="en-GB"/>
         </w:rPr>
-        <w:t xml:space="preserve">Lưu ý: </w:t>
+        <w:t>Lưu</w:t>
+      </w:r>
+      <w:proofErr w:type="spellEnd"/>
+      <w:r>
+        <w:rPr>
+          <w:rFonts w:ascii="Times New Roman" w:eastAsia="Times New Roman" w:hAnsi="Times New Roman" w:cs="Times New Roman"/>
+          <w:bCs/>
+          <w:i/>
+          <w:iCs/>
+          <w:color w:val="FF0000"/>
+          <w:sz w:val="26"/>
+          <w:szCs w:val="26"/>
+          <w:lang w:val="en-GB"/>
+        </w:rPr>
+        <w:t xml:space="preserve"> ý: </w:t>
       </w:r>
       <w:r>
         <w:rPr>
@@ -5352,6 +6194,571 @@
 <file path=word/numbering.xml><?xml version="1.0" encoding="utf-8"?>
 <w:numbering xmlns:wpc="http://schemas.microsoft.com/office/word/2010/wordprocessingCanvas" xmlns:cx="http://schemas.microsoft.com/office/drawing/2014/chartex" xmlns:cx1="http://schemas.microsoft.com/office/drawing/2015/9/8/chartex" xmlns:cx2="http://schemas.microsoft.com/office/drawing/2015/10/21/chartex" xmlns:cx3="http://schemas.microsoft.com/office/drawing/2016/5/9/chartex" xmlns:cx4="http://schemas.microsoft.com/office/drawing/2016/5/10/chartex" xmlns:cx5="http://schemas.microsoft.com/office/drawing/2016/5/11/chartex" xmlns:cx6="http://schemas.microsoft.com/office/drawing/2016/5/12/chartex" xmlns:cx7="http://schemas.microsoft.com/office/drawing/2016/5/13/chartex" xmlns:cx8="http://schemas.microsoft.com/office/drawing/2016/5/14/chartex" xmlns:mc="http://schemas.openxmlformats.org/markup-compatibility/2006" xmlns:aink="http://schemas.microsoft.com/office/drawing/2016/ink" xmlns:am3d="http://schemas.microsoft.com/office/drawing/2017/model3d" xmlns:o="urn:schemas-microsoft-com:office:office" xmlns:oel="http://schemas.microsoft.com/office/2019/extlst" xmlns:r="http://schemas.openxmlformats.org/officeDocument/2006/relationships" xmlns:m="http://schemas.openxmlformats.org/officeDocument/2006/math" xmlns:v="urn:schemas-microsoft-com:vml" xmlns:wp14="http://schemas.microsoft.com/office/word/2010/wordprocessingDrawing" xmlns:wp="http://schemas.openxmlformats.org/drawingml/2006/wordprocessingDrawing" xmlns:w10="urn:schemas-microsoft-com:office:word" xmlns:w="http://schemas.openxmlformats.org/wordprocessingml/2006/main" xmlns:w14="http://schemas.microsoft.com/office/word/2010/wordml" xmlns:w15="http://schemas.microsoft.com/office/word/2012/wordml" xmlns:w16cex="http://schemas.microsoft.com/office/word/2018/wordml/cex" xmlns:w16cid="http://schemas.microsoft.com/office/word/2016/wordml/cid" xmlns:w16="http://schemas.microsoft.com/office/word/2018/wordml" xmlns:w16sdtdh="http://schemas.microsoft.com/office/word/2020/wordml/sdtdatahash" xmlns:w16se="http://schemas.microsoft.com/office/word/2015/wordml/symex" xmlns:wpg="http://schemas.microsoft.com/office/word/2010/wordprocessingGroup" xmlns:wpi="http://schemas.microsoft.com/office/word/2010/wordprocessingInk" xmlns:wne="http://schemas.microsoft.com/office/word/2006/wordml" xmlns:wps="http://schemas.microsoft.com/office/word/2010/wordprocessingShape" mc:Ignorable="w14 w15 w16se w16cid w16 w16cex w16sdtdh wp14">
   <w:abstractNum w:abstractNumId="0" w15:restartNumberingAfterBreak="0">
+    <w:nsid w:val="00F60C77"/>
+    <w:multiLevelType w:val="multilevel"/>
+    <w:tmpl w:val="E376C510"/>
+    <w:lvl w:ilvl="0">
+      <w:start w:val="1"/>
+      <w:numFmt w:val="bullet"/>
+      <w:lvlText w:val="-"/>
+      <w:lvlJc w:val="left"/>
+      <w:pPr>
+        <w:ind w:left="1440" w:hanging="360"/>
+      </w:pPr>
+      <w:rPr>
+        <w:u w:val="none"/>
+      </w:rPr>
+    </w:lvl>
+    <w:lvl w:ilvl="1">
+      <w:start w:val="1"/>
+      <w:numFmt w:val="bullet"/>
+      <w:lvlText w:val="-"/>
+      <w:lvlJc w:val="left"/>
+      <w:pPr>
+        <w:ind w:left="2160" w:hanging="360"/>
+      </w:pPr>
+      <w:rPr>
+        <w:u w:val="none"/>
+      </w:rPr>
+    </w:lvl>
+    <w:lvl w:ilvl="2">
+      <w:start w:val="1"/>
+      <w:numFmt w:val="bullet"/>
+      <w:lvlText w:val="-"/>
+      <w:lvlJc w:val="left"/>
+      <w:pPr>
+        <w:ind w:left="2880" w:hanging="360"/>
+      </w:pPr>
+      <w:rPr>
+        <w:u w:val="none"/>
+      </w:rPr>
+    </w:lvl>
+    <w:lvl w:ilvl="3">
+      <w:start w:val="1"/>
+      <w:numFmt w:val="bullet"/>
+      <w:lvlText w:val="-"/>
+      <w:lvlJc w:val="left"/>
+      <w:pPr>
+        <w:ind w:left="3600" w:hanging="360"/>
+      </w:pPr>
+      <w:rPr>
+        <w:u w:val="none"/>
+      </w:rPr>
+    </w:lvl>
+    <w:lvl w:ilvl="4">
+      <w:start w:val="1"/>
+      <w:numFmt w:val="bullet"/>
+      <w:lvlText w:val="-"/>
+      <w:lvlJc w:val="left"/>
+      <w:pPr>
+        <w:ind w:left="4320" w:hanging="360"/>
+      </w:pPr>
+      <w:rPr>
+        <w:u w:val="none"/>
+      </w:rPr>
+    </w:lvl>
+    <w:lvl w:ilvl="5">
+      <w:start w:val="1"/>
+      <w:numFmt w:val="bullet"/>
+      <w:lvlText w:val="-"/>
+      <w:lvlJc w:val="left"/>
+      <w:pPr>
+        <w:ind w:left="5040" w:hanging="360"/>
+      </w:pPr>
+      <w:rPr>
+        <w:u w:val="none"/>
+      </w:rPr>
+    </w:lvl>
+    <w:lvl w:ilvl="6">
+      <w:start w:val="1"/>
+      <w:numFmt w:val="bullet"/>
+      <w:lvlText w:val="-"/>
+      <w:lvlJc w:val="left"/>
+      <w:pPr>
+        <w:ind w:left="5760" w:hanging="360"/>
+      </w:pPr>
+      <w:rPr>
+        <w:u w:val="none"/>
+      </w:rPr>
+    </w:lvl>
+    <w:lvl w:ilvl="7">
+      <w:start w:val="1"/>
+      <w:numFmt w:val="bullet"/>
+      <w:lvlText w:val="-"/>
+      <w:lvlJc w:val="left"/>
+      <w:pPr>
+        <w:ind w:left="6480" w:hanging="360"/>
+      </w:pPr>
+      <w:rPr>
+        <w:u w:val="none"/>
+      </w:rPr>
+    </w:lvl>
+    <w:lvl w:ilvl="8">
+      <w:start w:val="1"/>
+      <w:numFmt w:val="bullet"/>
+      <w:lvlText w:val="-"/>
+      <w:lvlJc w:val="left"/>
+      <w:pPr>
+        <w:ind w:left="7200" w:hanging="360"/>
+      </w:pPr>
+      <w:rPr>
+        <w:u w:val="none"/>
+      </w:rPr>
+    </w:lvl>
+  </w:abstractNum>
+  <w:abstractNum w:abstractNumId="1" w15:restartNumberingAfterBreak="0">
+    <w:nsid w:val="0813716E"/>
+    <w:multiLevelType w:val="multilevel"/>
+    <w:tmpl w:val="A52AD1E4"/>
+    <w:lvl w:ilvl="0">
+      <w:start w:val="1"/>
+      <w:numFmt w:val="bullet"/>
+      <w:lvlText w:val="-"/>
+      <w:lvlJc w:val="left"/>
+      <w:pPr>
+        <w:ind w:left="1440" w:hanging="360"/>
+      </w:pPr>
+      <w:rPr>
+        <w:u w:val="none"/>
+      </w:rPr>
+    </w:lvl>
+    <w:lvl w:ilvl="1">
+      <w:start w:val="1"/>
+      <w:numFmt w:val="bullet"/>
+      <w:lvlText w:val="-"/>
+      <w:lvlJc w:val="left"/>
+      <w:pPr>
+        <w:ind w:left="2160" w:hanging="360"/>
+      </w:pPr>
+      <w:rPr>
+        <w:u w:val="none"/>
+      </w:rPr>
+    </w:lvl>
+    <w:lvl w:ilvl="2">
+      <w:start w:val="1"/>
+      <w:numFmt w:val="bullet"/>
+      <w:lvlText w:val="-"/>
+      <w:lvlJc w:val="left"/>
+      <w:pPr>
+        <w:ind w:left="2880" w:hanging="360"/>
+      </w:pPr>
+      <w:rPr>
+        <w:u w:val="none"/>
+      </w:rPr>
+    </w:lvl>
+    <w:lvl w:ilvl="3">
+      <w:start w:val="1"/>
+      <w:numFmt w:val="bullet"/>
+      <w:lvlText w:val="-"/>
+      <w:lvlJc w:val="left"/>
+      <w:pPr>
+        <w:ind w:left="3600" w:hanging="360"/>
+      </w:pPr>
+      <w:rPr>
+        <w:u w:val="none"/>
+      </w:rPr>
+    </w:lvl>
+    <w:lvl w:ilvl="4">
+      <w:start w:val="1"/>
+      <w:numFmt w:val="bullet"/>
+      <w:lvlText w:val="-"/>
+      <w:lvlJc w:val="left"/>
+      <w:pPr>
+        <w:ind w:left="4320" w:hanging="360"/>
+      </w:pPr>
+      <w:rPr>
+        <w:u w:val="none"/>
+      </w:rPr>
+    </w:lvl>
+    <w:lvl w:ilvl="5">
+      <w:start w:val="1"/>
+      <w:numFmt w:val="bullet"/>
+      <w:lvlText w:val="-"/>
+      <w:lvlJc w:val="left"/>
+      <w:pPr>
+        <w:ind w:left="5040" w:hanging="360"/>
+      </w:pPr>
+      <w:rPr>
+        <w:u w:val="none"/>
+      </w:rPr>
+    </w:lvl>
+    <w:lvl w:ilvl="6">
+      <w:start w:val="1"/>
+      <w:numFmt w:val="bullet"/>
+      <w:lvlText w:val="-"/>
+      <w:lvlJc w:val="left"/>
+      <w:pPr>
+        <w:ind w:left="5760" w:hanging="360"/>
+      </w:pPr>
+      <w:rPr>
+        <w:u w:val="none"/>
+      </w:rPr>
+    </w:lvl>
+    <w:lvl w:ilvl="7">
+      <w:start w:val="1"/>
+      <w:numFmt w:val="bullet"/>
+      <w:lvlText w:val="-"/>
+      <w:lvlJc w:val="left"/>
+      <w:pPr>
+        <w:ind w:left="6480" w:hanging="360"/>
+      </w:pPr>
+      <w:rPr>
+        <w:u w:val="none"/>
+      </w:rPr>
+    </w:lvl>
+    <w:lvl w:ilvl="8">
+      <w:start w:val="1"/>
+      <w:numFmt w:val="bullet"/>
+      <w:lvlText w:val="-"/>
+      <w:lvlJc w:val="left"/>
+      <w:pPr>
+        <w:ind w:left="7200" w:hanging="360"/>
+      </w:pPr>
+      <w:rPr>
+        <w:u w:val="none"/>
+      </w:rPr>
+    </w:lvl>
+  </w:abstractNum>
+  <w:abstractNum w:abstractNumId="2" w15:restartNumberingAfterBreak="0">
+    <w:nsid w:val="0C8574C2"/>
+    <w:multiLevelType w:val="multilevel"/>
+    <w:tmpl w:val="1D1C26A2"/>
+    <w:lvl w:ilvl="0">
+      <w:start w:val="1"/>
+      <w:numFmt w:val="bullet"/>
+      <w:lvlText w:val="-"/>
+      <w:lvlJc w:val="left"/>
+      <w:pPr>
+        <w:ind w:left="1440" w:hanging="360"/>
+      </w:pPr>
+      <w:rPr>
+        <w:u w:val="none"/>
+      </w:rPr>
+    </w:lvl>
+    <w:lvl w:ilvl="1">
+      <w:start w:val="1"/>
+      <w:numFmt w:val="bullet"/>
+      <w:lvlText w:val="-"/>
+      <w:lvlJc w:val="left"/>
+      <w:pPr>
+        <w:ind w:left="2160" w:hanging="360"/>
+      </w:pPr>
+      <w:rPr>
+        <w:u w:val="none"/>
+      </w:rPr>
+    </w:lvl>
+    <w:lvl w:ilvl="2">
+      <w:start w:val="1"/>
+      <w:numFmt w:val="bullet"/>
+      <w:lvlText w:val="-"/>
+      <w:lvlJc w:val="left"/>
+      <w:pPr>
+        <w:ind w:left="2880" w:hanging="360"/>
+      </w:pPr>
+      <w:rPr>
+        <w:u w:val="none"/>
+      </w:rPr>
+    </w:lvl>
+    <w:lvl w:ilvl="3">
+      <w:start w:val="1"/>
+      <w:numFmt w:val="bullet"/>
+      <w:lvlText w:val="-"/>
+      <w:lvlJc w:val="left"/>
+      <w:pPr>
+        <w:ind w:left="3600" w:hanging="360"/>
+      </w:pPr>
+      <w:rPr>
+        <w:u w:val="none"/>
+      </w:rPr>
+    </w:lvl>
+    <w:lvl w:ilvl="4">
+      <w:start w:val="1"/>
+      <w:numFmt w:val="bullet"/>
+      <w:lvlText w:val="-"/>
+      <w:lvlJc w:val="left"/>
+      <w:pPr>
+        <w:ind w:left="4320" w:hanging="360"/>
+      </w:pPr>
+      <w:rPr>
+        <w:u w:val="none"/>
+      </w:rPr>
+    </w:lvl>
+    <w:lvl w:ilvl="5">
+      <w:start w:val="1"/>
+      <w:numFmt w:val="bullet"/>
+      <w:lvlText w:val="-"/>
+      <w:lvlJc w:val="left"/>
+      <w:pPr>
+        <w:ind w:left="5040" w:hanging="360"/>
+      </w:pPr>
+      <w:rPr>
+        <w:u w:val="none"/>
+      </w:rPr>
+    </w:lvl>
+    <w:lvl w:ilvl="6">
+      <w:start w:val="1"/>
+      <w:numFmt w:val="bullet"/>
+      <w:lvlText w:val="-"/>
+      <w:lvlJc w:val="left"/>
+      <w:pPr>
+        <w:ind w:left="5760" w:hanging="360"/>
+      </w:pPr>
+      <w:rPr>
+        <w:u w:val="none"/>
+      </w:rPr>
+    </w:lvl>
+    <w:lvl w:ilvl="7">
+      <w:start w:val="1"/>
+      <w:numFmt w:val="bullet"/>
+      <w:lvlText w:val="-"/>
+      <w:lvlJc w:val="left"/>
+      <w:pPr>
+        <w:ind w:left="6480" w:hanging="360"/>
+      </w:pPr>
+      <w:rPr>
+        <w:u w:val="none"/>
+      </w:rPr>
+    </w:lvl>
+    <w:lvl w:ilvl="8">
+      <w:start w:val="1"/>
+      <w:numFmt w:val="bullet"/>
+      <w:lvlText w:val="-"/>
+      <w:lvlJc w:val="left"/>
+      <w:pPr>
+        <w:ind w:left="7200" w:hanging="360"/>
+      </w:pPr>
+      <w:rPr>
+        <w:u w:val="none"/>
+      </w:rPr>
+    </w:lvl>
+  </w:abstractNum>
+  <w:abstractNum w:abstractNumId="3" w15:restartNumberingAfterBreak="0">
+    <w:nsid w:val="26CD5051"/>
+    <w:multiLevelType w:val="multilevel"/>
+    <w:tmpl w:val="D3E6AF18"/>
+    <w:lvl w:ilvl="0">
+      <w:start w:val="1"/>
+      <w:numFmt w:val="bullet"/>
+      <w:lvlText w:val="-"/>
+      <w:lvlJc w:val="left"/>
+      <w:pPr>
+        <w:ind w:left="1440" w:hanging="360"/>
+      </w:pPr>
+      <w:rPr>
+        <w:u w:val="none"/>
+      </w:rPr>
+    </w:lvl>
+    <w:lvl w:ilvl="1">
+      <w:start w:val="1"/>
+      <w:numFmt w:val="bullet"/>
+      <w:lvlText w:val="-"/>
+      <w:lvlJc w:val="left"/>
+      <w:pPr>
+        <w:ind w:left="2160" w:hanging="360"/>
+      </w:pPr>
+      <w:rPr>
+        <w:u w:val="none"/>
+      </w:rPr>
+    </w:lvl>
+    <w:lvl w:ilvl="2">
+      <w:start w:val="1"/>
+      <w:numFmt w:val="bullet"/>
+      <w:lvlText w:val="-"/>
+      <w:lvlJc w:val="left"/>
+      <w:pPr>
+        <w:ind w:left="2880" w:hanging="360"/>
+      </w:pPr>
+      <w:rPr>
+        <w:u w:val="none"/>
+      </w:rPr>
+    </w:lvl>
+    <w:lvl w:ilvl="3">
+      <w:start w:val="1"/>
+      <w:numFmt w:val="bullet"/>
+      <w:lvlText w:val="-"/>
+      <w:lvlJc w:val="left"/>
+      <w:pPr>
+        <w:ind w:left="3600" w:hanging="360"/>
+      </w:pPr>
+      <w:rPr>
+        <w:u w:val="none"/>
+      </w:rPr>
+    </w:lvl>
+    <w:lvl w:ilvl="4">
+      <w:start w:val="1"/>
+      <w:numFmt w:val="bullet"/>
+      <w:lvlText w:val="-"/>
+      <w:lvlJc w:val="left"/>
+      <w:pPr>
+        <w:ind w:left="4320" w:hanging="360"/>
+      </w:pPr>
+      <w:rPr>
+        <w:u w:val="none"/>
+      </w:rPr>
+    </w:lvl>
+    <w:lvl w:ilvl="5">
+      <w:start w:val="1"/>
+      <w:numFmt w:val="bullet"/>
+      <w:lvlText w:val="-"/>
+      <w:lvlJc w:val="left"/>
+      <w:pPr>
+        <w:ind w:left="5040" w:hanging="360"/>
+      </w:pPr>
+      <w:rPr>
+        <w:u w:val="none"/>
+      </w:rPr>
+    </w:lvl>
+    <w:lvl w:ilvl="6">
+      <w:start w:val="1"/>
+      <w:numFmt w:val="bullet"/>
+      <w:lvlText w:val="-"/>
+      <w:lvlJc w:val="left"/>
+      <w:pPr>
+        <w:ind w:left="5760" w:hanging="360"/>
+      </w:pPr>
+      <w:rPr>
+        <w:u w:val="none"/>
+      </w:rPr>
+    </w:lvl>
+    <w:lvl w:ilvl="7">
+      <w:start w:val="1"/>
+      <w:numFmt w:val="bullet"/>
+      <w:lvlText w:val="-"/>
+      <w:lvlJc w:val="left"/>
+      <w:pPr>
+        <w:ind w:left="6480" w:hanging="360"/>
+      </w:pPr>
+      <w:rPr>
+        <w:u w:val="none"/>
+      </w:rPr>
+    </w:lvl>
+    <w:lvl w:ilvl="8">
+      <w:start w:val="1"/>
+      <w:numFmt w:val="bullet"/>
+      <w:lvlText w:val="-"/>
+      <w:lvlJc w:val="left"/>
+      <w:pPr>
+        <w:ind w:left="7200" w:hanging="360"/>
+      </w:pPr>
+      <w:rPr>
+        <w:u w:val="none"/>
+      </w:rPr>
+    </w:lvl>
+  </w:abstractNum>
+  <w:abstractNum w:abstractNumId="4" w15:restartNumberingAfterBreak="0">
+    <w:nsid w:val="2D000E9A"/>
+    <w:multiLevelType w:val="multilevel"/>
+    <w:tmpl w:val="D42E99D8"/>
+    <w:lvl w:ilvl="0">
+      <w:start w:val="1"/>
+      <w:numFmt w:val="bullet"/>
+      <w:lvlText w:val="●"/>
+      <w:lvlJc w:val="left"/>
+      <w:pPr>
+        <w:ind w:left="360" w:hanging="360"/>
+      </w:pPr>
+      <w:rPr>
+        <w:u w:val="none"/>
+      </w:rPr>
+    </w:lvl>
+    <w:lvl w:ilvl="1">
+      <w:start w:val="1"/>
+      <w:numFmt w:val="bullet"/>
+      <w:lvlText w:val="○"/>
+      <w:lvlJc w:val="left"/>
+      <w:pPr>
+        <w:ind w:left="1080" w:hanging="360"/>
+      </w:pPr>
+      <w:rPr>
+        <w:u w:val="none"/>
+      </w:rPr>
+    </w:lvl>
+    <w:lvl w:ilvl="2">
+      <w:start w:val="1"/>
+      <w:numFmt w:val="bullet"/>
+      <w:lvlText w:val="■"/>
+      <w:lvlJc w:val="left"/>
+      <w:pPr>
+        <w:ind w:left="1800" w:hanging="360"/>
+      </w:pPr>
+      <w:rPr>
+        <w:u w:val="none"/>
+      </w:rPr>
+    </w:lvl>
+    <w:lvl w:ilvl="3">
+      <w:start w:val="1"/>
+      <w:numFmt w:val="bullet"/>
+      <w:lvlText w:val="●"/>
+      <w:lvlJc w:val="left"/>
+      <w:pPr>
+        <w:ind w:left="2520" w:hanging="360"/>
+      </w:pPr>
+      <w:rPr>
+        <w:u w:val="none"/>
+      </w:rPr>
+    </w:lvl>
+    <w:lvl w:ilvl="4">
+      <w:start w:val="1"/>
+      <w:numFmt w:val="bullet"/>
+      <w:lvlText w:val="○"/>
+      <w:lvlJc w:val="left"/>
+      <w:pPr>
+        <w:ind w:left="3240" w:hanging="360"/>
+      </w:pPr>
+      <w:rPr>
+        <w:u w:val="none"/>
+      </w:rPr>
+    </w:lvl>
+    <w:lvl w:ilvl="5">
+      <w:start w:val="1"/>
+      <w:numFmt w:val="bullet"/>
+      <w:lvlText w:val="■"/>
+      <w:lvlJc w:val="left"/>
+      <w:pPr>
+        <w:ind w:left="3960" w:hanging="360"/>
+      </w:pPr>
+      <w:rPr>
+        <w:u w:val="none"/>
+      </w:rPr>
+    </w:lvl>
+    <w:lvl w:ilvl="6">
+      <w:start w:val="1"/>
+      <w:numFmt w:val="bullet"/>
+      <w:lvlText w:val="●"/>
+      <w:lvlJc w:val="left"/>
+      <w:pPr>
+        <w:ind w:left="4680" w:hanging="360"/>
+      </w:pPr>
+      <w:rPr>
+        <w:u w:val="none"/>
+      </w:rPr>
+    </w:lvl>
+    <w:lvl w:ilvl="7">
+      <w:start w:val="1"/>
+      <w:numFmt w:val="bullet"/>
+      <w:lvlText w:val="○"/>
+      <w:lvlJc w:val="left"/>
+      <w:pPr>
+        <w:ind w:left="5400" w:hanging="360"/>
+      </w:pPr>
+      <w:rPr>
+        <w:u w:val="none"/>
+      </w:rPr>
+    </w:lvl>
+    <w:lvl w:ilvl="8">
+      <w:start w:val="1"/>
+      <w:numFmt w:val="bullet"/>
+      <w:lvlText w:val="■"/>
+      <w:lvlJc w:val="left"/>
+      <w:pPr>
+        <w:ind w:left="6120" w:hanging="360"/>
+      </w:pPr>
+      <w:rPr>
+        <w:u w:val="none"/>
+      </w:rPr>
+    </w:lvl>
+  </w:abstractNum>
+  <w:abstractNum w:abstractNumId="5" w15:restartNumberingAfterBreak="0">
     <w:nsid w:val="2D6C557C"/>
     <w:multiLevelType w:val="multilevel"/>
     <w:tmpl w:val="746A9C4E"/>
@@ -5464,7 +6871,7 @@
       </w:rPr>
     </w:lvl>
   </w:abstractNum>
-  <w:abstractNum w:abstractNumId="1" w15:restartNumberingAfterBreak="0">
+  <w:abstractNum w:abstractNumId="6" w15:restartNumberingAfterBreak="0">
     <w:nsid w:val="36C73C38"/>
     <w:multiLevelType w:val="multilevel"/>
     <w:tmpl w:val="D0562910"/>
@@ -5577,7 +6984,120 @@
       </w:rPr>
     </w:lvl>
   </w:abstractNum>
-  <w:abstractNum w:abstractNumId="2" w15:restartNumberingAfterBreak="0">
+  <w:abstractNum w:abstractNumId="7" w15:restartNumberingAfterBreak="0">
+    <w:nsid w:val="3ECA0DA4"/>
+    <w:multiLevelType w:val="multilevel"/>
+    <w:tmpl w:val="17EC2B4E"/>
+    <w:lvl w:ilvl="0">
+      <w:start w:val="1"/>
+      <w:numFmt w:val="bullet"/>
+      <w:lvlText w:val="-"/>
+      <w:lvlJc w:val="left"/>
+      <w:pPr>
+        <w:ind w:left="1440" w:hanging="360"/>
+      </w:pPr>
+      <w:rPr>
+        <w:u w:val="none"/>
+      </w:rPr>
+    </w:lvl>
+    <w:lvl w:ilvl="1">
+      <w:start w:val="1"/>
+      <w:numFmt w:val="bullet"/>
+      <w:lvlText w:val="-"/>
+      <w:lvlJc w:val="left"/>
+      <w:pPr>
+        <w:ind w:left="2160" w:hanging="360"/>
+      </w:pPr>
+      <w:rPr>
+        <w:u w:val="none"/>
+      </w:rPr>
+    </w:lvl>
+    <w:lvl w:ilvl="2">
+      <w:start w:val="1"/>
+      <w:numFmt w:val="bullet"/>
+      <w:lvlText w:val="-"/>
+      <w:lvlJc w:val="left"/>
+      <w:pPr>
+        <w:ind w:left="2880" w:hanging="360"/>
+      </w:pPr>
+      <w:rPr>
+        <w:u w:val="none"/>
+      </w:rPr>
+    </w:lvl>
+    <w:lvl w:ilvl="3">
+      <w:start w:val="1"/>
+      <w:numFmt w:val="bullet"/>
+      <w:lvlText w:val="-"/>
+      <w:lvlJc w:val="left"/>
+      <w:pPr>
+        <w:ind w:left="3600" w:hanging="360"/>
+      </w:pPr>
+      <w:rPr>
+        <w:u w:val="none"/>
+      </w:rPr>
+    </w:lvl>
+    <w:lvl w:ilvl="4">
+      <w:start w:val="1"/>
+      <w:numFmt w:val="bullet"/>
+      <w:lvlText w:val="-"/>
+      <w:lvlJc w:val="left"/>
+      <w:pPr>
+        <w:ind w:left="4320" w:hanging="360"/>
+      </w:pPr>
+      <w:rPr>
+        <w:u w:val="none"/>
+      </w:rPr>
+    </w:lvl>
+    <w:lvl w:ilvl="5">
+      <w:start w:val="1"/>
+      <w:numFmt w:val="bullet"/>
+      <w:lvlText w:val="-"/>
+      <w:lvlJc w:val="left"/>
+      <w:pPr>
+        <w:ind w:left="5040" w:hanging="360"/>
+      </w:pPr>
+      <w:rPr>
+        <w:u w:val="none"/>
+      </w:rPr>
+    </w:lvl>
+    <w:lvl w:ilvl="6">
+      <w:start w:val="1"/>
+      <w:numFmt w:val="bullet"/>
+      <w:lvlText w:val="-"/>
+      <w:lvlJc w:val="left"/>
+      <w:pPr>
+        <w:ind w:left="5760" w:hanging="360"/>
+      </w:pPr>
+      <w:rPr>
+        <w:u w:val="none"/>
+      </w:rPr>
+    </w:lvl>
+    <w:lvl w:ilvl="7">
+      <w:start w:val="1"/>
+      <w:numFmt w:val="bullet"/>
+      <w:lvlText w:val="-"/>
+      <w:lvlJc w:val="left"/>
+      <w:pPr>
+        <w:ind w:left="6480" w:hanging="360"/>
+      </w:pPr>
+      <w:rPr>
+        <w:u w:val="none"/>
+      </w:rPr>
+    </w:lvl>
+    <w:lvl w:ilvl="8">
+      <w:start w:val="1"/>
+      <w:numFmt w:val="bullet"/>
+      <w:lvlText w:val="-"/>
+      <w:lvlJc w:val="left"/>
+      <w:pPr>
+        <w:ind w:left="7200" w:hanging="360"/>
+      </w:pPr>
+      <w:rPr>
+        <w:u w:val="none"/>
+      </w:rPr>
+    </w:lvl>
+  </w:abstractNum>
+  <w:abstractNum w:abstractNumId="8" w15:restartNumberingAfterBreak="0">
     <w:nsid w:val="47332599"/>
     <w:multiLevelType w:val="multilevel"/>
     <w:tmpl w:val="21E23F94"/>
@@ -5690,14 +7210,844 @@
       </w:rPr>
     </w:lvl>
   </w:abstractNum>
+  <w:abstractNum w:abstractNumId="9" w15:restartNumberingAfterBreak="0">
+    <w:nsid w:val="4E305752"/>
+    <w:multiLevelType w:val="multilevel"/>
+    <w:tmpl w:val="5746B2B2"/>
+    <w:lvl w:ilvl="0">
+      <w:start w:val="1"/>
+      <w:numFmt w:val="bullet"/>
+      <w:lvlText w:val="-"/>
+      <w:lvlJc w:val="left"/>
+      <w:pPr>
+        <w:ind w:left="1440" w:hanging="360"/>
+      </w:pPr>
+      <w:rPr>
+        <w:u w:val="none"/>
+      </w:rPr>
+    </w:lvl>
+    <w:lvl w:ilvl="1">
+      <w:start w:val="1"/>
+      <w:numFmt w:val="bullet"/>
+      <w:lvlText w:val="-"/>
+      <w:lvlJc w:val="left"/>
+      <w:pPr>
+        <w:ind w:left="2160" w:hanging="360"/>
+      </w:pPr>
+      <w:rPr>
+        <w:u w:val="none"/>
+      </w:rPr>
+    </w:lvl>
+    <w:lvl w:ilvl="2">
+      <w:start w:val="1"/>
+      <w:numFmt w:val="bullet"/>
+      <w:lvlText w:val="-"/>
+      <w:lvlJc w:val="left"/>
+      <w:pPr>
+        <w:ind w:left="2880" w:hanging="360"/>
+      </w:pPr>
+      <w:rPr>
+        <w:u w:val="none"/>
+      </w:rPr>
+    </w:lvl>
+    <w:lvl w:ilvl="3">
+      <w:start w:val="1"/>
+      <w:numFmt w:val="bullet"/>
+      <w:lvlText w:val="-"/>
+      <w:lvlJc w:val="left"/>
+      <w:pPr>
+        <w:ind w:left="3600" w:hanging="360"/>
+      </w:pPr>
+      <w:rPr>
+        <w:u w:val="none"/>
+      </w:rPr>
+    </w:lvl>
+    <w:lvl w:ilvl="4">
+      <w:start w:val="1"/>
+      <w:numFmt w:val="bullet"/>
+      <w:lvlText w:val="-"/>
+      <w:lvlJc w:val="left"/>
+      <w:pPr>
+        <w:ind w:left="4320" w:hanging="360"/>
+      </w:pPr>
+      <w:rPr>
+        <w:u w:val="none"/>
+      </w:rPr>
+    </w:lvl>
+    <w:lvl w:ilvl="5">
+      <w:start w:val="1"/>
+      <w:numFmt w:val="bullet"/>
+      <w:lvlText w:val="-"/>
+      <w:lvlJc w:val="left"/>
+      <w:pPr>
+        <w:ind w:left="5040" w:hanging="360"/>
+      </w:pPr>
+      <w:rPr>
+        <w:u w:val="none"/>
+      </w:rPr>
+    </w:lvl>
+    <w:lvl w:ilvl="6">
+      <w:start w:val="1"/>
+      <w:numFmt w:val="bullet"/>
+      <w:lvlText w:val="-"/>
+      <w:lvlJc w:val="left"/>
+      <w:pPr>
+        <w:ind w:left="5760" w:hanging="360"/>
+      </w:pPr>
+      <w:rPr>
+        <w:u w:val="none"/>
+      </w:rPr>
+    </w:lvl>
+    <w:lvl w:ilvl="7">
+      <w:start w:val="1"/>
+      <w:numFmt w:val="bullet"/>
+      <w:lvlText w:val="-"/>
+      <w:lvlJc w:val="left"/>
+      <w:pPr>
+        <w:ind w:left="6480" w:hanging="360"/>
+      </w:pPr>
+      <w:rPr>
+        <w:u w:val="none"/>
+      </w:rPr>
+    </w:lvl>
+    <w:lvl w:ilvl="8">
+      <w:start w:val="1"/>
+      <w:numFmt w:val="bullet"/>
+      <w:lvlText w:val="-"/>
+      <w:lvlJc w:val="left"/>
+      <w:pPr>
+        <w:ind w:left="7200" w:hanging="360"/>
+      </w:pPr>
+      <w:rPr>
+        <w:u w:val="none"/>
+      </w:rPr>
+    </w:lvl>
+  </w:abstractNum>
+  <w:abstractNum w:abstractNumId="10" w15:restartNumberingAfterBreak="0">
+    <w:nsid w:val="4E3C1E11"/>
+    <w:multiLevelType w:val="multilevel"/>
+    <w:tmpl w:val="6D2C9A88"/>
+    <w:lvl w:ilvl="0">
+      <w:start w:val="1"/>
+      <w:numFmt w:val="bullet"/>
+      <w:lvlText w:val="-"/>
+      <w:lvlJc w:val="left"/>
+      <w:pPr>
+        <w:ind w:left="1440" w:hanging="360"/>
+      </w:pPr>
+      <w:rPr>
+        <w:u w:val="none"/>
+      </w:rPr>
+    </w:lvl>
+    <w:lvl w:ilvl="1">
+      <w:start w:val="1"/>
+      <w:numFmt w:val="bullet"/>
+      <w:lvlText w:val="-"/>
+      <w:lvlJc w:val="left"/>
+      <w:pPr>
+        <w:ind w:left="2160" w:hanging="360"/>
+      </w:pPr>
+      <w:rPr>
+        <w:u w:val="none"/>
+      </w:rPr>
+    </w:lvl>
+    <w:lvl w:ilvl="2">
+      <w:start w:val="1"/>
+      <w:numFmt w:val="bullet"/>
+      <w:lvlText w:val="-"/>
+      <w:lvlJc w:val="left"/>
+      <w:pPr>
+        <w:ind w:left="2880" w:hanging="360"/>
+      </w:pPr>
+      <w:rPr>
+        <w:u w:val="none"/>
+      </w:rPr>
+    </w:lvl>
+    <w:lvl w:ilvl="3">
+      <w:start w:val="1"/>
+      <w:numFmt w:val="bullet"/>
+      <w:lvlText w:val="-"/>
+      <w:lvlJc w:val="left"/>
+      <w:pPr>
+        <w:ind w:left="3600" w:hanging="360"/>
+      </w:pPr>
+      <w:rPr>
+        <w:u w:val="none"/>
+      </w:rPr>
+    </w:lvl>
+    <w:lvl w:ilvl="4">
+      <w:start w:val="1"/>
+      <w:numFmt w:val="bullet"/>
+      <w:lvlText w:val="-"/>
+      <w:lvlJc w:val="left"/>
+      <w:pPr>
+        <w:ind w:left="4320" w:hanging="360"/>
+      </w:pPr>
+      <w:rPr>
+        <w:u w:val="none"/>
+      </w:rPr>
+    </w:lvl>
+    <w:lvl w:ilvl="5">
+      <w:start w:val="1"/>
+      <w:numFmt w:val="bullet"/>
+      <w:lvlText w:val="-"/>
+      <w:lvlJc w:val="left"/>
+      <w:pPr>
+        <w:ind w:left="5040" w:hanging="360"/>
+      </w:pPr>
+      <w:rPr>
+        <w:u w:val="none"/>
+      </w:rPr>
+    </w:lvl>
+    <w:lvl w:ilvl="6">
+      <w:start w:val="1"/>
+      <w:numFmt w:val="bullet"/>
+      <w:lvlText w:val="-"/>
+      <w:lvlJc w:val="left"/>
+      <w:pPr>
+        <w:ind w:left="5760" w:hanging="360"/>
+      </w:pPr>
+      <w:rPr>
+        <w:u w:val="none"/>
+      </w:rPr>
+    </w:lvl>
+    <w:lvl w:ilvl="7">
+      <w:start w:val="1"/>
+      <w:numFmt w:val="bullet"/>
+      <w:lvlText w:val="-"/>
+      <w:lvlJc w:val="left"/>
+      <w:pPr>
+        <w:ind w:left="6480" w:hanging="360"/>
+      </w:pPr>
+      <w:rPr>
+        <w:u w:val="none"/>
+      </w:rPr>
+    </w:lvl>
+    <w:lvl w:ilvl="8">
+      <w:start w:val="1"/>
+      <w:numFmt w:val="bullet"/>
+      <w:lvlText w:val="-"/>
+      <w:lvlJc w:val="left"/>
+      <w:pPr>
+        <w:ind w:left="7200" w:hanging="360"/>
+      </w:pPr>
+      <w:rPr>
+        <w:u w:val="none"/>
+      </w:rPr>
+    </w:lvl>
+  </w:abstractNum>
+  <w:abstractNum w:abstractNumId="11" w15:restartNumberingAfterBreak="0">
+    <w:nsid w:val="4EC35F83"/>
+    <w:multiLevelType w:val="multilevel"/>
+    <w:tmpl w:val="CD76B39C"/>
+    <w:lvl w:ilvl="0">
+      <w:start w:val="1"/>
+      <w:numFmt w:val="bullet"/>
+      <w:lvlText w:val="-"/>
+      <w:lvlJc w:val="left"/>
+      <w:pPr>
+        <w:ind w:left="1440" w:hanging="360"/>
+      </w:pPr>
+      <w:rPr>
+        <w:u w:val="none"/>
+      </w:rPr>
+    </w:lvl>
+    <w:lvl w:ilvl="1">
+      <w:start w:val="1"/>
+      <w:numFmt w:val="bullet"/>
+      <w:lvlText w:val="-"/>
+      <w:lvlJc w:val="left"/>
+      <w:pPr>
+        <w:ind w:left="2160" w:hanging="360"/>
+      </w:pPr>
+      <w:rPr>
+        <w:u w:val="none"/>
+      </w:rPr>
+    </w:lvl>
+    <w:lvl w:ilvl="2">
+      <w:start w:val="1"/>
+      <w:numFmt w:val="bullet"/>
+      <w:lvlText w:val="-"/>
+      <w:lvlJc w:val="left"/>
+      <w:pPr>
+        <w:ind w:left="2880" w:hanging="360"/>
+      </w:pPr>
+      <w:rPr>
+        <w:u w:val="none"/>
+      </w:rPr>
+    </w:lvl>
+    <w:lvl w:ilvl="3">
+      <w:start w:val="1"/>
+      <w:numFmt w:val="bullet"/>
+      <w:lvlText w:val="-"/>
+      <w:lvlJc w:val="left"/>
+      <w:pPr>
+        <w:ind w:left="3600" w:hanging="360"/>
+      </w:pPr>
+      <w:rPr>
+        <w:u w:val="none"/>
+      </w:rPr>
+    </w:lvl>
+    <w:lvl w:ilvl="4">
+      <w:start w:val="1"/>
+      <w:numFmt w:val="bullet"/>
+      <w:lvlText w:val="-"/>
+      <w:lvlJc w:val="left"/>
+      <w:pPr>
+        <w:ind w:left="4320" w:hanging="360"/>
+      </w:pPr>
+      <w:rPr>
+        <w:u w:val="none"/>
+      </w:rPr>
+    </w:lvl>
+    <w:lvl w:ilvl="5">
+      <w:start w:val="1"/>
+      <w:numFmt w:val="bullet"/>
+      <w:lvlText w:val="-"/>
+      <w:lvlJc w:val="left"/>
+      <w:pPr>
+        <w:ind w:left="5040" w:hanging="360"/>
+      </w:pPr>
+      <w:rPr>
+        <w:u w:val="none"/>
+      </w:rPr>
+    </w:lvl>
+    <w:lvl w:ilvl="6">
+      <w:start w:val="1"/>
+      <w:numFmt w:val="bullet"/>
+      <w:lvlText w:val="-"/>
+      <w:lvlJc w:val="left"/>
+      <w:pPr>
+        <w:ind w:left="5760" w:hanging="360"/>
+      </w:pPr>
+      <w:rPr>
+        <w:u w:val="none"/>
+      </w:rPr>
+    </w:lvl>
+    <w:lvl w:ilvl="7">
+      <w:start w:val="1"/>
+      <w:numFmt w:val="bullet"/>
+      <w:lvlText w:val="-"/>
+      <w:lvlJc w:val="left"/>
+      <w:pPr>
+        <w:ind w:left="6480" w:hanging="360"/>
+      </w:pPr>
+      <w:rPr>
+        <w:u w:val="none"/>
+      </w:rPr>
+    </w:lvl>
+    <w:lvl w:ilvl="8">
+      <w:start w:val="1"/>
+      <w:numFmt w:val="bullet"/>
+      <w:lvlText w:val="-"/>
+      <w:lvlJc w:val="left"/>
+      <w:pPr>
+        <w:ind w:left="7200" w:hanging="360"/>
+      </w:pPr>
+      <w:rPr>
+        <w:u w:val="none"/>
+      </w:rPr>
+    </w:lvl>
+  </w:abstractNum>
+  <w:abstractNum w:abstractNumId="12" w15:restartNumberingAfterBreak="0">
+    <w:nsid w:val="4F0A655F"/>
+    <w:multiLevelType w:val="multilevel"/>
+    <w:tmpl w:val="614AF360"/>
+    <w:lvl w:ilvl="0">
+      <w:start w:val="1"/>
+      <w:numFmt w:val="bullet"/>
+      <w:lvlText w:val="-"/>
+      <w:lvlJc w:val="left"/>
+      <w:pPr>
+        <w:ind w:left="1440" w:hanging="360"/>
+      </w:pPr>
+      <w:rPr>
+        <w:u w:val="none"/>
+      </w:rPr>
+    </w:lvl>
+    <w:lvl w:ilvl="1">
+      <w:start w:val="1"/>
+      <w:numFmt w:val="bullet"/>
+      <w:lvlText w:val="-"/>
+      <w:lvlJc w:val="left"/>
+      <w:pPr>
+        <w:ind w:left="2160" w:hanging="360"/>
+      </w:pPr>
+      <w:rPr>
+        <w:u w:val="none"/>
+      </w:rPr>
+    </w:lvl>
+    <w:lvl w:ilvl="2">
+      <w:start w:val="1"/>
+      <w:numFmt w:val="bullet"/>
+      <w:lvlText w:val="-"/>
+      <w:lvlJc w:val="left"/>
+      <w:pPr>
+        <w:ind w:left="2880" w:hanging="360"/>
+      </w:pPr>
+      <w:rPr>
+        <w:u w:val="none"/>
+      </w:rPr>
+    </w:lvl>
+    <w:lvl w:ilvl="3">
+      <w:start w:val="1"/>
+      <w:numFmt w:val="bullet"/>
+      <w:lvlText w:val="-"/>
+      <w:lvlJc w:val="left"/>
+      <w:pPr>
+        <w:ind w:left="3600" w:hanging="360"/>
+      </w:pPr>
+      <w:rPr>
+        <w:u w:val="none"/>
+      </w:rPr>
+    </w:lvl>
+    <w:lvl w:ilvl="4">
+      <w:start w:val="1"/>
+      <w:numFmt w:val="bullet"/>
+      <w:lvlText w:val="-"/>
+      <w:lvlJc w:val="left"/>
+      <w:pPr>
+        <w:ind w:left="4320" w:hanging="360"/>
+      </w:pPr>
+      <w:rPr>
+        <w:u w:val="none"/>
+      </w:rPr>
+    </w:lvl>
+    <w:lvl w:ilvl="5">
+      <w:start w:val="1"/>
+      <w:numFmt w:val="bullet"/>
+      <w:lvlText w:val="-"/>
+      <w:lvlJc w:val="left"/>
+      <w:pPr>
+        <w:ind w:left="5040" w:hanging="360"/>
+      </w:pPr>
+      <w:rPr>
+        <w:u w:val="none"/>
+      </w:rPr>
+    </w:lvl>
+    <w:lvl w:ilvl="6">
+      <w:start w:val="1"/>
+      <w:numFmt w:val="bullet"/>
+      <w:lvlText w:val="-"/>
+      <w:lvlJc w:val="left"/>
+      <w:pPr>
+        <w:ind w:left="5760" w:hanging="360"/>
+      </w:pPr>
+      <w:rPr>
+        <w:u w:val="none"/>
+      </w:rPr>
+    </w:lvl>
+    <w:lvl w:ilvl="7">
+      <w:start w:val="1"/>
+      <w:numFmt w:val="bullet"/>
+      <w:lvlText w:val="-"/>
+      <w:lvlJc w:val="left"/>
+      <w:pPr>
+        <w:ind w:left="6480" w:hanging="360"/>
+      </w:pPr>
+      <w:rPr>
+        <w:u w:val="none"/>
+      </w:rPr>
+    </w:lvl>
+    <w:lvl w:ilvl="8">
+      <w:start w:val="1"/>
+      <w:numFmt w:val="bullet"/>
+      <w:lvlText w:val="-"/>
+      <w:lvlJc w:val="left"/>
+      <w:pPr>
+        <w:ind w:left="7200" w:hanging="360"/>
+      </w:pPr>
+      <w:rPr>
+        <w:u w:val="none"/>
+      </w:rPr>
+    </w:lvl>
+  </w:abstractNum>
+  <w:abstractNum w:abstractNumId="13" w15:restartNumberingAfterBreak="0">
+    <w:nsid w:val="58712726"/>
+    <w:multiLevelType w:val="multilevel"/>
+    <w:tmpl w:val="27D43A20"/>
+    <w:lvl w:ilvl="0">
+      <w:start w:val="1"/>
+      <w:numFmt w:val="bullet"/>
+      <w:lvlText w:val="-"/>
+      <w:lvlJc w:val="left"/>
+      <w:pPr>
+        <w:ind w:left="1440" w:hanging="360"/>
+      </w:pPr>
+      <w:rPr>
+        <w:u w:val="none"/>
+      </w:rPr>
+    </w:lvl>
+    <w:lvl w:ilvl="1">
+      <w:start w:val="1"/>
+      <w:numFmt w:val="bullet"/>
+      <w:lvlText w:val="-"/>
+      <w:lvlJc w:val="left"/>
+      <w:pPr>
+        <w:ind w:left="2160" w:hanging="360"/>
+      </w:pPr>
+      <w:rPr>
+        <w:u w:val="none"/>
+      </w:rPr>
+    </w:lvl>
+    <w:lvl w:ilvl="2">
+      <w:start w:val="1"/>
+      <w:numFmt w:val="bullet"/>
+      <w:lvlText w:val="-"/>
+      <w:lvlJc w:val="left"/>
+      <w:pPr>
+        <w:ind w:left="2880" w:hanging="360"/>
+      </w:pPr>
+      <w:rPr>
+        <w:u w:val="none"/>
+      </w:rPr>
+    </w:lvl>
+    <w:lvl w:ilvl="3">
+      <w:start w:val="1"/>
+      <w:numFmt w:val="bullet"/>
+      <w:lvlText w:val="-"/>
+      <w:lvlJc w:val="left"/>
+      <w:pPr>
+        <w:ind w:left="3600" w:hanging="360"/>
+      </w:pPr>
+      <w:rPr>
+        <w:u w:val="none"/>
+      </w:rPr>
+    </w:lvl>
+    <w:lvl w:ilvl="4">
+      <w:start w:val="1"/>
+      <w:numFmt w:val="bullet"/>
+      <w:lvlText w:val="-"/>
+      <w:lvlJc w:val="left"/>
+      <w:pPr>
+        <w:ind w:left="4320" w:hanging="360"/>
+      </w:pPr>
+      <w:rPr>
+        <w:u w:val="none"/>
+      </w:rPr>
+    </w:lvl>
+    <w:lvl w:ilvl="5">
+      <w:start w:val="1"/>
+      <w:numFmt w:val="bullet"/>
+      <w:lvlText w:val="-"/>
+      <w:lvlJc w:val="left"/>
+      <w:pPr>
+        <w:ind w:left="5040" w:hanging="360"/>
+      </w:pPr>
+      <w:rPr>
+        <w:u w:val="none"/>
+      </w:rPr>
+    </w:lvl>
+    <w:lvl w:ilvl="6">
+      <w:start w:val="1"/>
+      <w:numFmt w:val="bullet"/>
+      <w:lvlText w:val="-"/>
+      <w:lvlJc w:val="left"/>
+      <w:pPr>
+        <w:ind w:left="5760" w:hanging="360"/>
+      </w:pPr>
+      <w:rPr>
+        <w:u w:val="none"/>
+      </w:rPr>
+    </w:lvl>
+    <w:lvl w:ilvl="7">
+      <w:start w:val="1"/>
+      <w:numFmt w:val="bullet"/>
+      <w:lvlText w:val="-"/>
+      <w:lvlJc w:val="left"/>
+      <w:pPr>
+        <w:ind w:left="6480" w:hanging="360"/>
+      </w:pPr>
+      <w:rPr>
+        <w:u w:val="none"/>
+      </w:rPr>
+    </w:lvl>
+    <w:lvl w:ilvl="8">
+      <w:start w:val="1"/>
+      <w:numFmt w:val="bullet"/>
+      <w:lvlText w:val="-"/>
+      <w:lvlJc w:val="left"/>
+      <w:pPr>
+        <w:ind w:left="7200" w:hanging="360"/>
+      </w:pPr>
+      <w:rPr>
+        <w:u w:val="none"/>
+      </w:rPr>
+    </w:lvl>
+  </w:abstractNum>
+  <w:abstractNum w:abstractNumId="14" w15:restartNumberingAfterBreak="0">
+    <w:nsid w:val="5C24102B"/>
+    <w:multiLevelType w:val="multilevel"/>
+    <w:tmpl w:val="03E0E0A6"/>
+    <w:lvl w:ilvl="0">
+      <w:start w:val="1"/>
+      <w:numFmt w:val="bullet"/>
+      <w:lvlText w:val="-"/>
+      <w:lvlJc w:val="left"/>
+      <w:pPr>
+        <w:ind w:left="1440" w:hanging="360"/>
+      </w:pPr>
+      <w:rPr>
+        <w:u w:val="none"/>
+      </w:rPr>
+    </w:lvl>
+    <w:lvl w:ilvl="1">
+      <w:start w:val="1"/>
+      <w:numFmt w:val="bullet"/>
+      <w:lvlText w:val="-"/>
+      <w:lvlJc w:val="left"/>
+      <w:pPr>
+        <w:ind w:left="2160" w:hanging="360"/>
+      </w:pPr>
+      <w:rPr>
+        <w:u w:val="none"/>
+      </w:rPr>
+    </w:lvl>
+    <w:lvl w:ilvl="2">
+      <w:start w:val="1"/>
+      <w:numFmt w:val="bullet"/>
+      <w:lvlText w:val="-"/>
+      <w:lvlJc w:val="left"/>
+      <w:pPr>
+        <w:ind w:left="2880" w:hanging="360"/>
+      </w:pPr>
+      <w:rPr>
+        <w:u w:val="none"/>
+      </w:rPr>
+    </w:lvl>
+    <w:lvl w:ilvl="3">
+      <w:start w:val="1"/>
+      <w:numFmt w:val="bullet"/>
+      <w:lvlText w:val="-"/>
+      <w:lvlJc w:val="left"/>
+      <w:pPr>
+        <w:ind w:left="3600" w:hanging="360"/>
+      </w:pPr>
+      <w:rPr>
+        <w:u w:val="none"/>
+      </w:rPr>
+    </w:lvl>
+    <w:lvl w:ilvl="4">
+      <w:start w:val="1"/>
+      <w:numFmt w:val="bullet"/>
+      <w:lvlText w:val="-"/>
+      <w:lvlJc w:val="left"/>
+      <w:pPr>
+        <w:ind w:left="4320" w:hanging="360"/>
+      </w:pPr>
+      <w:rPr>
+        <w:u w:val="none"/>
+      </w:rPr>
+    </w:lvl>
+    <w:lvl w:ilvl="5">
+      <w:start w:val="1"/>
+      <w:numFmt w:val="bullet"/>
+      <w:lvlText w:val="-"/>
+      <w:lvlJc w:val="left"/>
+      <w:pPr>
+        <w:ind w:left="5040" w:hanging="360"/>
+      </w:pPr>
+      <w:rPr>
+        <w:u w:val="none"/>
+      </w:rPr>
+    </w:lvl>
+    <w:lvl w:ilvl="6">
+      <w:start w:val="1"/>
+      <w:numFmt w:val="bullet"/>
+      <w:lvlText w:val="-"/>
+      <w:lvlJc w:val="left"/>
+      <w:pPr>
+        <w:ind w:left="5760" w:hanging="360"/>
+      </w:pPr>
+      <w:rPr>
+        <w:u w:val="none"/>
+      </w:rPr>
+    </w:lvl>
+    <w:lvl w:ilvl="7">
+      <w:start w:val="1"/>
+      <w:numFmt w:val="bullet"/>
+      <w:lvlText w:val="-"/>
+      <w:lvlJc w:val="left"/>
+      <w:pPr>
+        <w:ind w:left="6480" w:hanging="360"/>
+      </w:pPr>
+      <w:rPr>
+        <w:u w:val="none"/>
+      </w:rPr>
+    </w:lvl>
+    <w:lvl w:ilvl="8">
+      <w:start w:val="1"/>
+      <w:numFmt w:val="bullet"/>
+      <w:lvlText w:val="-"/>
+      <w:lvlJc w:val="left"/>
+      <w:pPr>
+        <w:ind w:left="7200" w:hanging="360"/>
+      </w:pPr>
+      <w:rPr>
+        <w:u w:val="none"/>
+      </w:rPr>
+    </w:lvl>
+  </w:abstractNum>
+  <w:abstractNum w:abstractNumId="15" w15:restartNumberingAfterBreak="0">
+    <w:nsid w:val="7FD56E79"/>
+    <w:multiLevelType w:val="multilevel"/>
+    <w:tmpl w:val="BF048A4C"/>
+    <w:lvl w:ilvl="0">
+      <w:start w:val="1"/>
+      <w:numFmt w:val="bullet"/>
+      <w:lvlText w:val="-"/>
+      <w:lvlJc w:val="left"/>
+      <w:pPr>
+        <w:ind w:left="1440" w:hanging="360"/>
+      </w:pPr>
+      <w:rPr>
+        <w:u w:val="none"/>
+      </w:rPr>
+    </w:lvl>
+    <w:lvl w:ilvl="1">
+      <w:start w:val="1"/>
+      <w:numFmt w:val="bullet"/>
+      <w:lvlText w:val="-"/>
+      <w:lvlJc w:val="left"/>
+      <w:pPr>
+        <w:ind w:left="2160" w:hanging="360"/>
+      </w:pPr>
+      <w:rPr>
+        <w:u w:val="none"/>
+      </w:rPr>
+    </w:lvl>
+    <w:lvl w:ilvl="2">
+      <w:start w:val="1"/>
+      <w:numFmt w:val="bullet"/>
+      <w:lvlText w:val="-"/>
+      <w:lvlJc w:val="left"/>
+      <w:pPr>
+        <w:ind w:left="2880" w:hanging="360"/>
+      </w:pPr>
+      <w:rPr>
+        <w:u w:val="none"/>
+      </w:rPr>
+    </w:lvl>
+    <w:lvl w:ilvl="3">
+      <w:start w:val="1"/>
+      <w:numFmt w:val="bullet"/>
+      <w:lvlText w:val="-"/>
+      <w:lvlJc w:val="left"/>
+      <w:pPr>
+        <w:ind w:left="3600" w:hanging="360"/>
+      </w:pPr>
+      <w:rPr>
+        <w:u w:val="none"/>
+      </w:rPr>
+    </w:lvl>
+    <w:lvl w:ilvl="4">
+      <w:start w:val="1"/>
+      <w:numFmt w:val="bullet"/>
+      <w:lvlText w:val="-"/>
+      <w:lvlJc w:val="left"/>
+      <w:pPr>
+        <w:ind w:left="4320" w:hanging="360"/>
+      </w:pPr>
+      <w:rPr>
+        <w:u w:val="none"/>
+      </w:rPr>
+    </w:lvl>
+    <w:lvl w:ilvl="5">
+      <w:start w:val="1"/>
+      <w:numFmt w:val="bullet"/>
+      <w:lvlText w:val="-"/>
+      <w:lvlJc w:val="left"/>
+      <w:pPr>
+        <w:ind w:left="5040" w:hanging="360"/>
+      </w:pPr>
+      <w:rPr>
+        <w:u w:val="none"/>
+      </w:rPr>
+    </w:lvl>
+    <w:lvl w:ilvl="6">
+      <w:start w:val="1"/>
+      <w:numFmt w:val="bullet"/>
+      <w:lvlText w:val="-"/>
+      <w:lvlJc w:val="left"/>
+      <w:pPr>
+        <w:ind w:left="5760" w:hanging="360"/>
+      </w:pPr>
+      <w:rPr>
+        <w:u w:val="none"/>
+      </w:rPr>
+    </w:lvl>
+    <w:lvl w:ilvl="7">
+      <w:start w:val="1"/>
+      <w:numFmt w:val="bullet"/>
+      <w:lvlText w:val="-"/>
+      <w:lvlJc w:val="left"/>
+      <w:pPr>
+        <w:ind w:left="6480" w:hanging="360"/>
+      </w:pPr>
+      <w:rPr>
+        <w:u w:val="none"/>
+      </w:rPr>
+    </w:lvl>
+    <w:lvl w:ilvl="8">
+      <w:start w:val="1"/>
+      <w:numFmt w:val="bullet"/>
+      <w:lvlText w:val="-"/>
+      <w:lvlJc w:val="left"/>
+      <w:pPr>
+        <w:ind w:left="7200" w:hanging="360"/>
+      </w:pPr>
+      <w:rPr>
+        <w:u w:val="none"/>
+      </w:rPr>
+    </w:lvl>
+  </w:abstractNum>
   <w:num w:numId="1" w16cid:durableId="1108310417">
+    <w:abstractNumId w:val="8"/>
+  </w:num>
+  <w:num w:numId="2" w16cid:durableId="263195947">
+    <w:abstractNumId w:val="6"/>
+  </w:num>
+  <w:num w:numId="3" w16cid:durableId="606930780">
+    <w:abstractNumId w:val="5"/>
+  </w:num>
+  <w:num w:numId="4" w16cid:durableId="1210804124">
+    <w:abstractNumId w:val="13"/>
+  </w:num>
+  <w:num w:numId="5" w16cid:durableId="1162087079">
+    <w:abstractNumId w:val="12"/>
+  </w:num>
+  <w:num w:numId="6" w16cid:durableId="677198608">
+    <w:abstractNumId w:val="3"/>
+  </w:num>
+  <w:num w:numId="7" w16cid:durableId="1619754773">
+    <w:abstractNumId w:val="11"/>
+  </w:num>
+  <w:num w:numId="8" w16cid:durableId="1448888540">
+    <w:abstractNumId w:val="15"/>
+  </w:num>
+  <w:num w:numId="9" w16cid:durableId="563762289">
+    <w:abstractNumId w:val="1"/>
+  </w:num>
+  <w:num w:numId="10" w16cid:durableId="1414473782">
+    <w:abstractNumId w:val="9"/>
+  </w:num>
+  <w:num w:numId="11" w16cid:durableId="956528204">
+    <w:abstractNumId w:val="4"/>
+  </w:num>
+  <w:num w:numId="12" w16cid:durableId="108822165">
     <w:abstractNumId w:val="2"/>
   </w:num>
-  <w:num w:numId="2" w16cid:durableId="263195947">
-    <w:abstractNumId w:val="1"/>
+  <w:num w:numId="13" w16cid:durableId="387001586">
+    <w:abstractNumId w:val="10"/>
   </w:num>
-  <w:num w:numId="3" w16cid:durableId="606930780">
+  <w:num w:numId="14" w16cid:durableId="120653536">
+    <w:abstractNumId w:val="14"/>
+  </w:num>
+  <w:num w:numId="15" w16cid:durableId="620569712">
     <w:abstractNumId w:val="0"/>
+  </w:num>
+  <w:num w:numId="16" w16cid:durableId="1537933673">
+    <w:abstractNumId w:val="7"/>
   </w:num>
 </w:numbering>
 </file>

</xml_diff>